<commit_message>
load testing results added to the Report
</commit_message>
<xml_diff>
--- a/Performance_report.docx
+++ b/Performance_report.docx
@@ -5767,7 +5767,19 @@
         <w:rPr>
           <w:rFonts w:ascii="Times New Roman" w:hAnsi="Times New Roman" w:cs="Times New Roman"/>
         </w:rPr>
-        <w:t xml:space="preserve">For traffic visualization refer to </w:t>
+        <w:t xml:space="preserve">For traffic visualization </w:t>
+      </w:r>
+      <w:r>
+        <w:rPr>
+          <w:rFonts w:ascii="Times New Roman" w:hAnsi="Times New Roman" w:cs="Times New Roman"/>
+        </w:rPr>
+        <w:t xml:space="preserve">video </w:t>
+      </w:r>
+      <w:r>
+        <w:rPr>
+          <w:rFonts w:ascii="Times New Roman" w:hAnsi="Times New Roman" w:cs="Times New Roman"/>
+        </w:rPr>
+        <w:t xml:space="preserve">refer to </w:t>
       </w:r>
       <w:hyperlink r:id="rId18" w:history="1">
         <w:r>
@@ -5795,7 +5807,19 @@
         <w:rPr>
           <w:rFonts w:ascii="Times New Roman" w:hAnsi="Times New Roman" w:cs="Times New Roman"/>
         </w:rPr>
-        <w:t xml:space="preserve">an accessing all of the </w:t>
+        <w:t xml:space="preserve">an </w:t>
+      </w:r>
+      <w:r>
+        <w:rPr>
+          <w:rFonts w:ascii="Times New Roman" w:hAnsi="Times New Roman" w:cs="Times New Roman"/>
+        </w:rPr>
+        <w:t>executing</w:t>
+      </w:r>
+      <w:r>
+        <w:rPr>
+          <w:rFonts w:ascii="Times New Roman" w:hAnsi="Times New Roman" w:cs="Times New Roman"/>
+        </w:rPr>
+        <w:t xml:space="preserve"> all of the </w:t>
       </w:r>
       <w:proofErr w:type="spellStart"/>
       <w:r>
@@ -7894,50 +7918,685 @@
           <w:rFonts w:ascii="Times New Roman" w:hAnsi="Times New Roman" w:cs="Times New Roman"/>
         </w:rPr>
       </w:pPr>
-      <w:bookmarkStart w:id="0" w:name="_GoBack"/>
-      <w:bookmarkEnd w:id="0"/>
-    </w:p>
-    <w:p>
-      <w:pPr>
-        <w:rPr>
-          <w:rFonts w:ascii="Times New Roman" w:hAnsi="Times New Roman" w:cs="Times New Roman"/>
-        </w:rPr>
-      </w:pPr>
-    </w:p>
-    <w:p>
-      <w:pPr>
-        <w:rPr>
-          <w:rFonts w:ascii="Times New Roman" w:hAnsi="Times New Roman" w:cs="Times New Roman"/>
-        </w:rPr>
-      </w:pPr>
-    </w:p>
-    <w:p>
-      <w:pPr>
-        <w:rPr>
-          <w:rFonts w:ascii="Times New Roman" w:hAnsi="Times New Roman" w:cs="Times New Roman"/>
-        </w:rPr>
-      </w:pPr>
-    </w:p>
-    <w:p>
-      <w:pPr>
-        <w:rPr>
-          <w:rFonts w:ascii="Times New Roman" w:hAnsi="Times New Roman" w:cs="Times New Roman"/>
-        </w:rPr>
-      </w:pPr>
-    </w:p>
-    <w:p>
-      <w:pPr>
-        <w:rPr>
-          <w:rFonts w:ascii="Times New Roman" w:hAnsi="Times New Roman" w:cs="Times New Roman"/>
-        </w:rPr>
-      </w:pPr>
-      <w:r>
-        <w:rPr>
-          <w:rFonts w:ascii="Times New Roman" w:hAnsi="Times New Roman" w:cs="Times New Roman"/>
-        </w:rPr>
-        <w:t xml:space="preserve">Detailed results: </w:t>
-      </w:r>
-      <w:hyperlink r:id="rId29" w:history="1">
+    </w:p>
+    <w:p>
+      <w:pPr>
+        <w:rPr>
+          <w:rFonts w:ascii="Times New Roman" w:hAnsi="Times New Roman" w:cs="Times New Roman"/>
+        </w:rPr>
+      </w:pPr>
+      <w:r>
+        <w:rPr>
+          <w:rFonts w:ascii="Times New Roman" w:hAnsi="Times New Roman" w:cs="Times New Roman"/>
+        </w:rPr>
+        <w:t>0 erroneous responses logged during both tests.</w:t>
+      </w:r>
+    </w:p>
+    <w:p>
+      <w:pPr>
+        <w:rPr>
+          <w:rFonts w:ascii="Times New Roman" w:hAnsi="Times New Roman" w:cs="Times New Roman"/>
+        </w:rPr>
+      </w:pPr>
+    </w:p>
+    <w:p>
+      <w:pPr>
+        <w:pStyle w:val="Heading4"/>
+      </w:pPr>
+      <w:r>
+        <w:t>Number of concurrent users: 100</w:t>
+      </w:r>
+    </w:p>
+    <w:p>
+      <w:pPr>
+        <w:rPr>
+          <w:rFonts w:ascii="Times New Roman" w:hAnsi="Times New Roman" w:cs="Times New Roman"/>
+        </w:rPr>
+      </w:pPr>
+    </w:p>
+    <w:p>
+      <w:pPr>
+        <w:rPr>
+          <w:rFonts w:ascii="Times New Roman" w:hAnsi="Times New Roman" w:cs="Times New Roman"/>
+        </w:rPr>
+      </w:pPr>
+      <w:r>
+        <w:rPr>
+          <w:rFonts w:ascii="Times New Roman" w:hAnsi="Times New Roman" w:cs="Times New Roman"/>
+        </w:rPr>
+        <w:t xml:space="preserve">During load test of application using </w:t>
+      </w:r>
+      <w:r>
+        <w:rPr>
+          <w:rFonts w:ascii="Times New Roman" w:hAnsi="Times New Roman" w:cs="Times New Roman"/>
+        </w:rPr>
+        <w:t>10</w:t>
+      </w:r>
+      <w:r>
+        <w:rPr>
+          <w:rFonts w:ascii="Times New Roman" w:hAnsi="Times New Roman" w:cs="Times New Roman"/>
+        </w:rPr>
+        <w:t xml:space="preserve">0 concurrent users the median response time was 325 </w:t>
+      </w:r>
+      <w:proofErr w:type="spellStart"/>
+      <w:r>
+        <w:rPr>
+          <w:rFonts w:ascii="Times New Roman" w:hAnsi="Times New Roman" w:cs="Times New Roman"/>
+        </w:rPr>
+        <w:t>ms.</w:t>
+      </w:r>
+      <w:proofErr w:type="spellEnd"/>
+      <w:r>
+        <w:rPr>
+          <w:rFonts w:ascii="Times New Roman" w:hAnsi="Times New Roman" w:cs="Times New Roman"/>
+        </w:rPr>
+        <w:t xml:space="preserve"> </w:t>
+      </w:r>
+      <w:proofErr w:type="gramStart"/>
+      <w:r>
+        <w:rPr>
+          <w:rFonts w:ascii="Times New Roman" w:hAnsi="Times New Roman" w:cs="Times New Roman"/>
+        </w:rPr>
+        <w:t>For</w:t>
+      </w:r>
+      <w:proofErr w:type="gramEnd"/>
+      <w:r>
+        <w:rPr>
+          <w:rFonts w:ascii="Times New Roman" w:hAnsi="Times New Roman" w:cs="Times New Roman"/>
+        </w:rPr>
+        <w:t xml:space="preserve"> peak simulation</w:t>
+      </w:r>
+      <w:r>
+        <w:rPr>
+          <w:rFonts w:ascii="Times New Roman" w:hAnsi="Times New Roman" w:cs="Times New Roman"/>
+        </w:rPr>
+        <w:t>,</w:t>
+      </w:r>
+      <w:r>
+        <w:rPr>
+          <w:rFonts w:ascii="Times New Roman" w:hAnsi="Times New Roman" w:cs="Times New Roman"/>
+        </w:rPr>
+        <w:t xml:space="preserve"> response time increased to 627 </w:t>
+      </w:r>
+      <w:proofErr w:type="spellStart"/>
+      <w:r>
+        <w:rPr>
+          <w:rFonts w:ascii="Times New Roman" w:hAnsi="Times New Roman" w:cs="Times New Roman"/>
+        </w:rPr>
+        <w:t>ms.</w:t>
+      </w:r>
+      <w:proofErr w:type="spellEnd"/>
+      <w:r>
+        <w:rPr>
+          <w:rFonts w:ascii="Times New Roman" w:hAnsi="Times New Roman" w:cs="Times New Roman"/>
+        </w:rPr>
+        <w:t xml:space="preserve"> Around 35% requests finished below 100 </w:t>
+      </w:r>
+      <w:proofErr w:type="spellStart"/>
+      <w:r>
+        <w:rPr>
+          <w:rFonts w:ascii="Times New Roman" w:hAnsi="Times New Roman" w:cs="Times New Roman"/>
+        </w:rPr>
+        <w:t>ms.</w:t>
+      </w:r>
+      <w:proofErr w:type="spellEnd"/>
+    </w:p>
+    <w:p>
+      <w:pPr>
+        <w:rPr>
+          <w:rFonts w:ascii="Times New Roman" w:hAnsi="Times New Roman" w:cs="Times New Roman"/>
+        </w:rPr>
+      </w:pPr>
+      <w:proofErr w:type="spellStart"/>
+      <w:r>
+        <w:rPr>
+          <w:rFonts w:ascii="Times New Roman" w:hAnsi="Times New Roman" w:cs="Times New Roman"/>
+        </w:rPr>
+        <w:t>Jboss</w:t>
+      </w:r>
+      <w:proofErr w:type="spellEnd"/>
+      <w:r>
+        <w:rPr>
+          <w:rFonts w:ascii="Times New Roman" w:hAnsi="Times New Roman" w:cs="Times New Roman"/>
+        </w:rPr>
+        <w:t xml:space="preserve"> CPU was running in 60-80% range spiking few times up to 100% for a tiny piece of 1 sec during garbage collection. OS CPU was running on 50% </w:t>
+      </w:r>
+      <w:r>
+        <w:rPr>
+          <w:rFonts w:ascii="Times New Roman" w:hAnsi="Times New Roman" w:cs="Times New Roman"/>
+        </w:rPr>
+        <w:t xml:space="preserve">with around 15% being consumed by operating system itself. </w:t>
+      </w:r>
+    </w:p>
+    <w:p>
+      <w:pPr>
+        <w:rPr>
+          <w:rFonts w:ascii="Times New Roman" w:hAnsi="Times New Roman" w:cs="Times New Roman"/>
+        </w:rPr>
+      </w:pPr>
+      <w:proofErr w:type="spellStart"/>
+      <w:r>
+        <w:rPr>
+          <w:rFonts w:ascii="Times New Roman" w:hAnsi="Times New Roman" w:cs="Times New Roman"/>
+        </w:rPr>
+        <w:t>Jboss</w:t>
+      </w:r>
+      <w:proofErr w:type="spellEnd"/>
+      <w:r>
+        <w:rPr>
+          <w:rFonts w:ascii="Times New Roman" w:hAnsi="Times New Roman" w:cs="Times New Roman"/>
+        </w:rPr>
+        <w:t xml:space="preserve"> heap memory usage stayed between 120-260 MB. Operating system memory had only 200 MB free – this was due to heavy system load before running the test.  </w:t>
+      </w:r>
+    </w:p>
+    <w:p>
+      <w:pPr>
+        <w:rPr>
+          <w:rFonts w:ascii="Times New Roman" w:hAnsi="Times New Roman" w:cs="Times New Roman"/>
+        </w:rPr>
+      </w:pPr>
+      <w:r>
+        <w:rPr>
+          <w:rFonts w:ascii="Times New Roman" w:hAnsi="Times New Roman" w:cs="Times New Roman"/>
+        </w:rPr>
+        <w:t>Average throughput for load and peak simulations was 157 and 46 transactions per second respectively.</w:t>
+      </w:r>
+    </w:p>
+    <w:p>
+      <w:pPr>
+        <w:rPr>
+          <w:rFonts w:ascii="Times New Roman" w:hAnsi="Times New Roman" w:cs="Times New Roman"/>
+        </w:rPr>
+      </w:pPr>
+      <w:r>
+        <w:rPr>
+          <w:rFonts w:ascii="Times New Roman" w:hAnsi="Times New Roman" w:cs="Times New Roman"/>
+        </w:rPr>
+        <w:t>Network traffic didn’t exceed 0.1 Mbit/s for inbound and outbound traffic.</w:t>
+      </w:r>
+    </w:p>
+    <w:p>
+      <w:pPr>
+        <w:rPr>
+          <w:rFonts w:ascii="Times New Roman" w:hAnsi="Times New Roman" w:cs="Times New Roman"/>
+        </w:rPr>
+      </w:pPr>
+      <w:r>
+        <w:rPr>
+          <w:rFonts w:ascii="Times New Roman" w:hAnsi="Times New Roman" w:cs="Times New Roman"/>
+        </w:rPr>
+        <w:t>0 erroneous responses logged during both tests.</w:t>
+      </w:r>
+    </w:p>
+    <w:p>
+      <w:pPr>
+        <w:rPr>
+          <w:rFonts w:ascii="Times New Roman" w:hAnsi="Times New Roman" w:cs="Times New Roman"/>
+        </w:rPr>
+      </w:pPr>
+    </w:p>
+    <w:p>
+      <w:pPr>
+        <w:rPr>
+          <w:rFonts w:ascii="Times New Roman" w:hAnsi="Times New Roman" w:cs="Times New Roman"/>
+        </w:rPr>
+      </w:pPr>
+    </w:p>
+    <w:p>
+      <w:pPr>
+        <w:pStyle w:val="Heading4"/>
+      </w:pPr>
+      <w:r>
+        <w:t>Number of concurrent users: 200</w:t>
+      </w:r>
+    </w:p>
+    <w:p>
+      <w:pPr>
+        <w:rPr>
+          <w:rFonts w:ascii="Times New Roman" w:hAnsi="Times New Roman" w:cs="Times New Roman"/>
+        </w:rPr>
+      </w:pPr>
+    </w:p>
+    <w:p>
+      <w:pPr>
+        <w:rPr>
+          <w:rFonts w:ascii="Times New Roman" w:hAnsi="Times New Roman" w:cs="Times New Roman"/>
+        </w:rPr>
+      </w:pPr>
+      <w:r>
+        <w:rPr>
+          <w:rFonts w:ascii="Times New Roman" w:hAnsi="Times New Roman" w:cs="Times New Roman"/>
+        </w:rPr>
+        <w:t xml:space="preserve">During load test of application using 200 concurrent users the median response time was 443 </w:t>
+      </w:r>
+      <w:proofErr w:type="spellStart"/>
+      <w:r>
+        <w:rPr>
+          <w:rFonts w:ascii="Times New Roman" w:hAnsi="Times New Roman" w:cs="Times New Roman"/>
+        </w:rPr>
+        <w:t>ms.</w:t>
+      </w:r>
+      <w:proofErr w:type="spellEnd"/>
+      <w:r>
+        <w:rPr>
+          <w:rFonts w:ascii="Times New Roman" w:hAnsi="Times New Roman" w:cs="Times New Roman"/>
+        </w:rPr>
+        <w:t xml:space="preserve"> </w:t>
+      </w:r>
+      <w:proofErr w:type="gramStart"/>
+      <w:r>
+        <w:rPr>
+          <w:rFonts w:ascii="Times New Roman" w:hAnsi="Times New Roman" w:cs="Times New Roman"/>
+        </w:rPr>
+        <w:t>For</w:t>
+      </w:r>
+      <w:proofErr w:type="gramEnd"/>
+      <w:r>
+        <w:rPr>
+          <w:rFonts w:ascii="Times New Roman" w:hAnsi="Times New Roman" w:cs="Times New Roman"/>
+        </w:rPr>
+        <w:t xml:space="preserve"> peak simulation, response time increased to 1.2 sec. </w:t>
+      </w:r>
+    </w:p>
+    <w:p>
+      <w:pPr>
+        <w:rPr>
+          <w:rFonts w:ascii="Times New Roman" w:hAnsi="Times New Roman" w:cs="Times New Roman"/>
+        </w:rPr>
+      </w:pPr>
+      <w:proofErr w:type="spellStart"/>
+      <w:r>
+        <w:rPr>
+          <w:rFonts w:ascii="Times New Roman" w:hAnsi="Times New Roman" w:cs="Times New Roman"/>
+        </w:rPr>
+        <w:t>Jboss</w:t>
+      </w:r>
+      <w:proofErr w:type="spellEnd"/>
+      <w:r>
+        <w:rPr>
+          <w:rFonts w:ascii="Times New Roman" w:hAnsi="Times New Roman" w:cs="Times New Roman"/>
+        </w:rPr>
+        <w:t xml:space="preserve"> CPU was running in 60-80% range spiking few times up to 100% for a tiny piece of 1 sec during garbage collection. OS CPU was running on 48% with around 18% being consumed by operating system itself. </w:t>
+      </w:r>
+    </w:p>
+    <w:p>
+      <w:pPr>
+        <w:rPr>
+          <w:rFonts w:ascii="Times New Roman" w:hAnsi="Times New Roman" w:cs="Times New Roman"/>
+        </w:rPr>
+      </w:pPr>
+      <w:proofErr w:type="spellStart"/>
+      <w:r>
+        <w:rPr>
+          <w:rFonts w:ascii="Times New Roman" w:hAnsi="Times New Roman" w:cs="Times New Roman"/>
+        </w:rPr>
+        <w:t>Jboss</w:t>
+      </w:r>
+      <w:proofErr w:type="spellEnd"/>
+      <w:r>
+        <w:rPr>
+          <w:rFonts w:ascii="Times New Roman" w:hAnsi="Times New Roman" w:cs="Times New Roman"/>
+        </w:rPr>
+        <w:t xml:space="preserve"> heap memory usage stayed between 120-260 MB. Operating system memory had only 200 MB free – this was due to heavy system load before running the test.  </w:t>
+      </w:r>
+    </w:p>
+    <w:p>
+      <w:pPr>
+        <w:rPr>
+          <w:rFonts w:ascii="Times New Roman" w:hAnsi="Times New Roman" w:cs="Times New Roman"/>
+        </w:rPr>
+      </w:pPr>
+      <w:r>
+        <w:rPr>
+          <w:rFonts w:ascii="Times New Roman" w:hAnsi="Times New Roman" w:cs="Times New Roman"/>
+        </w:rPr>
+        <w:t>Average throughput for load and peak simulations was 148 and 40 transactions per second respectively.</w:t>
+      </w:r>
+    </w:p>
+    <w:p>
+      <w:pPr>
+        <w:rPr>
+          <w:rFonts w:ascii="Times New Roman" w:hAnsi="Times New Roman" w:cs="Times New Roman"/>
+        </w:rPr>
+      </w:pPr>
+      <w:r>
+        <w:rPr>
+          <w:rFonts w:ascii="Times New Roman" w:hAnsi="Times New Roman" w:cs="Times New Roman"/>
+        </w:rPr>
+        <w:t>Network traffic didn’t exceed 0.48 Mbit/s for inbound and 0.45 Mbit/s for outbound traffic.</w:t>
+      </w:r>
+    </w:p>
+    <w:p>
+      <w:pPr>
+        <w:rPr>
+          <w:rFonts w:ascii="Times New Roman" w:hAnsi="Times New Roman" w:cs="Times New Roman"/>
+        </w:rPr>
+      </w:pPr>
+      <w:r>
+        <w:rPr>
+          <w:rFonts w:ascii="Times New Roman" w:hAnsi="Times New Roman" w:cs="Times New Roman"/>
+        </w:rPr>
+        <w:t>0</w:t>
+      </w:r>
+      <w:r>
+        <w:rPr>
+          <w:rFonts w:ascii="Times New Roman" w:hAnsi="Times New Roman" w:cs="Times New Roman"/>
+        </w:rPr>
+        <w:t>.005%</w:t>
+      </w:r>
+      <w:r>
+        <w:rPr>
+          <w:rFonts w:ascii="Times New Roman" w:hAnsi="Times New Roman" w:cs="Times New Roman"/>
+        </w:rPr>
+        <w:t xml:space="preserve"> erroneous responses logged </w:t>
+      </w:r>
+      <w:r>
+        <w:rPr>
+          <w:rFonts w:ascii="Times New Roman" w:hAnsi="Times New Roman" w:cs="Times New Roman"/>
+        </w:rPr>
+        <w:t>for load simulation and 0.026% for peak simulation</w:t>
+      </w:r>
+      <w:r>
+        <w:rPr>
+          <w:rFonts w:ascii="Times New Roman" w:hAnsi="Times New Roman" w:cs="Times New Roman"/>
+        </w:rPr>
+        <w:t>.</w:t>
+      </w:r>
+    </w:p>
+    <w:p>
+      <w:pPr>
+        <w:rPr>
+          <w:rFonts w:ascii="Times New Roman" w:hAnsi="Times New Roman" w:cs="Times New Roman"/>
+        </w:rPr>
+      </w:pPr>
+      <w:r>
+        <w:rPr>
+          <w:rFonts w:ascii="Times New Roman" w:hAnsi="Times New Roman" w:cs="Times New Roman"/>
+        </w:rPr>
+        <w:t>Erroneous responses started occurring when throughput exceeded around 100 transactions per second mark:</w:t>
+      </w:r>
+    </w:p>
+    <w:p>
+      <w:pPr>
+        <w:rPr>
+          <w:rFonts w:ascii="Times New Roman" w:hAnsi="Times New Roman" w:cs="Times New Roman"/>
+        </w:rPr>
+      </w:pPr>
+      <w:r>
+        <w:rPr>
+          <w:rFonts w:ascii="Times New Roman" w:hAnsi="Times New Roman" w:cs="Times New Roman"/>
+          <w:noProof/>
+        </w:rPr>
+        <w:drawing>
+          <wp:anchor distT="0" distB="0" distL="114300" distR="114300" simplePos="0" relativeHeight="251672576" behindDoc="0" locked="0" layoutInCell="1" allowOverlap="1" wp14:anchorId="643F5288" wp14:editId="7F6B68F3">
+            <wp:simplePos x="0" y="0"/>
+            <wp:positionH relativeFrom="column">
+              <wp:posOffset>685800</wp:posOffset>
+            </wp:positionH>
+            <wp:positionV relativeFrom="paragraph">
+              <wp:posOffset>60960</wp:posOffset>
+            </wp:positionV>
+            <wp:extent cx="4079240" cy="3048000"/>
+            <wp:effectExtent l="0" t="0" r="10160" b="0"/>
+            <wp:wrapSquare wrapText="bothSides"/>
+            <wp:docPr id="27" name="Picture 27"/>
+            <wp:cNvGraphicFramePr>
+              <a:graphicFrameLocks xmlns:a="http://schemas.openxmlformats.org/drawingml/2006/main" noChangeAspect="1"/>
+            </wp:cNvGraphicFramePr>
+            <a:graphic xmlns:a="http://schemas.openxmlformats.org/drawingml/2006/main">
+              <a:graphicData uri="http://schemas.openxmlformats.org/drawingml/2006/picture">
+                <pic:pic xmlns:pic="http://schemas.openxmlformats.org/drawingml/2006/picture">
+                  <pic:nvPicPr>
+                    <pic:cNvPr id="0" name="Picture 27"/>
+                    <pic:cNvPicPr>
+                      <a:picLocks noChangeAspect="1" noChangeArrowheads="1"/>
+                    </pic:cNvPicPr>
+                  </pic:nvPicPr>
+                  <pic:blipFill>
+                    <a:blip r:embed="rId29">
+                      <a:extLst>
+                        <a:ext uri="{28A0092B-C50C-407E-A947-70E740481C1C}">
+                          <a14:useLocalDpi xmlns:a14="http://schemas.microsoft.com/office/drawing/2010/main" val="0"/>
+                        </a:ext>
+                      </a:extLst>
+                    </a:blip>
+                    <a:srcRect/>
+                    <a:stretch>
+                      <a:fillRect/>
+                    </a:stretch>
+                  </pic:blipFill>
+                  <pic:spPr bwMode="auto">
+                    <a:xfrm>
+                      <a:off x="0" y="0"/>
+                      <a:ext cx="4079240" cy="3048000"/>
+                    </a:xfrm>
+                    <a:prstGeom prst="rect">
+                      <a:avLst/>
+                    </a:prstGeom>
+                    <a:noFill/>
+                    <a:ln>
+                      <a:noFill/>
+                    </a:ln>
+                    <a:extLst>
+                      <a:ext uri="{FAA26D3D-D897-4be2-8F04-BA451C77F1D7}">
+                        <ma14:placeholderFlag xmlns:ma14="http://schemas.microsoft.com/office/mac/drawingml/2011/main"/>
+                      </a:ext>
+                    </a:extLst>
+                  </pic:spPr>
+                </pic:pic>
+              </a:graphicData>
+            </a:graphic>
+            <wp14:sizeRelH relativeFrom="page">
+              <wp14:pctWidth>0</wp14:pctWidth>
+            </wp14:sizeRelH>
+            <wp14:sizeRelV relativeFrom="page">
+              <wp14:pctHeight>0</wp14:pctHeight>
+            </wp14:sizeRelV>
+          </wp:anchor>
+        </w:drawing>
+      </w:r>
+    </w:p>
+    <w:p>
+      <w:pPr>
+        <w:rPr>
+          <w:rFonts w:ascii="Times New Roman" w:hAnsi="Times New Roman" w:cs="Times New Roman"/>
+        </w:rPr>
+      </w:pPr>
+    </w:p>
+    <w:p>
+      <w:pPr>
+        <w:rPr>
+          <w:rFonts w:ascii="Times New Roman" w:hAnsi="Times New Roman" w:cs="Times New Roman"/>
+        </w:rPr>
+      </w:pPr>
+    </w:p>
+    <w:p>
+      <w:pPr>
+        <w:rPr>
+          <w:rFonts w:ascii="Times New Roman" w:hAnsi="Times New Roman" w:cs="Times New Roman"/>
+        </w:rPr>
+      </w:pPr>
+    </w:p>
+    <w:p>
+      <w:pPr>
+        <w:rPr>
+          <w:rFonts w:ascii="Times New Roman" w:hAnsi="Times New Roman" w:cs="Times New Roman"/>
+        </w:rPr>
+      </w:pPr>
+    </w:p>
+    <w:p>
+      <w:pPr>
+        <w:rPr>
+          <w:rFonts w:ascii="Times New Roman" w:hAnsi="Times New Roman" w:cs="Times New Roman"/>
+        </w:rPr>
+      </w:pPr>
+    </w:p>
+    <w:p>
+      <w:pPr>
+        <w:rPr>
+          <w:rFonts w:ascii="Times New Roman" w:hAnsi="Times New Roman" w:cs="Times New Roman"/>
+        </w:rPr>
+      </w:pPr>
+    </w:p>
+    <w:p>
+      <w:pPr>
+        <w:rPr>
+          <w:rFonts w:ascii="Times New Roman" w:hAnsi="Times New Roman" w:cs="Times New Roman"/>
+        </w:rPr>
+      </w:pPr>
+    </w:p>
+    <w:p>
+      <w:pPr>
+        <w:rPr>
+          <w:rFonts w:ascii="Times New Roman" w:hAnsi="Times New Roman" w:cs="Times New Roman"/>
+        </w:rPr>
+      </w:pPr>
+    </w:p>
+    <w:p>
+      <w:pPr>
+        <w:rPr>
+          <w:rFonts w:ascii="Times New Roman" w:hAnsi="Times New Roman" w:cs="Times New Roman"/>
+        </w:rPr>
+      </w:pPr>
+    </w:p>
+    <w:p>
+      <w:pPr>
+        <w:rPr>
+          <w:rFonts w:ascii="Times New Roman" w:hAnsi="Times New Roman" w:cs="Times New Roman"/>
+        </w:rPr>
+      </w:pPr>
+    </w:p>
+    <w:p>
+      <w:pPr>
+        <w:rPr>
+          <w:rFonts w:ascii="Times New Roman" w:hAnsi="Times New Roman" w:cs="Times New Roman"/>
+        </w:rPr>
+      </w:pPr>
+    </w:p>
+    <w:p>
+      <w:pPr>
+        <w:rPr>
+          <w:rFonts w:ascii="Times New Roman" w:hAnsi="Times New Roman" w:cs="Times New Roman"/>
+        </w:rPr>
+      </w:pPr>
+    </w:p>
+    <w:p>
+      <w:pPr>
+        <w:rPr>
+          <w:rFonts w:ascii="Times New Roman" w:hAnsi="Times New Roman" w:cs="Times New Roman"/>
+        </w:rPr>
+      </w:pPr>
+    </w:p>
+    <w:p>
+      <w:pPr>
+        <w:rPr>
+          <w:rFonts w:ascii="Times New Roman" w:hAnsi="Times New Roman" w:cs="Times New Roman"/>
+        </w:rPr>
+      </w:pPr>
+    </w:p>
+    <w:p>
+      <w:pPr>
+        <w:rPr>
+          <w:rFonts w:ascii="Times New Roman" w:hAnsi="Times New Roman" w:cs="Times New Roman"/>
+        </w:rPr>
+      </w:pPr>
+    </w:p>
+    <w:p>
+      <w:pPr>
+        <w:rPr>
+          <w:rFonts w:ascii="Times New Roman" w:hAnsi="Times New Roman" w:cs="Times New Roman"/>
+        </w:rPr>
+      </w:pPr>
+    </w:p>
+    <w:p>
+      <w:pPr>
+        <w:rPr>
+          <w:rFonts w:ascii="Times New Roman" w:hAnsi="Times New Roman" w:cs="Times New Roman"/>
+        </w:rPr>
+      </w:pPr>
+    </w:p>
+    <w:p>
+      <w:pPr>
+        <w:jc w:val="center"/>
+        <w:rPr>
+          <w:rFonts w:ascii="Times New Roman" w:hAnsi="Times New Roman" w:cs="Times New Roman"/>
+          <w:sz w:val="20"/>
+          <w:szCs w:val="20"/>
+        </w:rPr>
+      </w:pPr>
+      <w:r>
+        <w:rPr>
+          <w:rFonts w:ascii="Times New Roman" w:hAnsi="Times New Roman" w:cs="Times New Roman"/>
+          <w:sz w:val="20"/>
+          <w:szCs w:val="20"/>
+        </w:rPr>
+        <w:t xml:space="preserve">Figure 15: Erroneous responses during </w:t>
+      </w:r>
+      <w:proofErr w:type="spellStart"/>
+      <w:r>
+        <w:rPr>
+          <w:rFonts w:ascii="Times New Roman" w:hAnsi="Times New Roman" w:cs="Times New Roman"/>
+          <w:sz w:val="20"/>
+          <w:szCs w:val="20"/>
+        </w:rPr>
+        <w:t>Config</w:t>
+      </w:r>
+      <w:proofErr w:type="spellEnd"/>
+      <w:r>
+        <w:rPr>
+          <w:rFonts w:ascii="Times New Roman" w:hAnsi="Times New Roman" w:cs="Times New Roman"/>
+          <w:sz w:val="20"/>
+          <w:szCs w:val="20"/>
+        </w:rPr>
+        <w:t xml:space="preserve"> 3 load tests with 200 concurrent users</w:t>
+      </w:r>
+    </w:p>
+    <w:p>
+      <w:pPr>
+        <w:rPr>
+          <w:rFonts w:ascii="Times New Roman" w:hAnsi="Times New Roman" w:cs="Times New Roman"/>
+        </w:rPr>
+      </w:pPr>
+    </w:p>
+    <w:p>
+      <w:pPr>
+        <w:rPr>
+          <w:rFonts w:ascii="Times New Roman" w:hAnsi="Times New Roman" w:cs="Times New Roman"/>
+        </w:rPr>
+      </w:pPr>
+      <w:r>
+        <w:rPr>
+          <w:rFonts w:ascii="Times New Roman" w:hAnsi="Times New Roman" w:cs="Times New Roman"/>
+        </w:rPr>
+        <w:t>Detailed results</w:t>
+      </w:r>
+      <w:r>
+        <w:rPr>
+          <w:rFonts w:ascii="Times New Roman" w:hAnsi="Times New Roman" w:cs="Times New Roman"/>
+        </w:rPr>
+        <w:t xml:space="preserve"> for </w:t>
+      </w:r>
+      <w:proofErr w:type="spellStart"/>
+      <w:r>
+        <w:rPr>
+          <w:rFonts w:ascii="Times New Roman" w:hAnsi="Times New Roman" w:cs="Times New Roman"/>
+        </w:rPr>
+        <w:t>Config</w:t>
+      </w:r>
+      <w:proofErr w:type="spellEnd"/>
+      <w:r>
+        <w:rPr>
+          <w:rFonts w:ascii="Times New Roman" w:hAnsi="Times New Roman" w:cs="Times New Roman"/>
+        </w:rPr>
+        <w:t xml:space="preserve"> 3</w:t>
+      </w:r>
+      <w:r>
+        <w:rPr>
+          <w:rFonts w:ascii="Times New Roman" w:hAnsi="Times New Roman" w:cs="Times New Roman"/>
+        </w:rPr>
+        <w:t xml:space="preserve">: </w:t>
+      </w:r>
+      <w:hyperlink r:id="rId30" w:history="1">
         <w:r>
           <w:rPr>
             <w:rStyle w:val="Hyperlink"/>
@@ -7957,9 +8616,35 @@
         <w:rPr>
           <w:rFonts w:ascii="Times New Roman" w:hAnsi="Times New Roman" w:cs="Times New Roman"/>
         </w:rPr>
-        <w:t xml:space="preserve">Raw data results: </w:t>
-      </w:r>
-      <w:hyperlink r:id="rId30" w:history="1">
+        <w:t>Raw data results</w:t>
+      </w:r>
+      <w:r>
+        <w:rPr>
+          <w:rFonts w:ascii="Times New Roman" w:hAnsi="Times New Roman" w:cs="Times New Roman"/>
+        </w:rPr>
+        <w:t xml:space="preserve"> for </w:t>
+      </w:r>
+      <w:proofErr w:type="spellStart"/>
+      <w:r>
+        <w:rPr>
+          <w:rFonts w:ascii="Times New Roman" w:hAnsi="Times New Roman" w:cs="Times New Roman"/>
+        </w:rPr>
+        <w:t>Config</w:t>
+      </w:r>
+      <w:proofErr w:type="spellEnd"/>
+      <w:r>
+        <w:rPr>
+          <w:rFonts w:ascii="Times New Roman" w:hAnsi="Times New Roman" w:cs="Times New Roman"/>
+        </w:rPr>
+        <w:t xml:space="preserve"> 3</w:t>
+      </w:r>
+      <w:r>
+        <w:rPr>
+          <w:rFonts w:ascii="Times New Roman" w:hAnsi="Times New Roman" w:cs="Times New Roman"/>
+        </w:rPr>
+        <w:t xml:space="preserve">: </w:t>
+      </w:r>
+      <w:hyperlink r:id="rId31" w:history="1">
         <w:r>
           <w:rPr>
             <w:rStyle w:val="Hyperlink"/>
@@ -7978,13 +8663,6 @@
     </w:p>
     <w:p>
       <w:pPr>
-        <w:rPr>
-          <w:rFonts w:ascii="Times New Roman" w:hAnsi="Times New Roman" w:cs="Times New Roman"/>
-        </w:rPr>
-      </w:pPr>
-    </w:p>
-    <w:p>
-      <w:pPr>
         <w:pStyle w:val="Heading3"/>
       </w:pPr>
       <w:proofErr w:type="spellStart"/>
@@ -7994,27 +8672,643 @@
       <w:proofErr w:type="spellEnd"/>
       <w:r>
         <w:t xml:space="preserve"> 5</w:t>
+      </w:r>
+    </w:p>
+    <w:p/>
+    <w:p>
+      <w:pPr>
+        <w:pStyle w:val="Heading4"/>
+      </w:pPr>
+      <w:r>
+        <w:t>Number of concurrent users: 50</w:t>
+      </w:r>
+    </w:p>
+    <w:p/>
+    <w:p>
+      <w:pPr>
+        <w:rPr>
+          <w:rFonts w:ascii="Times New Roman" w:hAnsi="Times New Roman" w:cs="Times New Roman"/>
+        </w:rPr>
+      </w:pPr>
+      <w:r>
+        <w:rPr>
+          <w:rFonts w:ascii="Times New Roman" w:hAnsi="Times New Roman" w:cs="Times New Roman"/>
+        </w:rPr>
+        <w:t xml:space="preserve">During load test of application using 50 concurrent users the median response time was 92 </w:t>
+      </w:r>
+      <w:proofErr w:type="spellStart"/>
+      <w:r>
+        <w:rPr>
+          <w:rFonts w:ascii="Times New Roman" w:hAnsi="Times New Roman" w:cs="Times New Roman"/>
+        </w:rPr>
+        <w:t>ms.</w:t>
+      </w:r>
+      <w:proofErr w:type="spellEnd"/>
+      <w:r>
+        <w:rPr>
+          <w:rFonts w:ascii="Times New Roman" w:hAnsi="Times New Roman" w:cs="Times New Roman"/>
+        </w:rPr>
+        <w:t xml:space="preserve"> </w:t>
+      </w:r>
+      <w:proofErr w:type="gramStart"/>
+      <w:r>
+        <w:rPr>
+          <w:rFonts w:ascii="Times New Roman" w:hAnsi="Times New Roman" w:cs="Times New Roman"/>
+        </w:rPr>
+        <w:t>For</w:t>
+      </w:r>
+      <w:proofErr w:type="gramEnd"/>
+      <w:r>
+        <w:rPr>
+          <w:rFonts w:ascii="Times New Roman" w:hAnsi="Times New Roman" w:cs="Times New Roman"/>
+        </w:rPr>
+        <w:t xml:space="preserve"> peak simulation, response time increased to 283 </w:t>
+      </w:r>
+      <w:proofErr w:type="spellStart"/>
+      <w:r>
+        <w:rPr>
+          <w:rFonts w:ascii="Times New Roman" w:hAnsi="Times New Roman" w:cs="Times New Roman"/>
+        </w:rPr>
+        <w:t>ms.</w:t>
+      </w:r>
+      <w:proofErr w:type="spellEnd"/>
+      <w:r>
+        <w:rPr>
+          <w:rFonts w:ascii="Times New Roman" w:hAnsi="Times New Roman" w:cs="Times New Roman"/>
+        </w:rPr>
+        <w:t xml:space="preserve"> </w:t>
+      </w:r>
+    </w:p>
+    <w:p>
+      <w:pPr>
+        <w:rPr>
+          <w:rFonts w:ascii="Times New Roman" w:hAnsi="Times New Roman" w:cs="Times New Roman"/>
+        </w:rPr>
+      </w:pPr>
+      <w:proofErr w:type="spellStart"/>
+      <w:r>
+        <w:rPr>
+          <w:rFonts w:ascii="Times New Roman" w:hAnsi="Times New Roman" w:cs="Times New Roman"/>
+        </w:rPr>
+        <w:t>Jboss</w:t>
+      </w:r>
+      <w:proofErr w:type="spellEnd"/>
+      <w:r>
+        <w:rPr>
+          <w:rFonts w:ascii="Times New Roman" w:hAnsi="Times New Roman" w:cs="Times New Roman"/>
+        </w:rPr>
+        <w:t xml:space="preserve"> CPU was running in </w:t>
+      </w:r>
+      <w:r>
+        <w:rPr>
+          <w:rFonts w:ascii="Times New Roman" w:hAnsi="Times New Roman" w:cs="Times New Roman"/>
+        </w:rPr>
+        <w:t>40-80% (median 60%) range spiking couple</w:t>
+      </w:r>
+      <w:r>
+        <w:rPr>
+          <w:rFonts w:ascii="Times New Roman" w:hAnsi="Times New Roman" w:cs="Times New Roman"/>
+        </w:rPr>
+        <w:t xml:space="preserve"> times up to 100% for a tiny piece of 1 sec during garbage collection. OS CPU was running on </w:t>
+      </w:r>
+      <w:r>
+        <w:rPr>
+          <w:rFonts w:ascii="Times New Roman" w:hAnsi="Times New Roman" w:cs="Times New Roman"/>
+        </w:rPr>
+        <w:t>50</w:t>
+      </w:r>
+      <w:r>
+        <w:rPr>
+          <w:rFonts w:ascii="Times New Roman" w:hAnsi="Times New Roman" w:cs="Times New Roman"/>
+        </w:rPr>
+        <w:t xml:space="preserve">% with around 18% being consumed by operating system itself. </w:t>
+      </w:r>
+    </w:p>
+    <w:p>
+      <w:pPr>
+        <w:rPr>
+          <w:rFonts w:ascii="Times New Roman" w:hAnsi="Times New Roman" w:cs="Times New Roman"/>
+        </w:rPr>
+      </w:pPr>
+      <w:proofErr w:type="spellStart"/>
+      <w:r>
+        <w:rPr>
+          <w:rFonts w:ascii="Times New Roman" w:hAnsi="Times New Roman" w:cs="Times New Roman"/>
+        </w:rPr>
+        <w:t>Jboss</w:t>
+      </w:r>
+      <w:proofErr w:type="spellEnd"/>
+      <w:r>
+        <w:rPr>
+          <w:rFonts w:ascii="Times New Roman" w:hAnsi="Times New Roman" w:cs="Times New Roman"/>
+        </w:rPr>
+        <w:t xml:space="preserve"> heap memory usage stayed between 120-260 MB. Operating system memory had </w:t>
+      </w:r>
+      <w:r>
+        <w:rPr>
+          <w:rFonts w:ascii="Times New Roman" w:hAnsi="Times New Roman" w:cs="Times New Roman"/>
+        </w:rPr>
+        <w:t>6</w:t>
+      </w:r>
+      <w:r>
+        <w:rPr>
+          <w:rFonts w:ascii="Times New Roman" w:hAnsi="Times New Roman" w:cs="Times New Roman"/>
+        </w:rPr>
+        <w:t>00 MB</w:t>
+      </w:r>
+      <w:r>
+        <w:rPr>
+          <w:rFonts w:ascii="Times New Roman" w:hAnsi="Times New Roman" w:cs="Times New Roman"/>
+        </w:rPr>
+        <w:t xml:space="preserve"> free</w:t>
+      </w:r>
+      <w:r>
+        <w:rPr>
+          <w:rFonts w:ascii="Times New Roman" w:hAnsi="Times New Roman" w:cs="Times New Roman"/>
+        </w:rPr>
+        <w:t xml:space="preserve">.  </w:t>
+      </w:r>
+    </w:p>
+    <w:p>
+      <w:pPr>
+        <w:rPr>
+          <w:rFonts w:ascii="Times New Roman" w:hAnsi="Times New Roman" w:cs="Times New Roman"/>
+        </w:rPr>
+      </w:pPr>
+      <w:r>
+        <w:rPr>
+          <w:rFonts w:ascii="Times New Roman" w:hAnsi="Times New Roman" w:cs="Times New Roman"/>
+        </w:rPr>
+        <w:t xml:space="preserve">Average throughput for load and peak simulations was </w:t>
+      </w:r>
+      <w:r>
+        <w:rPr>
+          <w:rFonts w:ascii="Times New Roman" w:hAnsi="Times New Roman" w:cs="Times New Roman"/>
+        </w:rPr>
+        <w:t>106</w:t>
+      </w:r>
+      <w:r>
+        <w:rPr>
+          <w:rFonts w:ascii="Times New Roman" w:hAnsi="Times New Roman" w:cs="Times New Roman"/>
+        </w:rPr>
+        <w:t xml:space="preserve"> and </w:t>
+      </w:r>
+      <w:r>
+        <w:rPr>
+          <w:rFonts w:ascii="Times New Roman" w:hAnsi="Times New Roman" w:cs="Times New Roman"/>
+        </w:rPr>
+        <w:t>50</w:t>
+      </w:r>
+      <w:r>
+        <w:rPr>
+          <w:rFonts w:ascii="Times New Roman" w:hAnsi="Times New Roman" w:cs="Times New Roman"/>
+        </w:rPr>
+        <w:t xml:space="preserve"> transactions per second respectively.</w:t>
+      </w:r>
+    </w:p>
+    <w:p>
+      <w:pPr>
+        <w:rPr>
+          <w:rFonts w:ascii="Times New Roman" w:hAnsi="Times New Roman" w:cs="Times New Roman"/>
+        </w:rPr>
+      </w:pPr>
+      <w:r>
+        <w:rPr>
+          <w:rFonts w:ascii="Times New Roman" w:hAnsi="Times New Roman" w:cs="Times New Roman"/>
+        </w:rPr>
+        <w:t>Network traffic didn’t exceed 0.</w:t>
+      </w:r>
+      <w:r>
+        <w:rPr>
+          <w:rFonts w:ascii="Times New Roman" w:hAnsi="Times New Roman" w:cs="Times New Roman"/>
+        </w:rPr>
+        <w:t>2</w:t>
+      </w:r>
+      <w:r>
+        <w:rPr>
+          <w:rFonts w:ascii="Times New Roman" w:hAnsi="Times New Roman" w:cs="Times New Roman"/>
+        </w:rPr>
+        <w:t>8 Mbit/s for inbound and 0.</w:t>
+      </w:r>
+      <w:r>
+        <w:rPr>
+          <w:rFonts w:ascii="Times New Roman" w:hAnsi="Times New Roman" w:cs="Times New Roman"/>
+        </w:rPr>
+        <w:t>19</w:t>
+      </w:r>
+      <w:r>
+        <w:rPr>
+          <w:rFonts w:ascii="Times New Roman" w:hAnsi="Times New Roman" w:cs="Times New Roman"/>
+        </w:rPr>
+        <w:t xml:space="preserve"> Mbit/s for outbound traffic.</w:t>
+      </w:r>
+    </w:p>
+    <w:p>
+      <w:pPr>
+        <w:rPr>
+          <w:rFonts w:ascii="Times New Roman" w:hAnsi="Times New Roman" w:cs="Times New Roman"/>
+        </w:rPr>
+      </w:pPr>
+      <w:r>
+        <w:rPr>
+          <w:rFonts w:ascii="Times New Roman" w:hAnsi="Times New Roman" w:cs="Times New Roman"/>
+        </w:rPr>
+        <w:t>0 erroneous responses logged during both tests.</w:t>
       </w:r>
     </w:p>
     <w:p/>
     <w:p/>
     <w:p>
       <w:pPr>
-        <w:pStyle w:val="Heading3"/>
-      </w:pPr>
-      <w:proofErr w:type="spellStart"/>
-      <w:r>
-        <w:t>Config</w:t>
-      </w:r>
-      <w:proofErr w:type="spellEnd"/>
-      <w:r>
-        <w:t xml:space="preserve"> 6</w:t>
+        <w:pStyle w:val="Heading4"/>
+      </w:pPr>
+      <w:r>
+        <w:t>Number of concurrent users: 100</w:t>
+      </w:r>
+    </w:p>
+    <w:p/>
+    <w:p>
+      <w:pPr>
+        <w:rPr>
+          <w:rFonts w:ascii="Times New Roman" w:hAnsi="Times New Roman" w:cs="Times New Roman"/>
+        </w:rPr>
+      </w:pPr>
+      <w:r>
+        <w:rPr>
+          <w:rFonts w:ascii="Times New Roman" w:hAnsi="Times New Roman" w:cs="Times New Roman"/>
+        </w:rPr>
+        <w:t xml:space="preserve">During load test of application using 100 concurrent users the median response time was 799 </w:t>
+      </w:r>
+      <w:proofErr w:type="spellStart"/>
+      <w:r>
+        <w:rPr>
+          <w:rFonts w:ascii="Times New Roman" w:hAnsi="Times New Roman" w:cs="Times New Roman"/>
+        </w:rPr>
+        <w:t>ms.</w:t>
+      </w:r>
+      <w:proofErr w:type="spellEnd"/>
+      <w:r>
+        <w:rPr>
+          <w:rFonts w:ascii="Times New Roman" w:hAnsi="Times New Roman" w:cs="Times New Roman"/>
+        </w:rPr>
+        <w:t xml:space="preserve"> </w:t>
+      </w:r>
+      <w:proofErr w:type="gramStart"/>
+      <w:r>
+        <w:rPr>
+          <w:rFonts w:ascii="Times New Roman" w:hAnsi="Times New Roman" w:cs="Times New Roman"/>
+        </w:rPr>
+        <w:t>For</w:t>
+      </w:r>
+      <w:proofErr w:type="gramEnd"/>
+      <w:r>
+        <w:rPr>
+          <w:rFonts w:ascii="Times New Roman" w:hAnsi="Times New Roman" w:cs="Times New Roman"/>
+        </w:rPr>
+        <w:t xml:space="preserve"> peak simulation, response time increased to 1.2 </w:t>
+      </w:r>
+      <w:proofErr w:type="spellStart"/>
+      <w:r>
+        <w:rPr>
+          <w:rFonts w:ascii="Times New Roman" w:hAnsi="Times New Roman" w:cs="Times New Roman"/>
+        </w:rPr>
+        <w:t>secs</w:t>
+      </w:r>
+      <w:proofErr w:type="spellEnd"/>
+      <w:r>
+        <w:rPr>
+          <w:rFonts w:ascii="Times New Roman" w:hAnsi="Times New Roman" w:cs="Times New Roman"/>
+        </w:rPr>
+        <w:t xml:space="preserve">. </w:t>
+      </w:r>
+    </w:p>
+    <w:p>
+      <w:pPr>
+        <w:rPr>
+          <w:rFonts w:ascii="Times New Roman" w:hAnsi="Times New Roman" w:cs="Times New Roman"/>
+        </w:rPr>
+      </w:pPr>
+      <w:proofErr w:type="spellStart"/>
+      <w:r>
+        <w:rPr>
+          <w:rFonts w:ascii="Times New Roman" w:hAnsi="Times New Roman" w:cs="Times New Roman"/>
+        </w:rPr>
+        <w:t>Jboss</w:t>
+      </w:r>
+      <w:proofErr w:type="spellEnd"/>
+      <w:r>
+        <w:rPr>
+          <w:rFonts w:ascii="Times New Roman" w:hAnsi="Times New Roman" w:cs="Times New Roman"/>
+        </w:rPr>
+        <w:t xml:space="preserve"> CPU was running in 60-80% range spiking few times up to 100%. OS CPU was running on 45% with around 18% being consumed by operating system itself. </w:t>
+      </w:r>
+    </w:p>
+    <w:p>
+      <w:pPr>
+        <w:rPr>
+          <w:rFonts w:ascii="Times New Roman" w:hAnsi="Times New Roman" w:cs="Times New Roman"/>
+        </w:rPr>
+      </w:pPr>
+      <w:proofErr w:type="spellStart"/>
+      <w:r>
+        <w:rPr>
+          <w:rFonts w:ascii="Times New Roman" w:hAnsi="Times New Roman" w:cs="Times New Roman"/>
+        </w:rPr>
+        <w:t>Jboss</w:t>
+      </w:r>
+      <w:proofErr w:type="spellEnd"/>
+      <w:r>
+        <w:rPr>
+          <w:rFonts w:ascii="Times New Roman" w:hAnsi="Times New Roman" w:cs="Times New Roman"/>
+        </w:rPr>
+        <w:t xml:space="preserve"> heap memory usage stayed between 120-260 MB. Operating system memory had </w:t>
+      </w:r>
+      <w:r>
+        <w:rPr>
+          <w:rFonts w:ascii="Times New Roman" w:hAnsi="Times New Roman" w:cs="Times New Roman"/>
+        </w:rPr>
+        <w:t>380</w:t>
+      </w:r>
+      <w:r>
+        <w:rPr>
+          <w:rFonts w:ascii="Times New Roman" w:hAnsi="Times New Roman" w:cs="Times New Roman"/>
+        </w:rPr>
+        <w:t xml:space="preserve"> MB</w:t>
+      </w:r>
+      <w:r>
+        <w:rPr>
+          <w:rFonts w:ascii="Times New Roman" w:hAnsi="Times New Roman" w:cs="Times New Roman"/>
+        </w:rPr>
+        <w:t xml:space="preserve"> free</w:t>
+      </w:r>
+      <w:r>
+        <w:rPr>
+          <w:rFonts w:ascii="Times New Roman" w:hAnsi="Times New Roman" w:cs="Times New Roman"/>
+        </w:rPr>
+        <w:t xml:space="preserve">.  </w:t>
+      </w:r>
+    </w:p>
+    <w:p>
+      <w:pPr>
+        <w:rPr>
+          <w:rFonts w:ascii="Times New Roman" w:hAnsi="Times New Roman" w:cs="Times New Roman"/>
+        </w:rPr>
+      </w:pPr>
+      <w:r>
+        <w:rPr>
+          <w:rFonts w:ascii="Times New Roman" w:hAnsi="Times New Roman" w:cs="Times New Roman"/>
+        </w:rPr>
+        <w:t>Average throughput for load and peak simulations was 106 and 45 transactions per second respectively.</w:t>
+      </w:r>
+    </w:p>
+    <w:p>
+      <w:pPr>
+        <w:rPr>
+          <w:rFonts w:ascii="Times New Roman" w:hAnsi="Times New Roman" w:cs="Times New Roman"/>
+        </w:rPr>
+      </w:pPr>
+      <w:r>
+        <w:rPr>
+          <w:rFonts w:ascii="Times New Roman" w:hAnsi="Times New Roman" w:cs="Times New Roman"/>
+        </w:rPr>
+        <w:t>Network traffic didn’t exceed 0.31 Mbit/s for inbound and 0.21 Mbit/s for outbound traffic.</w:t>
+      </w:r>
+    </w:p>
+    <w:p>
+      <w:pPr>
+        <w:rPr>
+          <w:rFonts w:ascii="Times New Roman" w:hAnsi="Times New Roman" w:cs="Times New Roman"/>
+        </w:rPr>
+      </w:pPr>
+      <w:r>
+        <w:rPr>
+          <w:rFonts w:ascii="Times New Roman" w:hAnsi="Times New Roman" w:cs="Times New Roman"/>
+        </w:rPr>
+        <w:t>0 erroneous responses logged during both tests.</w:t>
+      </w:r>
+    </w:p>
+    <w:p/>
+    <w:p>
+      <w:pPr>
+        <w:pStyle w:val="Heading4"/>
+      </w:pPr>
+      <w:r>
+        <w:t>Number of concurrent users: 200</w:t>
+      </w:r>
+    </w:p>
+    <w:p/>
+    <w:p>
+      <w:pPr>
+        <w:rPr>
+          <w:rFonts w:ascii="Times New Roman" w:hAnsi="Times New Roman" w:cs="Times New Roman"/>
+        </w:rPr>
+      </w:pPr>
+      <w:r>
+        <w:rPr>
+          <w:rFonts w:ascii="Times New Roman" w:hAnsi="Times New Roman" w:cs="Times New Roman"/>
+        </w:rPr>
+        <w:t xml:space="preserve">During load test of application using 200 concurrent users the median response time was 663 </w:t>
+      </w:r>
+      <w:proofErr w:type="spellStart"/>
+      <w:r>
+        <w:rPr>
+          <w:rFonts w:ascii="Times New Roman" w:hAnsi="Times New Roman" w:cs="Times New Roman"/>
+        </w:rPr>
+        <w:t>ms.</w:t>
+      </w:r>
+      <w:proofErr w:type="spellEnd"/>
+      <w:r>
+        <w:rPr>
+          <w:rFonts w:ascii="Times New Roman" w:hAnsi="Times New Roman" w:cs="Times New Roman"/>
+        </w:rPr>
+        <w:t xml:space="preserve"> </w:t>
+      </w:r>
+      <w:proofErr w:type="gramStart"/>
+      <w:r>
+        <w:rPr>
+          <w:rFonts w:ascii="Times New Roman" w:hAnsi="Times New Roman" w:cs="Times New Roman"/>
+        </w:rPr>
+        <w:t>For</w:t>
+      </w:r>
+      <w:proofErr w:type="gramEnd"/>
+      <w:r>
+        <w:rPr>
+          <w:rFonts w:ascii="Times New Roman" w:hAnsi="Times New Roman" w:cs="Times New Roman"/>
+        </w:rPr>
+        <w:t xml:space="preserve"> peak simulation, response time increased to 1.3 sec. </w:t>
+      </w:r>
+    </w:p>
+    <w:p>
+      <w:pPr>
+        <w:rPr>
+          <w:rFonts w:ascii="Times New Roman" w:hAnsi="Times New Roman" w:cs="Times New Roman"/>
+        </w:rPr>
+      </w:pPr>
+      <w:proofErr w:type="spellStart"/>
+      <w:r>
+        <w:rPr>
+          <w:rFonts w:ascii="Times New Roman" w:hAnsi="Times New Roman" w:cs="Times New Roman"/>
+        </w:rPr>
+        <w:t>Jboss</w:t>
+      </w:r>
+      <w:proofErr w:type="spellEnd"/>
+      <w:r>
+        <w:rPr>
+          <w:rFonts w:ascii="Times New Roman" w:hAnsi="Times New Roman" w:cs="Times New Roman"/>
+        </w:rPr>
+        <w:t xml:space="preserve"> CPU was running in 60-80% range spiking couple of times up to 100% for a tiny piece of 1 sec during garbage collection. OS CPU was running on 51% with around 18% being consumed by operating system itself. </w:t>
+      </w:r>
+    </w:p>
+    <w:p>
+      <w:pPr>
+        <w:rPr>
+          <w:rFonts w:ascii="Times New Roman" w:hAnsi="Times New Roman" w:cs="Times New Roman"/>
+        </w:rPr>
+      </w:pPr>
+      <w:proofErr w:type="spellStart"/>
+      <w:r>
+        <w:rPr>
+          <w:rFonts w:ascii="Times New Roman" w:hAnsi="Times New Roman" w:cs="Times New Roman"/>
+        </w:rPr>
+        <w:t>Jboss</w:t>
+      </w:r>
+      <w:proofErr w:type="spellEnd"/>
+      <w:r>
+        <w:rPr>
+          <w:rFonts w:ascii="Times New Roman" w:hAnsi="Times New Roman" w:cs="Times New Roman"/>
+        </w:rPr>
+        <w:t xml:space="preserve"> heap memory usage stayed between 120-260 MB. Operating system memory had only 190 MB free.  </w:t>
+      </w:r>
+    </w:p>
+    <w:p>
+      <w:pPr>
+        <w:rPr>
+          <w:rFonts w:ascii="Times New Roman" w:hAnsi="Times New Roman" w:cs="Times New Roman"/>
+        </w:rPr>
+      </w:pPr>
+      <w:r>
+        <w:rPr>
+          <w:rFonts w:ascii="Times New Roman" w:hAnsi="Times New Roman" w:cs="Times New Roman"/>
+        </w:rPr>
+        <w:t>Average throughput for load and peak simulations was 109 and 45 transactions per second respectively.</w:t>
+      </w:r>
+    </w:p>
+    <w:p>
+      <w:pPr>
+        <w:rPr>
+          <w:rFonts w:ascii="Times New Roman" w:hAnsi="Times New Roman" w:cs="Times New Roman"/>
+        </w:rPr>
+      </w:pPr>
+      <w:r>
+        <w:rPr>
+          <w:rFonts w:ascii="Times New Roman" w:hAnsi="Times New Roman" w:cs="Times New Roman"/>
+        </w:rPr>
+        <w:t>Network traffic didn’t exceed 0.29 Mbit/s for inbound and 0.18 Mbit/s for outbound traffic.</w:t>
+      </w:r>
+    </w:p>
+    <w:p>
+      <w:pPr>
+        <w:rPr>
+          <w:rFonts w:ascii="Times New Roman" w:hAnsi="Times New Roman" w:cs="Times New Roman"/>
+        </w:rPr>
+      </w:pPr>
+      <w:r>
+        <w:rPr>
+          <w:rFonts w:ascii="Times New Roman" w:hAnsi="Times New Roman" w:cs="Times New Roman"/>
+        </w:rPr>
+        <w:t>0.009% erroneous responses logged for load simulation and 0.011% for peak simulation.</w:t>
+      </w:r>
+    </w:p>
+    <w:p>
+      <w:pPr>
+        <w:rPr>
+          <w:rFonts w:ascii="Times New Roman" w:hAnsi="Times New Roman" w:cs="Times New Roman"/>
+        </w:rPr>
+      </w:pPr>
+      <w:r>
+        <w:rPr>
+          <w:rFonts w:ascii="Times New Roman" w:hAnsi="Times New Roman" w:cs="Times New Roman"/>
+        </w:rPr>
+        <w:t>Erroneous responses started occurring when throughput exceeded around 100 transactions per second mark.</w:t>
       </w:r>
     </w:p>
     <w:p/>
     <w:p/>
     <w:p>
       <w:pPr>
+        <w:rPr>
+          <w:rFonts w:ascii="Times New Roman" w:hAnsi="Times New Roman" w:cs="Times New Roman"/>
+        </w:rPr>
+      </w:pPr>
+      <w:r>
+        <w:rPr>
+          <w:rFonts w:ascii="Times New Roman" w:hAnsi="Times New Roman" w:cs="Times New Roman"/>
+        </w:rPr>
+        <w:t xml:space="preserve">Detailed results for </w:t>
+      </w:r>
+      <w:proofErr w:type="spellStart"/>
+      <w:r>
+        <w:rPr>
+          <w:rFonts w:ascii="Times New Roman" w:hAnsi="Times New Roman" w:cs="Times New Roman"/>
+        </w:rPr>
+        <w:t>Config</w:t>
+      </w:r>
+      <w:proofErr w:type="spellEnd"/>
+      <w:r>
+        <w:rPr>
+          <w:rFonts w:ascii="Times New Roman" w:hAnsi="Times New Roman" w:cs="Times New Roman"/>
+        </w:rPr>
+        <w:t xml:space="preserve"> 5: </w:t>
+      </w:r>
+      <w:hyperlink r:id="rId32" w:history="1">
+        <w:r>
+          <w:rPr>
+            <w:rStyle w:val="Hyperlink"/>
+            <w:rFonts w:ascii="Times New Roman" w:hAnsi="Times New Roman" w:cs="Times New Roman"/>
+          </w:rPr>
+          <w:t>http://bit.ly/1cvx4Yp</w:t>
+        </w:r>
+      </w:hyperlink>
+    </w:p>
+    <w:p>
+      <w:pPr>
+        <w:rPr>
+          <w:rFonts w:ascii="Times New Roman" w:hAnsi="Times New Roman" w:cs="Times New Roman"/>
+        </w:rPr>
+      </w:pPr>
+      <w:r>
+        <w:rPr>
+          <w:rFonts w:ascii="Times New Roman" w:hAnsi="Times New Roman" w:cs="Times New Roman"/>
+        </w:rPr>
+        <w:t xml:space="preserve">Raw data results for </w:t>
+      </w:r>
+      <w:proofErr w:type="spellStart"/>
+      <w:r>
+        <w:rPr>
+          <w:rFonts w:ascii="Times New Roman" w:hAnsi="Times New Roman" w:cs="Times New Roman"/>
+        </w:rPr>
+        <w:t>Config</w:t>
+      </w:r>
+      <w:proofErr w:type="spellEnd"/>
+      <w:r>
+        <w:rPr>
+          <w:rFonts w:ascii="Times New Roman" w:hAnsi="Times New Roman" w:cs="Times New Roman"/>
+        </w:rPr>
+        <w:t xml:space="preserve"> 5: </w:t>
+      </w:r>
+      <w:hyperlink r:id="rId33" w:history="1">
+        <w:r>
+          <w:rPr>
+            <w:rStyle w:val="Hyperlink"/>
+            <w:rFonts w:ascii="Times New Roman" w:hAnsi="Times New Roman" w:cs="Times New Roman"/>
+          </w:rPr>
+          <w:t>http://bit.ly/15anktQ</w:t>
+        </w:r>
+      </w:hyperlink>
+    </w:p>
+    <w:p/>
+    <w:p>
+      <w:pPr>
         <w:pStyle w:val="Heading3"/>
       </w:pPr>
       <w:proofErr w:type="spellStart"/>
@@ -8023,34 +9317,3382 @@
       </w:r>
       <w:proofErr w:type="spellEnd"/>
       <w:r>
-        <w:t xml:space="preserve"> 8</w:t>
+        <w:t xml:space="preserve"> 6</w:t>
+      </w:r>
+    </w:p>
+    <w:p/>
+    <w:p>
+      <w:pPr>
+        <w:pStyle w:val="Heading4"/>
+      </w:pPr>
+      <w:r>
+        <w:t>Number of concurrent users: 50</w:t>
+      </w:r>
+    </w:p>
+    <w:p/>
+    <w:p>
+      <w:pPr>
+        <w:rPr>
+          <w:rFonts w:ascii="Times New Roman" w:hAnsi="Times New Roman" w:cs="Times New Roman"/>
+        </w:rPr>
+      </w:pPr>
+      <w:r>
+        <w:rPr>
+          <w:rFonts w:ascii="Times New Roman" w:hAnsi="Times New Roman" w:cs="Times New Roman"/>
+        </w:rPr>
+        <w:t xml:space="preserve">During load test of application using 50 concurrent users the median response time was 6 </w:t>
+      </w:r>
+      <w:proofErr w:type="spellStart"/>
+      <w:r>
+        <w:rPr>
+          <w:rFonts w:ascii="Times New Roman" w:hAnsi="Times New Roman" w:cs="Times New Roman"/>
+        </w:rPr>
+        <w:t>ms.</w:t>
+      </w:r>
+      <w:proofErr w:type="spellEnd"/>
+      <w:r>
+        <w:rPr>
+          <w:rFonts w:ascii="Times New Roman" w:hAnsi="Times New Roman" w:cs="Times New Roman"/>
+        </w:rPr>
+        <w:t xml:space="preserve"> </w:t>
+      </w:r>
+      <w:proofErr w:type="gramStart"/>
+      <w:r>
+        <w:rPr>
+          <w:rFonts w:ascii="Times New Roman" w:hAnsi="Times New Roman" w:cs="Times New Roman"/>
+        </w:rPr>
+        <w:t>For</w:t>
+      </w:r>
+      <w:proofErr w:type="gramEnd"/>
+      <w:r>
+        <w:rPr>
+          <w:rFonts w:ascii="Times New Roman" w:hAnsi="Times New Roman" w:cs="Times New Roman"/>
+        </w:rPr>
+        <w:t xml:space="preserve"> peak simulation, response time increased to 10 </w:t>
+      </w:r>
+      <w:proofErr w:type="spellStart"/>
+      <w:r>
+        <w:rPr>
+          <w:rFonts w:ascii="Times New Roman" w:hAnsi="Times New Roman" w:cs="Times New Roman"/>
+        </w:rPr>
+        <w:t>ms.</w:t>
+      </w:r>
+      <w:proofErr w:type="spellEnd"/>
+      <w:r>
+        <w:rPr>
+          <w:rFonts w:ascii="Times New Roman" w:hAnsi="Times New Roman" w:cs="Times New Roman"/>
+        </w:rPr>
+        <w:t xml:space="preserve"> </w:t>
+      </w:r>
+    </w:p>
+    <w:p>
+      <w:pPr>
+        <w:rPr>
+          <w:rFonts w:ascii="Times New Roman" w:hAnsi="Times New Roman" w:cs="Times New Roman"/>
+        </w:rPr>
+      </w:pPr>
+      <w:proofErr w:type="spellStart"/>
+      <w:r>
+        <w:rPr>
+          <w:rFonts w:ascii="Times New Roman" w:hAnsi="Times New Roman" w:cs="Times New Roman"/>
+        </w:rPr>
+        <w:t>Jboss</w:t>
+      </w:r>
+      <w:proofErr w:type="spellEnd"/>
+      <w:r>
+        <w:rPr>
+          <w:rFonts w:ascii="Times New Roman" w:hAnsi="Times New Roman" w:cs="Times New Roman"/>
+        </w:rPr>
+        <w:t xml:space="preserve"> CPU was running in 40% range spiking couple times up to 60% and 80%. OS CPU was running on 41% with around 15% being consumed by operating system itself. </w:t>
+      </w:r>
+    </w:p>
+    <w:p>
+      <w:pPr>
+        <w:rPr>
+          <w:rFonts w:ascii="Times New Roman" w:hAnsi="Times New Roman" w:cs="Times New Roman"/>
+        </w:rPr>
+      </w:pPr>
+      <w:proofErr w:type="spellStart"/>
+      <w:r>
+        <w:rPr>
+          <w:rFonts w:ascii="Times New Roman" w:hAnsi="Times New Roman" w:cs="Times New Roman"/>
+        </w:rPr>
+        <w:t>Jboss</w:t>
+      </w:r>
+      <w:proofErr w:type="spellEnd"/>
+      <w:r>
+        <w:rPr>
+          <w:rFonts w:ascii="Times New Roman" w:hAnsi="Times New Roman" w:cs="Times New Roman"/>
+        </w:rPr>
+        <w:t xml:space="preserve"> heap memory usage stayed between 120-260 MB. Operating system memory had 220 MB</w:t>
+      </w:r>
+      <w:r>
+        <w:rPr>
+          <w:rFonts w:ascii="Times New Roman" w:hAnsi="Times New Roman" w:cs="Times New Roman"/>
+        </w:rPr>
+        <w:t xml:space="preserve"> free</w:t>
+      </w:r>
+      <w:r>
+        <w:rPr>
+          <w:rFonts w:ascii="Times New Roman" w:hAnsi="Times New Roman" w:cs="Times New Roman"/>
+        </w:rPr>
+        <w:t xml:space="preserve">.  </w:t>
+      </w:r>
+    </w:p>
+    <w:p>
+      <w:pPr>
+        <w:rPr>
+          <w:rFonts w:ascii="Times New Roman" w:hAnsi="Times New Roman" w:cs="Times New Roman"/>
+        </w:rPr>
+      </w:pPr>
+      <w:r>
+        <w:rPr>
+          <w:rFonts w:ascii="Times New Roman" w:hAnsi="Times New Roman" w:cs="Times New Roman"/>
+        </w:rPr>
+        <w:t>Average throughput for load and peak simulations was 132 and 69 transactions per second respectively.</w:t>
+      </w:r>
+    </w:p>
+    <w:p>
+      <w:pPr>
+        <w:rPr>
+          <w:rFonts w:ascii="Times New Roman" w:hAnsi="Times New Roman" w:cs="Times New Roman"/>
+        </w:rPr>
+      </w:pPr>
+      <w:r>
+        <w:rPr>
+          <w:rFonts w:ascii="Times New Roman" w:hAnsi="Times New Roman" w:cs="Times New Roman"/>
+        </w:rPr>
+        <w:t>Network traffic didn’t exceed 0.38 Mbit/s for inbound and 0.19 Mbit/s for outbound traffic.</w:t>
+      </w:r>
+    </w:p>
+    <w:p>
+      <w:pPr>
+        <w:rPr>
+          <w:rFonts w:ascii="Times New Roman" w:hAnsi="Times New Roman" w:cs="Times New Roman"/>
+        </w:rPr>
+      </w:pPr>
+      <w:r>
+        <w:rPr>
+          <w:rFonts w:ascii="Times New Roman" w:hAnsi="Times New Roman" w:cs="Times New Roman"/>
+        </w:rPr>
+        <w:t>0 erroneous responses logged during both tests.</w:t>
       </w:r>
     </w:p>
     <w:p/>
     <w:p/>
     <w:p>
       <w:pPr>
-        <w:pStyle w:val="Heading3"/>
-      </w:pPr>
-      <w:proofErr w:type="spellStart"/>
-      <w:r>
-        <w:t>Config</w:t>
-      </w:r>
-      <w:proofErr w:type="spellEnd"/>
-      <w:r>
-        <w:t xml:space="preserve"> 10</w:t>
+        <w:pStyle w:val="Heading4"/>
+      </w:pPr>
+      <w:r>
+        <w:t>Number of concurrent users: 100</w:t>
+      </w:r>
+    </w:p>
+    <w:p/>
+    <w:p>
+      <w:pPr>
+        <w:rPr>
+          <w:rFonts w:ascii="Times New Roman" w:hAnsi="Times New Roman" w:cs="Times New Roman"/>
+        </w:rPr>
+      </w:pPr>
+      <w:r>
+        <w:rPr>
+          <w:rFonts w:ascii="Times New Roman" w:hAnsi="Times New Roman" w:cs="Times New Roman"/>
+        </w:rPr>
+        <w:t xml:space="preserve">During load test of application using 100 concurrent users the median response time was </w:t>
+      </w:r>
+      <w:r>
+        <w:rPr>
+          <w:rFonts w:ascii="Times New Roman" w:hAnsi="Times New Roman" w:cs="Times New Roman"/>
+        </w:rPr>
+        <w:t>146</w:t>
+      </w:r>
+      <w:r>
+        <w:rPr>
+          <w:rFonts w:ascii="Times New Roman" w:hAnsi="Times New Roman" w:cs="Times New Roman"/>
+        </w:rPr>
+        <w:t xml:space="preserve"> </w:t>
+      </w:r>
+      <w:proofErr w:type="spellStart"/>
+      <w:r>
+        <w:rPr>
+          <w:rFonts w:ascii="Times New Roman" w:hAnsi="Times New Roman" w:cs="Times New Roman"/>
+        </w:rPr>
+        <w:t>ms.</w:t>
+      </w:r>
+      <w:proofErr w:type="spellEnd"/>
+      <w:r>
+        <w:rPr>
+          <w:rFonts w:ascii="Times New Roman" w:hAnsi="Times New Roman" w:cs="Times New Roman"/>
+        </w:rPr>
+        <w:t xml:space="preserve"> </w:t>
+      </w:r>
+      <w:proofErr w:type="gramStart"/>
+      <w:r>
+        <w:rPr>
+          <w:rFonts w:ascii="Times New Roman" w:hAnsi="Times New Roman" w:cs="Times New Roman"/>
+        </w:rPr>
+        <w:t>For</w:t>
+      </w:r>
+      <w:proofErr w:type="gramEnd"/>
+      <w:r>
+        <w:rPr>
+          <w:rFonts w:ascii="Times New Roman" w:hAnsi="Times New Roman" w:cs="Times New Roman"/>
+        </w:rPr>
+        <w:t xml:space="preserve"> peak simulation, response time increased to </w:t>
+      </w:r>
+      <w:r>
+        <w:rPr>
+          <w:rFonts w:ascii="Times New Roman" w:hAnsi="Times New Roman" w:cs="Times New Roman"/>
+        </w:rPr>
+        <w:t>453</w:t>
+      </w:r>
+      <w:r>
+        <w:rPr>
+          <w:rFonts w:ascii="Times New Roman" w:hAnsi="Times New Roman" w:cs="Times New Roman"/>
+        </w:rPr>
+        <w:t xml:space="preserve"> </w:t>
+      </w:r>
+      <w:proofErr w:type="spellStart"/>
+      <w:r>
+        <w:rPr>
+          <w:rFonts w:ascii="Times New Roman" w:hAnsi="Times New Roman" w:cs="Times New Roman"/>
+        </w:rPr>
+        <w:t>ms</w:t>
+      </w:r>
+      <w:r>
+        <w:rPr>
+          <w:rFonts w:ascii="Times New Roman" w:hAnsi="Times New Roman" w:cs="Times New Roman"/>
+        </w:rPr>
+        <w:t>.</w:t>
+      </w:r>
+      <w:proofErr w:type="spellEnd"/>
+      <w:r>
+        <w:rPr>
+          <w:rFonts w:ascii="Times New Roman" w:hAnsi="Times New Roman" w:cs="Times New Roman"/>
+        </w:rPr>
+        <w:t xml:space="preserve"> </w:t>
+      </w:r>
+    </w:p>
+    <w:p>
+      <w:pPr>
+        <w:rPr>
+          <w:rFonts w:ascii="Times New Roman" w:hAnsi="Times New Roman" w:cs="Times New Roman"/>
+        </w:rPr>
+      </w:pPr>
+      <w:proofErr w:type="spellStart"/>
+      <w:r>
+        <w:rPr>
+          <w:rFonts w:ascii="Times New Roman" w:hAnsi="Times New Roman" w:cs="Times New Roman"/>
+        </w:rPr>
+        <w:t>Jboss</w:t>
+      </w:r>
+      <w:proofErr w:type="spellEnd"/>
+      <w:r>
+        <w:rPr>
+          <w:rFonts w:ascii="Times New Roman" w:hAnsi="Times New Roman" w:cs="Times New Roman"/>
+        </w:rPr>
+        <w:t xml:space="preserve"> CPU was running in 60-80% range spiking </w:t>
+      </w:r>
+      <w:r>
+        <w:rPr>
+          <w:rFonts w:ascii="Times New Roman" w:hAnsi="Times New Roman" w:cs="Times New Roman"/>
+        </w:rPr>
+        <w:t>a couple of</w:t>
+      </w:r>
+      <w:r>
+        <w:rPr>
+          <w:rFonts w:ascii="Times New Roman" w:hAnsi="Times New Roman" w:cs="Times New Roman"/>
+        </w:rPr>
+        <w:t xml:space="preserve"> times up to 100%. OS CPU was running on 4</w:t>
+      </w:r>
+      <w:r>
+        <w:rPr>
+          <w:rFonts w:ascii="Times New Roman" w:hAnsi="Times New Roman" w:cs="Times New Roman"/>
+        </w:rPr>
+        <w:t>8</w:t>
+      </w:r>
+      <w:r>
+        <w:rPr>
+          <w:rFonts w:ascii="Times New Roman" w:hAnsi="Times New Roman" w:cs="Times New Roman"/>
+        </w:rPr>
+        <w:t xml:space="preserve">% with around 18% being consumed by operating system itself. </w:t>
+      </w:r>
+    </w:p>
+    <w:p>
+      <w:pPr>
+        <w:rPr>
+          <w:rFonts w:ascii="Times New Roman" w:hAnsi="Times New Roman" w:cs="Times New Roman"/>
+        </w:rPr>
+      </w:pPr>
+      <w:proofErr w:type="spellStart"/>
+      <w:r>
+        <w:rPr>
+          <w:rFonts w:ascii="Times New Roman" w:hAnsi="Times New Roman" w:cs="Times New Roman"/>
+        </w:rPr>
+        <w:t>Jboss</w:t>
+      </w:r>
+      <w:proofErr w:type="spellEnd"/>
+      <w:r>
+        <w:rPr>
+          <w:rFonts w:ascii="Times New Roman" w:hAnsi="Times New Roman" w:cs="Times New Roman"/>
+        </w:rPr>
+        <w:t xml:space="preserve"> heap memory usage stayed between 120-260 MB. Operating system memory had </w:t>
+      </w:r>
+      <w:r>
+        <w:rPr>
+          <w:rFonts w:ascii="Times New Roman" w:hAnsi="Times New Roman" w:cs="Times New Roman"/>
+        </w:rPr>
+        <w:t>210</w:t>
+      </w:r>
+      <w:r>
+        <w:rPr>
+          <w:rFonts w:ascii="Times New Roman" w:hAnsi="Times New Roman" w:cs="Times New Roman"/>
+        </w:rPr>
+        <w:t xml:space="preserve"> MB</w:t>
+      </w:r>
+      <w:r>
+        <w:rPr>
+          <w:rFonts w:ascii="Times New Roman" w:hAnsi="Times New Roman" w:cs="Times New Roman"/>
+        </w:rPr>
+        <w:t xml:space="preserve"> free</w:t>
+      </w:r>
+      <w:r>
+        <w:rPr>
+          <w:rFonts w:ascii="Times New Roman" w:hAnsi="Times New Roman" w:cs="Times New Roman"/>
+        </w:rPr>
+        <w:t xml:space="preserve">.  </w:t>
+      </w:r>
+    </w:p>
+    <w:p>
+      <w:pPr>
+        <w:rPr>
+          <w:rFonts w:ascii="Times New Roman" w:hAnsi="Times New Roman" w:cs="Times New Roman"/>
+        </w:rPr>
+      </w:pPr>
+      <w:r>
+        <w:rPr>
+          <w:rFonts w:ascii="Times New Roman" w:hAnsi="Times New Roman" w:cs="Times New Roman"/>
+        </w:rPr>
+        <w:t xml:space="preserve">Average throughput for load and peak simulations was </w:t>
+      </w:r>
+      <w:r>
+        <w:rPr>
+          <w:rFonts w:ascii="Times New Roman" w:hAnsi="Times New Roman" w:cs="Times New Roman"/>
+        </w:rPr>
+        <w:t>182</w:t>
+      </w:r>
+      <w:r>
+        <w:rPr>
+          <w:rFonts w:ascii="Times New Roman" w:hAnsi="Times New Roman" w:cs="Times New Roman"/>
+        </w:rPr>
+        <w:t xml:space="preserve"> and </w:t>
+      </w:r>
+      <w:r>
+        <w:rPr>
+          <w:rFonts w:ascii="Times New Roman" w:hAnsi="Times New Roman" w:cs="Times New Roman"/>
+        </w:rPr>
+        <w:t>64</w:t>
+      </w:r>
+      <w:r>
+        <w:rPr>
+          <w:rFonts w:ascii="Times New Roman" w:hAnsi="Times New Roman" w:cs="Times New Roman"/>
+        </w:rPr>
+        <w:t xml:space="preserve"> transactions per second respectively.</w:t>
+      </w:r>
+    </w:p>
+    <w:p>
+      <w:pPr>
+        <w:rPr>
+          <w:rFonts w:ascii="Times New Roman" w:hAnsi="Times New Roman" w:cs="Times New Roman"/>
+        </w:rPr>
+      </w:pPr>
+      <w:r>
+        <w:rPr>
+          <w:rFonts w:ascii="Times New Roman" w:hAnsi="Times New Roman" w:cs="Times New Roman"/>
+        </w:rPr>
+        <w:t>Network traffic didn’t exceed 0.</w:t>
+      </w:r>
+      <w:r>
+        <w:rPr>
+          <w:rFonts w:ascii="Times New Roman" w:hAnsi="Times New Roman" w:cs="Times New Roman"/>
+        </w:rPr>
+        <w:t>57</w:t>
+      </w:r>
+      <w:r>
+        <w:rPr>
+          <w:rFonts w:ascii="Times New Roman" w:hAnsi="Times New Roman" w:cs="Times New Roman"/>
+        </w:rPr>
+        <w:t xml:space="preserve"> Mbit/s for inbound and 0.2</w:t>
+      </w:r>
+      <w:r>
+        <w:rPr>
+          <w:rFonts w:ascii="Times New Roman" w:hAnsi="Times New Roman" w:cs="Times New Roman"/>
+        </w:rPr>
+        <w:t>9</w:t>
+      </w:r>
+      <w:r>
+        <w:rPr>
+          <w:rFonts w:ascii="Times New Roman" w:hAnsi="Times New Roman" w:cs="Times New Roman"/>
+        </w:rPr>
+        <w:t xml:space="preserve"> Mbit/s for outbound traffic.</w:t>
+      </w:r>
+    </w:p>
+    <w:p>
+      <w:pPr>
+        <w:rPr>
+          <w:rFonts w:ascii="Times New Roman" w:hAnsi="Times New Roman" w:cs="Times New Roman"/>
+        </w:rPr>
+      </w:pPr>
+      <w:r>
+        <w:rPr>
+          <w:rFonts w:ascii="Times New Roman" w:hAnsi="Times New Roman" w:cs="Times New Roman"/>
+        </w:rPr>
+        <w:t>0 erroneous responses logged during both tests.</w:t>
+      </w:r>
+    </w:p>
+    <w:p/>
+    <w:p>
+      <w:pPr>
+        <w:pStyle w:val="Heading4"/>
+      </w:pPr>
+      <w:r>
+        <w:t>Number of concurrent users: 200</w:t>
+      </w:r>
+    </w:p>
+    <w:p/>
+    <w:p>
+      <w:pPr>
+        <w:rPr>
+          <w:rFonts w:ascii="Times New Roman" w:hAnsi="Times New Roman" w:cs="Times New Roman"/>
+        </w:rPr>
+      </w:pPr>
+      <w:r>
+        <w:rPr>
+          <w:rFonts w:ascii="Times New Roman" w:hAnsi="Times New Roman" w:cs="Times New Roman"/>
+        </w:rPr>
+        <w:t xml:space="preserve">During load test of application using 200 concurrent users the median response time was </w:t>
+      </w:r>
+      <w:r>
+        <w:rPr>
+          <w:rFonts w:ascii="Times New Roman" w:hAnsi="Times New Roman" w:cs="Times New Roman"/>
+        </w:rPr>
+        <w:t>367</w:t>
+      </w:r>
+      <w:r>
+        <w:rPr>
+          <w:rFonts w:ascii="Times New Roman" w:hAnsi="Times New Roman" w:cs="Times New Roman"/>
+        </w:rPr>
+        <w:t xml:space="preserve"> </w:t>
+      </w:r>
+      <w:proofErr w:type="spellStart"/>
+      <w:r>
+        <w:rPr>
+          <w:rFonts w:ascii="Times New Roman" w:hAnsi="Times New Roman" w:cs="Times New Roman"/>
+        </w:rPr>
+        <w:t>ms.</w:t>
+      </w:r>
+      <w:proofErr w:type="spellEnd"/>
+      <w:r>
+        <w:rPr>
+          <w:rFonts w:ascii="Times New Roman" w:hAnsi="Times New Roman" w:cs="Times New Roman"/>
+        </w:rPr>
+        <w:t xml:space="preserve"> </w:t>
+      </w:r>
+      <w:proofErr w:type="gramStart"/>
+      <w:r>
+        <w:rPr>
+          <w:rFonts w:ascii="Times New Roman" w:hAnsi="Times New Roman" w:cs="Times New Roman"/>
+        </w:rPr>
+        <w:t>For</w:t>
+      </w:r>
+      <w:proofErr w:type="gramEnd"/>
+      <w:r>
+        <w:rPr>
+          <w:rFonts w:ascii="Times New Roman" w:hAnsi="Times New Roman" w:cs="Times New Roman"/>
+        </w:rPr>
+        <w:t xml:space="preserve"> peak simulation, response time increased to </w:t>
+      </w:r>
+      <w:r>
+        <w:rPr>
+          <w:rFonts w:ascii="Times New Roman" w:hAnsi="Times New Roman" w:cs="Times New Roman"/>
+        </w:rPr>
+        <w:t xml:space="preserve">541 </w:t>
+      </w:r>
+      <w:proofErr w:type="spellStart"/>
+      <w:r>
+        <w:rPr>
+          <w:rFonts w:ascii="Times New Roman" w:hAnsi="Times New Roman" w:cs="Times New Roman"/>
+        </w:rPr>
+        <w:t>ms</w:t>
+      </w:r>
+      <w:r>
+        <w:rPr>
+          <w:rFonts w:ascii="Times New Roman" w:hAnsi="Times New Roman" w:cs="Times New Roman"/>
+        </w:rPr>
+        <w:t>.</w:t>
+      </w:r>
+      <w:proofErr w:type="spellEnd"/>
+      <w:r>
+        <w:rPr>
+          <w:rFonts w:ascii="Times New Roman" w:hAnsi="Times New Roman" w:cs="Times New Roman"/>
+        </w:rPr>
+        <w:t xml:space="preserve"> </w:t>
+      </w:r>
+    </w:p>
+    <w:p>
+      <w:pPr>
+        <w:rPr>
+          <w:rFonts w:ascii="Times New Roman" w:hAnsi="Times New Roman" w:cs="Times New Roman"/>
+        </w:rPr>
+      </w:pPr>
+      <w:proofErr w:type="spellStart"/>
+      <w:r>
+        <w:rPr>
+          <w:rFonts w:ascii="Times New Roman" w:hAnsi="Times New Roman" w:cs="Times New Roman"/>
+        </w:rPr>
+        <w:t>Jboss</w:t>
+      </w:r>
+      <w:proofErr w:type="spellEnd"/>
+      <w:r>
+        <w:rPr>
+          <w:rFonts w:ascii="Times New Roman" w:hAnsi="Times New Roman" w:cs="Times New Roman"/>
+        </w:rPr>
+        <w:t xml:space="preserve"> CPU was running in 60</w:t>
+      </w:r>
+      <w:r>
+        <w:rPr>
+          <w:rFonts w:ascii="Times New Roman" w:hAnsi="Times New Roman" w:cs="Times New Roman"/>
+        </w:rPr>
+        <w:t>%</w:t>
+      </w:r>
+      <w:r>
+        <w:rPr>
+          <w:rFonts w:ascii="Times New Roman" w:hAnsi="Times New Roman" w:cs="Times New Roman"/>
+        </w:rPr>
+        <w:t xml:space="preserve"> range spiking couple of times up to 100%. OS CPU was running on 51% with around 18% being consumed by operating system itself. </w:t>
+      </w:r>
+    </w:p>
+    <w:p>
+      <w:pPr>
+        <w:rPr>
+          <w:rFonts w:ascii="Times New Roman" w:hAnsi="Times New Roman" w:cs="Times New Roman"/>
+        </w:rPr>
+      </w:pPr>
+      <w:proofErr w:type="spellStart"/>
+      <w:r>
+        <w:rPr>
+          <w:rFonts w:ascii="Times New Roman" w:hAnsi="Times New Roman" w:cs="Times New Roman"/>
+        </w:rPr>
+        <w:t>Jboss</w:t>
+      </w:r>
+      <w:proofErr w:type="spellEnd"/>
+      <w:r>
+        <w:rPr>
+          <w:rFonts w:ascii="Times New Roman" w:hAnsi="Times New Roman" w:cs="Times New Roman"/>
+        </w:rPr>
+        <w:t xml:space="preserve"> heap memory usage stayed between 120-260 MB. Operating system memory had only 190 MB free.  </w:t>
+      </w:r>
+    </w:p>
+    <w:p>
+      <w:pPr>
+        <w:rPr>
+          <w:rFonts w:ascii="Times New Roman" w:hAnsi="Times New Roman" w:cs="Times New Roman"/>
+        </w:rPr>
+      </w:pPr>
+      <w:r>
+        <w:rPr>
+          <w:rFonts w:ascii="Times New Roman" w:hAnsi="Times New Roman" w:cs="Times New Roman"/>
+        </w:rPr>
+        <w:t xml:space="preserve">Average throughput for load and peak simulations was </w:t>
+      </w:r>
+      <w:r>
+        <w:rPr>
+          <w:rFonts w:ascii="Times New Roman" w:hAnsi="Times New Roman" w:cs="Times New Roman"/>
+        </w:rPr>
+        <w:t>169</w:t>
+      </w:r>
+      <w:r>
+        <w:rPr>
+          <w:rFonts w:ascii="Times New Roman" w:hAnsi="Times New Roman" w:cs="Times New Roman"/>
+        </w:rPr>
+        <w:t xml:space="preserve"> and 4</w:t>
+      </w:r>
+      <w:r>
+        <w:rPr>
+          <w:rFonts w:ascii="Times New Roman" w:hAnsi="Times New Roman" w:cs="Times New Roman"/>
+        </w:rPr>
+        <w:t>9</w:t>
+      </w:r>
+      <w:r>
+        <w:rPr>
+          <w:rFonts w:ascii="Times New Roman" w:hAnsi="Times New Roman" w:cs="Times New Roman"/>
+        </w:rPr>
+        <w:t xml:space="preserve"> transactions per second respectively.</w:t>
+      </w:r>
+    </w:p>
+    <w:p>
+      <w:pPr>
+        <w:rPr>
+          <w:rFonts w:ascii="Times New Roman" w:hAnsi="Times New Roman" w:cs="Times New Roman"/>
+        </w:rPr>
+      </w:pPr>
+      <w:r>
+        <w:rPr>
+          <w:rFonts w:ascii="Times New Roman" w:hAnsi="Times New Roman" w:cs="Times New Roman"/>
+        </w:rPr>
+        <w:t>Network traffic didn’t exceed 0.29 Mbit/s for inbound and 0.18 Mbit/s for outbound traffic.</w:t>
+      </w:r>
+    </w:p>
+    <w:p>
+      <w:pPr>
+        <w:rPr>
+          <w:rFonts w:ascii="Times New Roman" w:hAnsi="Times New Roman" w:cs="Times New Roman"/>
+        </w:rPr>
+      </w:pPr>
+      <w:r>
+        <w:rPr>
+          <w:rFonts w:ascii="Times New Roman" w:hAnsi="Times New Roman" w:cs="Times New Roman"/>
+        </w:rPr>
+        <w:t>0.00</w:t>
+      </w:r>
+      <w:r>
+        <w:rPr>
+          <w:rFonts w:ascii="Times New Roman" w:hAnsi="Times New Roman" w:cs="Times New Roman"/>
+        </w:rPr>
+        <w:t>2</w:t>
+      </w:r>
+      <w:r>
+        <w:rPr>
+          <w:rFonts w:ascii="Times New Roman" w:hAnsi="Times New Roman" w:cs="Times New Roman"/>
+        </w:rPr>
+        <w:t>% erroneous responses logged for load simulation and 0.0</w:t>
+      </w:r>
+      <w:r>
+        <w:rPr>
+          <w:rFonts w:ascii="Times New Roman" w:hAnsi="Times New Roman" w:cs="Times New Roman"/>
+        </w:rPr>
+        <w:t>21</w:t>
+      </w:r>
+      <w:r>
+        <w:rPr>
+          <w:rFonts w:ascii="Times New Roman" w:hAnsi="Times New Roman" w:cs="Times New Roman"/>
+        </w:rPr>
+        <w:t>% for peak simulation.</w:t>
+      </w:r>
+    </w:p>
+    <w:p>
+      <w:pPr>
+        <w:rPr>
+          <w:rFonts w:ascii="Times New Roman" w:hAnsi="Times New Roman" w:cs="Times New Roman"/>
+        </w:rPr>
+      </w:pPr>
+      <w:r>
+        <w:rPr>
+          <w:rFonts w:ascii="Times New Roman" w:hAnsi="Times New Roman" w:cs="Times New Roman"/>
+        </w:rPr>
+        <w:t>Erroneous responses started occurring when throughput exceeded around 100 transactions per second mark.</w:t>
       </w:r>
     </w:p>
     <w:p/>
     <w:p/>
+    <w:p>
+      <w:pPr>
+        <w:rPr>
+          <w:rFonts w:ascii="Times New Roman" w:hAnsi="Times New Roman" w:cs="Times New Roman"/>
+        </w:rPr>
+      </w:pPr>
+      <w:r>
+        <w:rPr>
+          <w:rFonts w:ascii="Times New Roman" w:hAnsi="Times New Roman" w:cs="Times New Roman"/>
+        </w:rPr>
+        <w:t xml:space="preserve">Detailed results for </w:t>
+      </w:r>
+      <w:proofErr w:type="spellStart"/>
+      <w:r>
+        <w:rPr>
+          <w:rFonts w:ascii="Times New Roman" w:hAnsi="Times New Roman" w:cs="Times New Roman"/>
+        </w:rPr>
+        <w:t>Config</w:t>
+      </w:r>
+      <w:proofErr w:type="spellEnd"/>
+      <w:r>
+        <w:rPr>
+          <w:rFonts w:ascii="Times New Roman" w:hAnsi="Times New Roman" w:cs="Times New Roman"/>
+        </w:rPr>
+        <w:t xml:space="preserve"> </w:t>
+      </w:r>
+      <w:r>
+        <w:rPr>
+          <w:rFonts w:ascii="Times New Roman" w:hAnsi="Times New Roman" w:cs="Times New Roman"/>
+        </w:rPr>
+        <w:t>6</w:t>
+      </w:r>
+      <w:r>
+        <w:rPr>
+          <w:rFonts w:ascii="Times New Roman" w:hAnsi="Times New Roman" w:cs="Times New Roman"/>
+        </w:rPr>
+        <w:t xml:space="preserve">: </w:t>
+      </w:r>
+      <w:hyperlink r:id="rId34" w:history="1">
+        <w:r>
+          <w:rPr>
+            <w:rStyle w:val="Hyperlink"/>
+            <w:rFonts w:ascii="Times New Roman" w:hAnsi="Times New Roman" w:cs="Times New Roman"/>
+          </w:rPr>
+          <w:t>http://bit.ly/14k0GmA</w:t>
+        </w:r>
+      </w:hyperlink>
+    </w:p>
+    <w:p>
+      <w:pPr>
+        <w:rPr>
+          <w:rFonts w:ascii="Times New Roman" w:hAnsi="Times New Roman" w:cs="Times New Roman"/>
+        </w:rPr>
+      </w:pPr>
+      <w:r>
+        <w:rPr>
+          <w:rFonts w:ascii="Times New Roman" w:hAnsi="Times New Roman" w:cs="Times New Roman"/>
+        </w:rPr>
+        <w:t xml:space="preserve">Raw data results for </w:t>
+      </w:r>
+      <w:proofErr w:type="spellStart"/>
+      <w:r>
+        <w:rPr>
+          <w:rFonts w:ascii="Times New Roman" w:hAnsi="Times New Roman" w:cs="Times New Roman"/>
+        </w:rPr>
+        <w:t>Config</w:t>
+      </w:r>
+      <w:proofErr w:type="spellEnd"/>
+      <w:r>
+        <w:rPr>
+          <w:rFonts w:ascii="Times New Roman" w:hAnsi="Times New Roman" w:cs="Times New Roman"/>
+        </w:rPr>
+        <w:t xml:space="preserve"> </w:t>
+      </w:r>
+      <w:r>
+        <w:rPr>
+          <w:rFonts w:ascii="Times New Roman" w:hAnsi="Times New Roman" w:cs="Times New Roman"/>
+        </w:rPr>
+        <w:t>6</w:t>
+      </w:r>
+      <w:r>
+        <w:rPr>
+          <w:rFonts w:ascii="Times New Roman" w:hAnsi="Times New Roman" w:cs="Times New Roman"/>
+        </w:rPr>
+        <w:t xml:space="preserve">: </w:t>
+      </w:r>
+      <w:hyperlink r:id="rId35" w:history="1">
+        <w:r>
+          <w:rPr>
+            <w:rStyle w:val="Hyperlink"/>
+            <w:rFonts w:ascii="Times New Roman" w:hAnsi="Times New Roman" w:cs="Times New Roman"/>
+          </w:rPr>
+          <w:t>http://bit.ly/193mzYA</w:t>
+        </w:r>
+      </w:hyperlink>
+    </w:p>
     <w:p/>
     <w:p>
       <w:pPr>
-        <w:ind w:left="360"/>
-        <w:rPr>
-          <w:rFonts w:ascii="Times New Roman" w:hAnsi="Times New Roman" w:cs="Times New Roman"/>
-        </w:rPr>
-      </w:pPr>
+        <w:pStyle w:val="Heading3"/>
+      </w:pPr>
+      <w:proofErr w:type="spellStart"/>
+      <w:r>
+        <w:t>Config</w:t>
+      </w:r>
+      <w:proofErr w:type="spellEnd"/>
+      <w:r>
+        <w:t xml:space="preserve"> 8</w:t>
+      </w:r>
+    </w:p>
+    <w:p/>
+    <w:p>
+      <w:pPr>
+        <w:pStyle w:val="Heading4"/>
+      </w:pPr>
+      <w:r>
+        <w:t>Number of concurrent users: 50</w:t>
+      </w:r>
+    </w:p>
+    <w:p/>
+    <w:p>
+      <w:pPr>
+        <w:rPr>
+          <w:rFonts w:ascii="Times New Roman" w:hAnsi="Times New Roman" w:cs="Times New Roman"/>
+        </w:rPr>
+      </w:pPr>
+      <w:r>
+        <w:rPr>
+          <w:rFonts w:ascii="Times New Roman" w:hAnsi="Times New Roman" w:cs="Times New Roman"/>
+        </w:rPr>
+        <w:t xml:space="preserve">During load test of application using 50 concurrent users the median response time was 30 </w:t>
+      </w:r>
+      <w:proofErr w:type="spellStart"/>
+      <w:r>
+        <w:rPr>
+          <w:rFonts w:ascii="Times New Roman" w:hAnsi="Times New Roman" w:cs="Times New Roman"/>
+        </w:rPr>
+        <w:t>ms.</w:t>
+      </w:r>
+      <w:proofErr w:type="spellEnd"/>
+      <w:r>
+        <w:rPr>
+          <w:rFonts w:ascii="Times New Roman" w:hAnsi="Times New Roman" w:cs="Times New Roman"/>
+        </w:rPr>
+        <w:t xml:space="preserve"> </w:t>
+      </w:r>
+      <w:proofErr w:type="gramStart"/>
+      <w:r>
+        <w:rPr>
+          <w:rFonts w:ascii="Times New Roman" w:hAnsi="Times New Roman" w:cs="Times New Roman"/>
+        </w:rPr>
+        <w:t>For</w:t>
+      </w:r>
+      <w:proofErr w:type="gramEnd"/>
+      <w:r>
+        <w:rPr>
+          <w:rFonts w:ascii="Times New Roman" w:hAnsi="Times New Roman" w:cs="Times New Roman"/>
+        </w:rPr>
+        <w:t xml:space="preserve"> peak simulation, response time increased to 45 </w:t>
+      </w:r>
+      <w:proofErr w:type="spellStart"/>
+      <w:r>
+        <w:rPr>
+          <w:rFonts w:ascii="Times New Roman" w:hAnsi="Times New Roman" w:cs="Times New Roman"/>
+        </w:rPr>
+        <w:t>ms.</w:t>
+      </w:r>
+      <w:proofErr w:type="spellEnd"/>
+      <w:r>
+        <w:rPr>
+          <w:rFonts w:ascii="Times New Roman" w:hAnsi="Times New Roman" w:cs="Times New Roman"/>
+        </w:rPr>
+        <w:t xml:space="preserve"> </w:t>
+      </w:r>
+    </w:p>
+    <w:p>
+      <w:pPr>
+        <w:rPr>
+          <w:rFonts w:ascii="Times New Roman" w:hAnsi="Times New Roman" w:cs="Times New Roman"/>
+        </w:rPr>
+      </w:pPr>
+      <w:proofErr w:type="spellStart"/>
+      <w:r>
+        <w:rPr>
+          <w:rFonts w:ascii="Times New Roman" w:hAnsi="Times New Roman" w:cs="Times New Roman"/>
+        </w:rPr>
+        <w:t>Jboss</w:t>
+      </w:r>
+      <w:proofErr w:type="spellEnd"/>
+      <w:r>
+        <w:rPr>
+          <w:rFonts w:ascii="Times New Roman" w:hAnsi="Times New Roman" w:cs="Times New Roman"/>
+        </w:rPr>
+        <w:t xml:space="preserve"> CPU was running in 40-60%. OS CPU was running on </w:t>
+      </w:r>
+      <w:r>
+        <w:rPr>
+          <w:rFonts w:ascii="Times New Roman" w:hAnsi="Times New Roman" w:cs="Times New Roman"/>
+        </w:rPr>
+        <w:t>20</w:t>
+      </w:r>
+      <w:r>
+        <w:rPr>
+          <w:rFonts w:ascii="Times New Roman" w:hAnsi="Times New Roman" w:cs="Times New Roman"/>
+        </w:rPr>
+        <w:t>% with around 1</w:t>
+      </w:r>
+      <w:r>
+        <w:rPr>
+          <w:rFonts w:ascii="Times New Roman" w:hAnsi="Times New Roman" w:cs="Times New Roman"/>
+        </w:rPr>
+        <w:t>0</w:t>
+      </w:r>
+      <w:r>
+        <w:rPr>
+          <w:rFonts w:ascii="Times New Roman" w:hAnsi="Times New Roman" w:cs="Times New Roman"/>
+        </w:rPr>
+        <w:t xml:space="preserve">% being consumed by operating system itself. </w:t>
+      </w:r>
+    </w:p>
+    <w:p>
+      <w:pPr>
+        <w:rPr>
+          <w:rFonts w:ascii="Times New Roman" w:hAnsi="Times New Roman" w:cs="Times New Roman"/>
+        </w:rPr>
+      </w:pPr>
+      <w:proofErr w:type="spellStart"/>
+      <w:r>
+        <w:rPr>
+          <w:rFonts w:ascii="Times New Roman" w:hAnsi="Times New Roman" w:cs="Times New Roman"/>
+        </w:rPr>
+        <w:t>Jboss</w:t>
+      </w:r>
+      <w:proofErr w:type="spellEnd"/>
+      <w:r>
+        <w:rPr>
+          <w:rFonts w:ascii="Times New Roman" w:hAnsi="Times New Roman" w:cs="Times New Roman"/>
+        </w:rPr>
+        <w:t xml:space="preserve"> heap memory usage stayed between 120-260 MB. Operating system memory had </w:t>
+      </w:r>
+      <w:r>
+        <w:rPr>
+          <w:rFonts w:ascii="Times New Roman" w:hAnsi="Times New Roman" w:cs="Times New Roman"/>
+        </w:rPr>
+        <w:t>400</w:t>
+      </w:r>
+      <w:r>
+        <w:rPr>
+          <w:rFonts w:ascii="Times New Roman" w:hAnsi="Times New Roman" w:cs="Times New Roman"/>
+        </w:rPr>
+        <w:t xml:space="preserve"> MB free.  </w:t>
+      </w:r>
+    </w:p>
+    <w:p>
+      <w:pPr>
+        <w:rPr>
+          <w:rFonts w:ascii="Times New Roman" w:hAnsi="Times New Roman" w:cs="Times New Roman"/>
+        </w:rPr>
+      </w:pPr>
+      <w:r>
+        <w:rPr>
+          <w:rFonts w:ascii="Times New Roman" w:hAnsi="Times New Roman" w:cs="Times New Roman"/>
+        </w:rPr>
+        <w:t>Average throughput for load and peak simulations was 117 and 56 transactions per second respectively.</w:t>
+      </w:r>
+    </w:p>
+    <w:p>
+      <w:pPr>
+        <w:rPr>
+          <w:rFonts w:ascii="Times New Roman" w:hAnsi="Times New Roman" w:cs="Times New Roman"/>
+        </w:rPr>
+      </w:pPr>
+      <w:r>
+        <w:rPr>
+          <w:rFonts w:ascii="Times New Roman" w:hAnsi="Times New Roman" w:cs="Times New Roman"/>
+        </w:rPr>
+        <w:t>Network traffic didn’t exceed 0.08 Mbit/s for inbound and 0.06 Mbit/s for outbound traffic.</w:t>
+      </w:r>
+    </w:p>
+    <w:p>
+      <w:pPr>
+        <w:rPr>
+          <w:rFonts w:ascii="Times New Roman" w:hAnsi="Times New Roman" w:cs="Times New Roman"/>
+        </w:rPr>
+      </w:pPr>
+      <w:r>
+        <w:rPr>
+          <w:rFonts w:ascii="Times New Roman" w:hAnsi="Times New Roman" w:cs="Times New Roman"/>
+        </w:rPr>
+        <w:t>0 erroneous responses logged during both tests.</w:t>
+      </w:r>
+    </w:p>
+    <w:p/>
+    <w:p/>
+    <w:p>
+      <w:pPr>
+        <w:pStyle w:val="Heading4"/>
+      </w:pPr>
+      <w:r>
+        <w:t>Number of concurrent users: 100</w:t>
+      </w:r>
+    </w:p>
+    <w:p/>
+    <w:p>
+      <w:pPr>
+        <w:rPr>
+          <w:rFonts w:ascii="Times New Roman" w:hAnsi="Times New Roman" w:cs="Times New Roman"/>
+        </w:rPr>
+      </w:pPr>
+      <w:r>
+        <w:rPr>
+          <w:rFonts w:ascii="Times New Roman" w:hAnsi="Times New Roman" w:cs="Times New Roman"/>
+        </w:rPr>
+        <w:t xml:space="preserve">During load test of application using 100 concurrent users the median response time was </w:t>
+      </w:r>
+      <w:r>
+        <w:rPr>
+          <w:rFonts w:ascii="Times New Roman" w:hAnsi="Times New Roman" w:cs="Times New Roman"/>
+        </w:rPr>
+        <w:t>418</w:t>
+      </w:r>
+      <w:r>
+        <w:rPr>
+          <w:rFonts w:ascii="Times New Roman" w:hAnsi="Times New Roman" w:cs="Times New Roman"/>
+        </w:rPr>
+        <w:t xml:space="preserve"> </w:t>
+      </w:r>
+      <w:proofErr w:type="spellStart"/>
+      <w:r>
+        <w:rPr>
+          <w:rFonts w:ascii="Times New Roman" w:hAnsi="Times New Roman" w:cs="Times New Roman"/>
+        </w:rPr>
+        <w:t>ms.</w:t>
+      </w:r>
+      <w:proofErr w:type="spellEnd"/>
+      <w:r>
+        <w:rPr>
+          <w:rFonts w:ascii="Times New Roman" w:hAnsi="Times New Roman" w:cs="Times New Roman"/>
+        </w:rPr>
+        <w:t xml:space="preserve"> </w:t>
+      </w:r>
+      <w:proofErr w:type="gramStart"/>
+      <w:r>
+        <w:rPr>
+          <w:rFonts w:ascii="Times New Roman" w:hAnsi="Times New Roman" w:cs="Times New Roman"/>
+        </w:rPr>
+        <w:t>For</w:t>
+      </w:r>
+      <w:proofErr w:type="gramEnd"/>
+      <w:r>
+        <w:rPr>
+          <w:rFonts w:ascii="Times New Roman" w:hAnsi="Times New Roman" w:cs="Times New Roman"/>
+        </w:rPr>
+        <w:t xml:space="preserve"> peak simulation, response time increased to </w:t>
+      </w:r>
+      <w:r>
+        <w:rPr>
+          <w:rFonts w:ascii="Times New Roman" w:hAnsi="Times New Roman" w:cs="Times New Roman"/>
+        </w:rPr>
+        <w:t>905</w:t>
+      </w:r>
+      <w:r>
+        <w:rPr>
+          <w:rFonts w:ascii="Times New Roman" w:hAnsi="Times New Roman" w:cs="Times New Roman"/>
+        </w:rPr>
+        <w:t xml:space="preserve"> </w:t>
+      </w:r>
+      <w:proofErr w:type="spellStart"/>
+      <w:r>
+        <w:rPr>
+          <w:rFonts w:ascii="Times New Roman" w:hAnsi="Times New Roman" w:cs="Times New Roman"/>
+        </w:rPr>
+        <w:t>ms.</w:t>
+      </w:r>
+      <w:proofErr w:type="spellEnd"/>
+      <w:r>
+        <w:rPr>
+          <w:rFonts w:ascii="Times New Roman" w:hAnsi="Times New Roman" w:cs="Times New Roman"/>
+        </w:rPr>
+        <w:t xml:space="preserve"> </w:t>
+      </w:r>
+    </w:p>
+    <w:p>
+      <w:pPr>
+        <w:rPr>
+          <w:rFonts w:ascii="Times New Roman" w:hAnsi="Times New Roman" w:cs="Times New Roman"/>
+        </w:rPr>
+      </w:pPr>
+      <w:proofErr w:type="spellStart"/>
+      <w:r>
+        <w:rPr>
+          <w:rFonts w:ascii="Times New Roman" w:hAnsi="Times New Roman" w:cs="Times New Roman"/>
+        </w:rPr>
+        <w:t>Jboss</w:t>
+      </w:r>
+      <w:proofErr w:type="spellEnd"/>
+      <w:r>
+        <w:rPr>
+          <w:rFonts w:ascii="Times New Roman" w:hAnsi="Times New Roman" w:cs="Times New Roman"/>
+        </w:rPr>
+        <w:t xml:space="preserve"> CPU was running in 60% range spiking a couple of times up to 100%. OS CPU was running on 48% with around 18% being consumed by operating system itself. </w:t>
+      </w:r>
+    </w:p>
+    <w:p>
+      <w:pPr>
+        <w:rPr>
+          <w:rFonts w:ascii="Times New Roman" w:hAnsi="Times New Roman" w:cs="Times New Roman"/>
+        </w:rPr>
+      </w:pPr>
+      <w:proofErr w:type="spellStart"/>
+      <w:r>
+        <w:rPr>
+          <w:rFonts w:ascii="Times New Roman" w:hAnsi="Times New Roman" w:cs="Times New Roman"/>
+        </w:rPr>
+        <w:t>Jboss</w:t>
+      </w:r>
+      <w:proofErr w:type="spellEnd"/>
+      <w:r>
+        <w:rPr>
+          <w:rFonts w:ascii="Times New Roman" w:hAnsi="Times New Roman" w:cs="Times New Roman"/>
+        </w:rPr>
+        <w:t xml:space="preserve"> heap memory usage stayed between 120-260 MB. Operating system memory had 210 MB free.  </w:t>
+      </w:r>
+    </w:p>
+    <w:p>
+      <w:pPr>
+        <w:rPr>
+          <w:rFonts w:ascii="Times New Roman" w:hAnsi="Times New Roman" w:cs="Times New Roman"/>
+        </w:rPr>
+      </w:pPr>
+      <w:r>
+        <w:rPr>
+          <w:rFonts w:ascii="Times New Roman" w:hAnsi="Times New Roman" w:cs="Times New Roman"/>
+        </w:rPr>
+        <w:t xml:space="preserve">Average throughput for load and peak simulations was </w:t>
+      </w:r>
+      <w:r>
+        <w:rPr>
+          <w:rFonts w:ascii="Times New Roman" w:hAnsi="Times New Roman" w:cs="Times New Roman"/>
+        </w:rPr>
+        <w:t>128</w:t>
+      </w:r>
+      <w:r>
+        <w:rPr>
+          <w:rFonts w:ascii="Times New Roman" w:hAnsi="Times New Roman" w:cs="Times New Roman"/>
+        </w:rPr>
+        <w:t xml:space="preserve"> and </w:t>
+      </w:r>
+      <w:r>
+        <w:rPr>
+          <w:rFonts w:ascii="Times New Roman" w:hAnsi="Times New Roman" w:cs="Times New Roman"/>
+        </w:rPr>
+        <w:t>52</w:t>
+      </w:r>
+      <w:r>
+        <w:rPr>
+          <w:rFonts w:ascii="Times New Roman" w:hAnsi="Times New Roman" w:cs="Times New Roman"/>
+        </w:rPr>
+        <w:t xml:space="preserve"> transactions per second respectively.</w:t>
+      </w:r>
+    </w:p>
+    <w:p>
+      <w:pPr>
+        <w:rPr>
+          <w:rFonts w:ascii="Times New Roman" w:hAnsi="Times New Roman" w:cs="Times New Roman"/>
+        </w:rPr>
+      </w:pPr>
+      <w:r>
+        <w:rPr>
+          <w:rFonts w:ascii="Times New Roman" w:hAnsi="Times New Roman" w:cs="Times New Roman"/>
+        </w:rPr>
+        <w:t>Network traffic didn’t exceed 0.</w:t>
+      </w:r>
+      <w:r>
+        <w:rPr>
+          <w:rFonts w:ascii="Times New Roman" w:hAnsi="Times New Roman" w:cs="Times New Roman"/>
+        </w:rPr>
+        <w:t>45</w:t>
+      </w:r>
+      <w:r>
+        <w:rPr>
+          <w:rFonts w:ascii="Times New Roman" w:hAnsi="Times New Roman" w:cs="Times New Roman"/>
+        </w:rPr>
+        <w:t xml:space="preserve"> Mbit/s for inbound and 0.2</w:t>
+      </w:r>
+      <w:r>
+        <w:rPr>
+          <w:rFonts w:ascii="Times New Roman" w:hAnsi="Times New Roman" w:cs="Times New Roman"/>
+        </w:rPr>
+        <w:t>1</w:t>
+      </w:r>
+      <w:r>
+        <w:rPr>
+          <w:rFonts w:ascii="Times New Roman" w:hAnsi="Times New Roman" w:cs="Times New Roman"/>
+        </w:rPr>
+        <w:t xml:space="preserve"> Mbit/s for outbound traffic.</w:t>
+      </w:r>
+    </w:p>
+    <w:p>
+      <w:pPr>
+        <w:rPr>
+          <w:rFonts w:ascii="Times New Roman" w:hAnsi="Times New Roman" w:cs="Times New Roman"/>
+        </w:rPr>
+      </w:pPr>
+      <w:r>
+        <w:rPr>
+          <w:rFonts w:ascii="Times New Roman" w:hAnsi="Times New Roman" w:cs="Times New Roman"/>
+        </w:rPr>
+        <w:t>0 erroneous responses logged during both tests.</w:t>
+      </w:r>
+    </w:p>
+    <w:p/>
+    <w:p>
+      <w:pPr>
+        <w:pStyle w:val="Heading4"/>
+      </w:pPr>
+      <w:r>
+        <w:t>Number of concurrent users: 200</w:t>
+      </w:r>
+    </w:p>
+    <w:p/>
+    <w:p>
+      <w:pPr>
+        <w:rPr>
+          <w:rFonts w:ascii="Times New Roman" w:hAnsi="Times New Roman" w:cs="Times New Roman"/>
+        </w:rPr>
+      </w:pPr>
+      <w:r>
+        <w:rPr>
+          <w:rFonts w:ascii="Times New Roman" w:hAnsi="Times New Roman" w:cs="Times New Roman"/>
+        </w:rPr>
+        <w:t xml:space="preserve">During load test of application using 200 concurrent users the median response time was </w:t>
+      </w:r>
+      <w:r>
+        <w:rPr>
+          <w:rFonts w:ascii="Times New Roman" w:hAnsi="Times New Roman" w:cs="Times New Roman"/>
+        </w:rPr>
+        <w:t>664</w:t>
+      </w:r>
+      <w:r>
+        <w:rPr>
+          <w:rFonts w:ascii="Times New Roman" w:hAnsi="Times New Roman" w:cs="Times New Roman"/>
+        </w:rPr>
+        <w:t xml:space="preserve"> </w:t>
+      </w:r>
+      <w:proofErr w:type="spellStart"/>
+      <w:r>
+        <w:rPr>
+          <w:rFonts w:ascii="Times New Roman" w:hAnsi="Times New Roman" w:cs="Times New Roman"/>
+        </w:rPr>
+        <w:t>ms.</w:t>
+      </w:r>
+      <w:proofErr w:type="spellEnd"/>
+      <w:r>
+        <w:rPr>
+          <w:rFonts w:ascii="Times New Roman" w:hAnsi="Times New Roman" w:cs="Times New Roman"/>
+        </w:rPr>
+        <w:t xml:space="preserve"> </w:t>
+      </w:r>
+      <w:proofErr w:type="gramStart"/>
+      <w:r>
+        <w:rPr>
+          <w:rFonts w:ascii="Times New Roman" w:hAnsi="Times New Roman" w:cs="Times New Roman"/>
+        </w:rPr>
+        <w:t>For</w:t>
+      </w:r>
+      <w:proofErr w:type="gramEnd"/>
+      <w:r>
+        <w:rPr>
+          <w:rFonts w:ascii="Times New Roman" w:hAnsi="Times New Roman" w:cs="Times New Roman"/>
+        </w:rPr>
+        <w:t xml:space="preserve"> peak simulation, response time increased to </w:t>
+      </w:r>
+      <w:r>
+        <w:rPr>
+          <w:rFonts w:ascii="Times New Roman" w:hAnsi="Times New Roman" w:cs="Times New Roman"/>
+        </w:rPr>
+        <w:t>689</w:t>
+      </w:r>
+      <w:r>
+        <w:rPr>
+          <w:rFonts w:ascii="Times New Roman" w:hAnsi="Times New Roman" w:cs="Times New Roman"/>
+        </w:rPr>
+        <w:t xml:space="preserve"> </w:t>
+      </w:r>
+      <w:proofErr w:type="spellStart"/>
+      <w:r>
+        <w:rPr>
+          <w:rFonts w:ascii="Times New Roman" w:hAnsi="Times New Roman" w:cs="Times New Roman"/>
+        </w:rPr>
+        <w:t>ms.</w:t>
+      </w:r>
+      <w:proofErr w:type="spellEnd"/>
+      <w:r>
+        <w:rPr>
+          <w:rFonts w:ascii="Times New Roman" w:hAnsi="Times New Roman" w:cs="Times New Roman"/>
+        </w:rPr>
+        <w:t xml:space="preserve"> </w:t>
+      </w:r>
+    </w:p>
+    <w:p>
+      <w:pPr>
+        <w:rPr>
+          <w:rFonts w:ascii="Times New Roman" w:hAnsi="Times New Roman" w:cs="Times New Roman"/>
+        </w:rPr>
+      </w:pPr>
+      <w:proofErr w:type="spellStart"/>
+      <w:r>
+        <w:rPr>
+          <w:rFonts w:ascii="Times New Roman" w:hAnsi="Times New Roman" w:cs="Times New Roman"/>
+        </w:rPr>
+        <w:t>Jboss</w:t>
+      </w:r>
+      <w:proofErr w:type="spellEnd"/>
+      <w:r>
+        <w:rPr>
+          <w:rFonts w:ascii="Times New Roman" w:hAnsi="Times New Roman" w:cs="Times New Roman"/>
+        </w:rPr>
+        <w:t xml:space="preserve"> CPU was running in 60% range spiking </w:t>
+      </w:r>
+      <w:r>
+        <w:rPr>
+          <w:rFonts w:ascii="Times New Roman" w:hAnsi="Times New Roman" w:cs="Times New Roman"/>
+        </w:rPr>
+        <w:t>1</w:t>
+      </w:r>
+      <w:r>
+        <w:rPr>
+          <w:rFonts w:ascii="Times New Roman" w:hAnsi="Times New Roman" w:cs="Times New Roman"/>
+        </w:rPr>
+        <w:t xml:space="preserve"> time up to 100%. OS CPU was running on</w:t>
+      </w:r>
+      <w:r>
+        <w:rPr>
+          <w:rFonts w:ascii="Times New Roman" w:hAnsi="Times New Roman" w:cs="Times New Roman"/>
+        </w:rPr>
+        <w:t xml:space="preserve"> 45</w:t>
+      </w:r>
+      <w:r>
+        <w:rPr>
+          <w:rFonts w:ascii="Times New Roman" w:hAnsi="Times New Roman" w:cs="Times New Roman"/>
+        </w:rPr>
+        <w:t xml:space="preserve">% with around 18% being consumed by operating system itself. </w:t>
+      </w:r>
+    </w:p>
+    <w:p>
+      <w:pPr>
+        <w:rPr>
+          <w:rFonts w:ascii="Times New Roman" w:hAnsi="Times New Roman" w:cs="Times New Roman"/>
+        </w:rPr>
+      </w:pPr>
+      <w:proofErr w:type="spellStart"/>
+      <w:r>
+        <w:rPr>
+          <w:rFonts w:ascii="Times New Roman" w:hAnsi="Times New Roman" w:cs="Times New Roman"/>
+        </w:rPr>
+        <w:t>Jboss</w:t>
+      </w:r>
+      <w:proofErr w:type="spellEnd"/>
+      <w:r>
+        <w:rPr>
+          <w:rFonts w:ascii="Times New Roman" w:hAnsi="Times New Roman" w:cs="Times New Roman"/>
+        </w:rPr>
+        <w:t xml:space="preserve"> heap memory usage stayed between 120-260 MB. Op</w:t>
+      </w:r>
+      <w:r>
+        <w:rPr>
+          <w:rFonts w:ascii="Times New Roman" w:hAnsi="Times New Roman" w:cs="Times New Roman"/>
+        </w:rPr>
+        <w:t>erating system memory had only 21</w:t>
+      </w:r>
+      <w:r>
+        <w:rPr>
+          <w:rFonts w:ascii="Times New Roman" w:hAnsi="Times New Roman" w:cs="Times New Roman"/>
+        </w:rPr>
+        <w:t xml:space="preserve">0 MB free.  </w:t>
+      </w:r>
+    </w:p>
+    <w:p>
+      <w:pPr>
+        <w:rPr>
+          <w:rFonts w:ascii="Times New Roman" w:hAnsi="Times New Roman" w:cs="Times New Roman"/>
+        </w:rPr>
+      </w:pPr>
+      <w:r>
+        <w:rPr>
+          <w:rFonts w:ascii="Times New Roman" w:hAnsi="Times New Roman" w:cs="Times New Roman"/>
+        </w:rPr>
+        <w:t xml:space="preserve">Average throughput for load and peak simulations was </w:t>
+      </w:r>
+      <w:r>
+        <w:rPr>
+          <w:rFonts w:ascii="Times New Roman" w:hAnsi="Times New Roman" w:cs="Times New Roman"/>
+        </w:rPr>
+        <w:t>114</w:t>
+      </w:r>
+      <w:r>
+        <w:rPr>
+          <w:rFonts w:ascii="Times New Roman" w:hAnsi="Times New Roman" w:cs="Times New Roman"/>
+        </w:rPr>
+        <w:t xml:space="preserve"> and </w:t>
+      </w:r>
+      <w:r>
+        <w:rPr>
+          <w:rFonts w:ascii="Times New Roman" w:hAnsi="Times New Roman" w:cs="Times New Roman"/>
+        </w:rPr>
+        <w:t>56</w:t>
+      </w:r>
+      <w:r>
+        <w:rPr>
+          <w:rFonts w:ascii="Times New Roman" w:hAnsi="Times New Roman" w:cs="Times New Roman"/>
+        </w:rPr>
+        <w:t xml:space="preserve"> transactions per second respectively.</w:t>
+      </w:r>
+    </w:p>
+    <w:p>
+      <w:pPr>
+        <w:rPr>
+          <w:rFonts w:ascii="Times New Roman" w:hAnsi="Times New Roman" w:cs="Times New Roman"/>
+        </w:rPr>
+      </w:pPr>
+      <w:r>
+        <w:rPr>
+          <w:rFonts w:ascii="Times New Roman" w:hAnsi="Times New Roman" w:cs="Times New Roman"/>
+        </w:rPr>
+        <w:t>Network traffic didn’t exceed 0.</w:t>
+      </w:r>
+      <w:r>
+        <w:rPr>
+          <w:rFonts w:ascii="Times New Roman" w:hAnsi="Times New Roman" w:cs="Times New Roman"/>
+        </w:rPr>
+        <w:t>35</w:t>
+      </w:r>
+      <w:r>
+        <w:rPr>
+          <w:rFonts w:ascii="Times New Roman" w:hAnsi="Times New Roman" w:cs="Times New Roman"/>
+        </w:rPr>
+        <w:t xml:space="preserve"> Mbit/s for inbound and 0.</w:t>
+      </w:r>
+      <w:r>
+        <w:rPr>
+          <w:rFonts w:ascii="Times New Roman" w:hAnsi="Times New Roman" w:cs="Times New Roman"/>
+        </w:rPr>
+        <w:t>21</w:t>
+      </w:r>
+      <w:r>
+        <w:rPr>
+          <w:rFonts w:ascii="Times New Roman" w:hAnsi="Times New Roman" w:cs="Times New Roman"/>
+        </w:rPr>
+        <w:t xml:space="preserve"> Mbit/s for outbound traffic.</w:t>
+      </w:r>
+    </w:p>
+    <w:p>
+      <w:pPr>
+        <w:rPr>
+          <w:rFonts w:ascii="Times New Roman" w:hAnsi="Times New Roman" w:cs="Times New Roman"/>
+        </w:rPr>
+      </w:pPr>
+      <w:r>
+        <w:rPr>
+          <w:rFonts w:ascii="Times New Roman" w:hAnsi="Times New Roman" w:cs="Times New Roman"/>
+        </w:rPr>
+        <w:t>0.00</w:t>
+      </w:r>
+      <w:r>
+        <w:rPr>
+          <w:rFonts w:ascii="Times New Roman" w:hAnsi="Times New Roman" w:cs="Times New Roman"/>
+        </w:rPr>
+        <w:t>5</w:t>
+      </w:r>
+      <w:r>
+        <w:rPr>
+          <w:rFonts w:ascii="Times New Roman" w:hAnsi="Times New Roman" w:cs="Times New Roman"/>
+        </w:rPr>
+        <w:t>% erroneous responses logged for load simulation and 0.0</w:t>
+      </w:r>
+      <w:r>
+        <w:rPr>
+          <w:rFonts w:ascii="Times New Roman" w:hAnsi="Times New Roman" w:cs="Times New Roman"/>
+        </w:rPr>
+        <w:t>1</w:t>
+      </w:r>
+      <w:r>
+        <w:rPr>
+          <w:rFonts w:ascii="Times New Roman" w:hAnsi="Times New Roman" w:cs="Times New Roman"/>
+        </w:rPr>
+        <w:t>% for peak simulation.</w:t>
+      </w:r>
+    </w:p>
+    <w:p>
+      <w:pPr>
+        <w:rPr>
+          <w:rFonts w:ascii="Times New Roman" w:hAnsi="Times New Roman" w:cs="Times New Roman"/>
+        </w:rPr>
+      </w:pPr>
+      <w:r>
+        <w:rPr>
+          <w:rFonts w:ascii="Times New Roman" w:hAnsi="Times New Roman" w:cs="Times New Roman"/>
+        </w:rPr>
+        <w:t>Erroneous responses started occurring when throughput exceeded around 100 transactions per second mark.</w:t>
+      </w:r>
+    </w:p>
+    <w:p/>
+    <w:p/>
+    <w:p>
+      <w:pPr>
+        <w:rPr>
+          <w:rFonts w:ascii="Times New Roman" w:hAnsi="Times New Roman" w:cs="Times New Roman"/>
+        </w:rPr>
+      </w:pPr>
+      <w:r>
+        <w:rPr>
+          <w:rFonts w:ascii="Times New Roman" w:hAnsi="Times New Roman" w:cs="Times New Roman"/>
+        </w:rPr>
+        <w:t xml:space="preserve">Detailed results for </w:t>
+      </w:r>
+      <w:proofErr w:type="spellStart"/>
+      <w:r>
+        <w:rPr>
+          <w:rFonts w:ascii="Times New Roman" w:hAnsi="Times New Roman" w:cs="Times New Roman"/>
+        </w:rPr>
+        <w:t>Config</w:t>
+      </w:r>
+      <w:proofErr w:type="spellEnd"/>
+      <w:r>
+        <w:rPr>
+          <w:rFonts w:ascii="Times New Roman" w:hAnsi="Times New Roman" w:cs="Times New Roman"/>
+        </w:rPr>
+        <w:t xml:space="preserve"> </w:t>
+      </w:r>
+      <w:r>
+        <w:rPr>
+          <w:rFonts w:ascii="Times New Roman" w:hAnsi="Times New Roman" w:cs="Times New Roman"/>
+        </w:rPr>
+        <w:t>8</w:t>
+      </w:r>
+      <w:r>
+        <w:rPr>
+          <w:rFonts w:ascii="Times New Roman" w:hAnsi="Times New Roman" w:cs="Times New Roman"/>
+        </w:rPr>
+        <w:t xml:space="preserve">: </w:t>
+      </w:r>
+      <w:hyperlink r:id="rId36" w:history="1">
+        <w:r>
+          <w:rPr>
+            <w:rStyle w:val="Hyperlink"/>
+            <w:rFonts w:ascii="Times New Roman" w:hAnsi="Times New Roman" w:cs="Times New Roman"/>
+          </w:rPr>
+          <w:t>http://bit.ly/1cvLaJq</w:t>
+        </w:r>
+      </w:hyperlink>
+    </w:p>
+    <w:p>
+      <w:pPr>
+        <w:rPr>
+          <w:rFonts w:ascii="Times New Roman" w:hAnsi="Times New Roman" w:cs="Times New Roman"/>
+        </w:rPr>
+      </w:pPr>
+      <w:r>
+        <w:rPr>
+          <w:rFonts w:ascii="Times New Roman" w:hAnsi="Times New Roman" w:cs="Times New Roman"/>
+        </w:rPr>
+        <w:t xml:space="preserve">Raw data results for </w:t>
+      </w:r>
+      <w:proofErr w:type="spellStart"/>
+      <w:r>
+        <w:rPr>
+          <w:rFonts w:ascii="Times New Roman" w:hAnsi="Times New Roman" w:cs="Times New Roman"/>
+        </w:rPr>
+        <w:t>Config</w:t>
+      </w:r>
+      <w:proofErr w:type="spellEnd"/>
+      <w:r>
+        <w:rPr>
+          <w:rFonts w:ascii="Times New Roman" w:hAnsi="Times New Roman" w:cs="Times New Roman"/>
+        </w:rPr>
+        <w:t xml:space="preserve"> </w:t>
+      </w:r>
+      <w:r>
+        <w:rPr>
+          <w:rFonts w:ascii="Times New Roman" w:hAnsi="Times New Roman" w:cs="Times New Roman"/>
+        </w:rPr>
+        <w:t>8</w:t>
+      </w:r>
+      <w:r>
+        <w:rPr>
+          <w:rFonts w:ascii="Times New Roman" w:hAnsi="Times New Roman" w:cs="Times New Roman"/>
+        </w:rPr>
+        <w:t xml:space="preserve">: </w:t>
+      </w:r>
+      <w:hyperlink r:id="rId37" w:history="1">
+        <w:r>
+          <w:rPr>
+            <w:rStyle w:val="Hyperlink"/>
+            <w:rFonts w:ascii="Times New Roman" w:hAnsi="Times New Roman" w:cs="Times New Roman"/>
+          </w:rPr>
+          <w:t>http://bit.ly/19NSeQD</w:t>
+        </w:r>
+      </w:hyperlink>
+    </w:p>
+    <w:p/>
+    <w:p>
+      <w:pPr>
+        <w:pStyle w:val="Heading3"/>
+      </w:pPr>
+      <w:proofErr w:type="spellStart"/>
+      <w:r>
+        <w:t>Config</w:t>
+      </w:r>
+      <w:proofErr w:type="spellEnd"/>
+      <w:r>
+        <w:t xml:space="preserve"> 10</w:t>
+      </w:r>
+    </w:p>
+    <w:p/>
+    <w:p>
+      <w:pPr>
+        <w:pStyle w:val="Heading4"/>
+      </w:pPr>
+      <w:r>
+        <w:t>Number of concurrent users: 50</w:t>
+      </w:r>
+    </w:p>
+    <w:p/>
+    <w:p>
+      <w:pPr>
+        <w:rPr>
+          <w:rFonts w:ascii="Times New Roman" w:hAnsi="Times New Roman" w:cs="Times New Roman"/>
+        </w:rPr>
+      </w:pPr>
+      <w:r>
+        <w:rPr>
+          <w:rFonts w:ascii="Times New Roman" w:hAnsi="Times New Roman" w:cs="Times New Roman"/>
+        </w:rPr>
+        <w:t xml:space="preserve">During load test of application using 50 concurrent users the median response time was 94 </w:t>
+      </w:r>
+      <w:proofErr w:type="spellStart"/>
+      <w:r>
+        <w:rPr>
+          <w:rFonts w:ascii="Times New Roman" w:hAnsi="Times New Roman" w:cs="Times New Roman"/>
+        </w:rPr>
+        <w:t>ms.</w:t>
+      </w:r>
+      <w:proofErr w:type="spellEnd"/>
+      <w:r>
+        <w:rPr>
+          <w:rFonts w:ascii="Times New Roman" w:hAnsi="Times New Roman" w:cs="Times New Roman"/>
+        </w:rPr>
+        <w:t xml:space="preserve"> </w:t>
+      </w:r>
+      <w:proofErr w:type="gramStart"/>
+      <w:r>
+        <w:rPr>
+          <w:rFonts w:ascii="Times New Roman" w:hAnsi="Times New Roman" w:cs="Times New Roman"/>
+        </w:rPr>
+        <w:t>For</w:t>
+      </w:r>
+      <w:proofErr w:type="gramEnd"/>
+      <w:r>
+        <w:rPr>
+          <w:rFonts w:ascii="Times New Roman" w:hAnsi="Times New Roman" w:cs="Times New Roman"/>
+        </w:rPr>
+        <w:t xml:space="preserve"> peak simulation, response time increased to 111 </w:t>
+      </w:r>
+      <w:proofErr w:type="spellStart"/>
+      <w:r>
+        <w:rPr>
+          <w:rFonts w:ascii="Times New Roman" w:hAnsi="Times New Roman" w:cs="Times New Roman"/>
+        </w:rPr>
+        <w:t>ms.</w:t>
+      </w:r>
+      <w:proofErr w:type="spellEnd"/>
+      <w:r>
+        <w:rPr>
+          <w:rFonts w:ascii="Times New Roman" w:hAnsi="Times New Roman" w:cs="Times New Roman"/>
+        </w:rPr>
+        <w:t xml:space="preserve"> </w:t>
+      </w:r>
+    </w:p>
+    <w:p>
+      <w:pPr>
+        <w:rPr>
+          <w:rFonts w:ascii="Times New Roman" w:hAnsi="Times New Roman" w:cs="Times New Roman"/>
+        </w:rPr>
+      </w:pPr>
+      <w:proofErr w:type="spellStart"/>
+      <w:r>
+        <w:rPr>
+          <w:rFonts w:ascii="Times New Roman" w:hAnsi="Times New Roman" w:cs="Times New Roman"/>
+        </w:rPr>
+        <w:t>Jboss</w:t>
+      </w:r>
+      <w:proofErr w:type="spellEnd"/>
+      <w:r>
+        <w:rPr>
+          <w:rFonts w:ascii="Times New Roman" w:hAnsi="Times New Roman" w:cs="Times New Roman"/>
+        </w:rPr>
+        <w:t xml:space="preserve"> CPU was running in 40-60%. OS CPU was running on</w:t>
+      </w:r>
+      <w:r>
+        <w:rPr>
+          <w:rFonts w:ascii="Times New Roman" w:hAnsi="Times New Roman" w:cs="Times New Roman"/>
+        </w:rPr>
+        <w:t xml:space="preserve"> 45</w:t>
+      </w:r>
+      <w:r>
+        <w:rPr>
+          <w:rFonts w:ascii="Times New Roman" w:hAnsi="Times New Roman" w:cs="Times New Roman"/>
+        </w:rPr>
+        <w:t>% with around 1</w:t>
+      </w:r>
+      <w:r>
+        <w:rPr>
+          <w:rFonts w:ascii="Times New Roman" w:hAnsi="Times New Roman" w:cs="Times New Roman"/>
+        </w:rPr>
+        <w:t>7</w:t>
+      </w:r>
+      <w:r>
+        <w:rPr>
+          <w:rFonts w:ascii="Times New Roman" w:hAnsi="Times New Roman" w:cs="Times New Roman"/>
+        </w:rPr>
+        <w:t xml:space="preserve">% being consumed by operating system itself. </w:t>
+      </w:r>
+    </w:p>
+    <w:p>
+      <w:pPr>
+        <w:rPr>
+          <w:rFonts w:ascii="Times New Roman" w:hAnsi="Times New Roman" w:cs="Times New Roman"/>
+        </w:rPr>
+      </w:pPr>
+      <w:proofErr w:type="spellStart"/>
+      <w:r>
+        <w:rPr>
+          <w:rFonts w:ascii="Times New Roman" w:hAnsi="Times New Roman" w:cs="Times New Roman"/>
+        </w:rPr>
+        <w:t>Jboss</w:t>
+      </w:r>
+      <w:proofErr w:type="spellEnd"/>
+      <w:r>
+        <w:rPr>
+          <w:rFonts w:ascii="Times New Roman" w:hAnsi="Times New Roman" w:cs="Times New Roman"/>
+        </w:rPr>
+        <w:t xml:space="preserve"> heap memory usage stayed between 120-260 MB. Operating system memory had </w:t>
+      </w:r>
+      <w:r>
+        <w:rPr>
+          <w:rFonts w:ascii="Times New Roman" w:hAnsi="Times New Roman" w:cs="Times New Roman"/>
+        </w:rPr>
+        <w:t>220</w:t>
+      </w:r>
+      <w:r>
+        <w:rPr>
+          <w:rFonts w:ascii="Times New Roman" w:hAnsi="Times New Roman" w:cs="Times New Roman"/>
+        </w:rPr>
+        <w:t xml:space="preserve"> MB free.  </w:t>
+      </w:r>
+    </w:p>
+    <w:p>
+      <w:pPr>
+        <w:rPr>
+          <w:rFonts w:ascii="Times New Roman" w:hAnsi="Times New Roman" w:cs="Times New Roman"/>
+        </w:rPr>
+      </w:pPr>
+      <w:r>
+        <w:rPr>
+          <w:rFonts w:ascii="Times New Roman" w:hAnsi="Times New Roman" w:cs="Times New Roman"/>
+        </w:rPr>
+        <w:t>Average throughput for load and peak simulations was 107 and 54 transactions per second respectively.</w:t>
+      </w:r>
+    </w:p>
+    <w:p>
+      <w:pPr>
+        <w:rPr>
+          <w:rFonts w:ascii="Times New Roman" w:hAnsi="Times New Roman" w:cs="Times New Roman"/>
+        </w:rPr>
+      </w:pPr>
+      <w:r>
+        <w:rPr>
+          <w:rFonts w:ascii="Times New Roman" w:hAnsi="Times New Roman" w:cs="Times New Roman"/>
+        </w:rPr>
+        <w:t>Network traffic didn’t exceed 0.38 Mbit/s for inbound and 0.21 Mbit/s for outbound traffic.</w:t>
+      </w:r>
+    </w:p>
+    <w:p>
+      <w:pPr>
+        <w:rPr>
+          <w:rFonts w:ascii="Times New Roman" w:hAnsi="Times New Roman" w:cs="Times New Roman"/>
+        </w:rPr>
+      </w:pPr>
+      <w:r>
+        <w:rPr>
+          <w:rFonts w:ascii="Times New Roman" w:hAnsi="Times New Roman" w:cs="Times New Roman"/>
+        </w:rPr>
+        <w:t>0 erroneous responses logged during both tests.</w:t>
+      </w:r>
+    </w:p>
+    <w:p/>
+    <w:p/>
+    <w:p>
+      <w:pPr>
+        <w:pStyle w:val="Heading4"/>
+      </w:pPr>
+      <w:r>
+        <w:t>Number of concurrent users: 100</w:t>
+      </w:r>
+    </w:p>
+    <w:p/>
+    <w:p>
+      <w:pPr>
+        <w:rPr>
+          <w:rFonts w:ascii="Times New Roman" w:hAnsi="Times New Roman" w:cs="Times New Roman"/>
+        </w:rPr>
+      </w:pPr>
+      <w:r>
+        <w:rPr>
+          <w:rFonts w:ascii="Times New Roman" w:hAnsi="Times New Roman" w:cs="Times New Roman"/>
+        </w:rPr>
+        <w:t xml:space="preserve">During load test of application using 100 concurrent users the median response time was </w:t>
+      </w:r>
+      <w:r>
+        <w:rPr>
+          <w:rFonts w:ascii="Times New Roman" w:hAnsi="Times New Roman" w:cs="Times New Roman"/>
+        </w:rPr>
+        <w:t>817</w:t>
+      </w:r>
+      <w:r>
+        <w:rPr>
+          <w:rFonts w:ascii="Times New Roman" w:hAnsi="Times New Roman" w:cs="Times New Roman"/>
+        </w:rPr>
+        <w:t xml:space="preserve"> </w:t>
+      </w:r>
+      <w:proofErr w:type="spellStart"/>
+      <w:r>
+        <w:rPr>
+          <w:rFonts w:ascii="Times New Roman" w:hAnsi="Times New Roman" w:cs="Times New Roman"/>
+        </w:rPr>
+        <w:t>ms.</w:t>
+      </w:r>
+      <w:proofErr w:type="spellEnd"/>
+      <w:r>
+        <w:rPr>
+          <w:rFonts w:ascii="Times New Roman" w:hAnsi="Times New Roman" w:cs="Times New Roman"/>
+        </w:rPr>
+        <w:t xml:space="preserve"> </w:t>
+      </w:r>
+      <w:proofErr w:type="gramStart"/>
+      <w:r>
+        <w:rPr>
+          <w:rFonts w:ascii="Times New Roman" w:hAnsi="Times New Roman" w:cs="Times New Roman"/>
+        </w:rPr>
+        <w:t>For</w:t>
+      </w:r>
+      <w:proofErr w:type="gramEnd"/>
+      <w:r>
+        <w:rPr>
+          <w:rFonts w:ascii="Times New Roman" w:hAnsi="Times New Roman" w:cs="Times New Roman"/>
+        </w:rPr>
+        <w:t xml:space="preserve"> peak simulation, response time increased to </w:t>
+      </w:r>
+      <w:r>
+        <w:rPr>
+          <w:rFonts w:ascii="Times New Roman" w:hAnsi="Times New Roman" w:cs="Times New Roman"/>
+        </w:rPr>
+        <w:t>979</w:t>
+      </w:r>
+      <w:r>
+        <w:rPr>
+          <w:rFonts w:ascii="Times New Roman" w:hAnsi="Times New Roman" w:cs="Times New Roman"/>
+        </w:rPr>
+        <w:t xml:space="preserve"> </w:t>
+      </w:r>
+      <w:proofErr w:type="spellStart"/>
+      <w:r>
+        <w:rPr>
+          <w:rFonts w:ascii="Times New Roman" w:hAnsi="Times New Roman" w:cs="Times New Roman"/>
+        </w:rPr>
+        <w:t>ms.</w:t>
+      </w:r>
+      <w:proofErr w:type="spellEnd"/>
+      <w:r>
+        <w:rPr>
+          <w:rFonts w:ascii="Times New Roman" w:hAnsi="Times New Roman" w:cs="Times New Roman"/>
+        </w:rPr>
+        <w:t xml:space="preserve"> </w:t>
+      </w:r>
+    </w:p>
+    <w:p>
+      <w:pPr>
+        <w:rPr>
+          <w:rFonts w:ascii="Times New Roman" w:hAnsi="Times New Roman" w:cs="Times New Roman"/>
+        </w:rPr>
+      </w:pPr>
+      <w:proofErr w:type="spellStart"/>
+      <w:r>
+        <w:rPr>
+          <w:rFonts w:ascii="Times New Roman" w:hAnsi="Times New Roman" w:cs="Times New Roman"/>
+        </w:rPr>
+        <w:t>Jboss</w:t>
+      </w:r>
+      <w:proofErr w:type="spellEnd"/>
+      <w:r>
+        <w:rPr>
+          <w:rFonts w:ascii="Times New Roman" w:hAnsi="Times New Roman" w:cs="Times New Roman"/>
+        </w:rPr>
+        <w:t xml:space="preserve"> CPU was running in 60</w:t>
+      </w:r>
+      <w:r>
+        <w:rPr>
+          <w:rFonts w:ascii="Times New Roman" w:hAnsi="Times New Roman" w:cs="Times New Roman"/>
+        </w:rPr>
+        <w:t>-80</w:t>
+      </w:r>
+      <w:r>
+        <w:rPr>
+          <w:rFonts w:ascii="Times New Roman" w:hAnsi="Times New Roman" w:cs="Times New Roman"/>
+        </w:rPr>
+        <w:t>% range spiking a couple of times up to 100%. OS CPU was running on 4</w:t>
+      </w:r>
+      <w:r>
+        <w:rPr>
+          <w:rFonts w:ascii="Times New Roman" w:hAnsi="Times New Roman" w:cs="Times New Roman"/>
+        </w:rPr>
+        <w:t>6</w:t>
+      </w:r>
+      <w:r>
+        <w:rPr>
+          <w:rFonts w:ascii="Times New Roman" w:hAnsi="Times New Roman" w:cs="Times New Roman"/>
+        </w:rPr>
+        <w:t xml:space="preserve">% with around 18% being consumed by operating system itself. </w:t>
+      </w:r>
+    </w:p>
+    <w:p>
+      <w:pPr>
+        <w:rPr>
+          <w:rFonts w:ascii="Times New Roman" w:hAnsi="Times New Roman" w:cs="Times New Roman"/>
+        </w:rPr>
+      </w:pPr>
+      <w:proofErr w:type="spellStart"/>
+      <w:r>
+        <w:rPr>
+          <w:rFonts w:ascii="Times New Roman" w:hAnsi="Times New Roman" w:cs="Times New Roman"/>
+        </w:rPr>
+        <w:t>Jboss</w:t>
+      </w:r>
+      <w:proofErr w:type="spellEnd"/>
+      <w:r>
+        <w:rPr>
+          <w:rFonts w:ascii="Times New Roman" w:hAnsi="Times New Roman" w:cs="Times New Roman"/>
+        </w:rPr>
+        <w:t xml:space="preserve"> heap memory usage stayed between 120-260 MB. Operating system memory had 210 MB free.  </w:t>
+      </w:r>
+    </w:p>
+    <w:p>
+      <w:pPr>
+        <w:rPr>
+          <w:rFonts w:ascii="Times New Roman" w:hAnsi="Times New Roman" w:cs="Times New Roman"/>
+        </w:rPr>
+      </w:pPr>
+      <w:r>
+        <w:rPr>
+          <w:rFonts w:ascii="Times New Roman" w:hAnsi="Times New Roman" w:cs="Times New Roman"/>
+        </w:rPr>
+        <w:t xml:space="preserve">Average throughput for load and peak simulations was </w:t>
+      </w:r>
+      <w:r>
+        <w:rPr>
+          <w:rFonts w:ascii="Times New Roman" w:hAnsi="Times New Roman" w:cs="Times New Roman"/>
+        </w:rPr>
+        <w:t>113</w:t>
+      </w:r>
+      <w:r>
+        <w:rPr>
+          <w:rFonts w:ascii="Times New Roman" w:hAnsi="Times New Roman" w:cs="Times New Roman"/>
+        </w:rPr>
+        <w:t xml:space="preserve"> and </w:t>
+      </w:r>
+      <w:r>
+        <w:rPr>
+          <w:rFonts w:ascii="Times New Roman" w:hAnsi="Times New Roman" w:cs="Times New Roman"/>
+        </w:rPr>
+        <w:t>45</w:t>
+      </w:r>
+      <w:r>
+        <w:rPr>
+          <w:rFonts w:ascii="Times New Roman" w:hAnsi="Times New Roman" w:cs="Times New Roman"/>
+        </w:rPr>
+        <w:t xml:space="preserve"> transactions per second respectively.</w:t>
+      </w:r>
+    </w:p>
+    <w:p>
+      <w:pPr>
+        <w:rPr>
+          <w:rFonts w:ascii="Times New Roman" w:hAnsi="Times New Roman" w:cs="Times New Roman"/>
+        </w:rPr>
+      </w:pPr>
+      <w:r>
+        <w:rPr>
+          <w:rFonts w:ascii="Times New Roman" w:hAnsi="Times New Roman" w:cs="Times New Roman"/>
+        </w:rPr>
+        <w:t>Network traffic didn’t exceed 0.</w:t>
+      </w:r>
+      <w:r>
+        <w:rPr>
+          <w:rFonts w:ascii="Times New Roman" w:hAnsi="Times New Roman" w:cs="Times New Roman"/>
+        </w:rPr>
+        <w:t>38</w:t>
+      </w:r>
+      <w:r>
+        <w:rPr>
+          <w:rFonts w:ascii="Times New Roman" w:hAnsi="Times New Roman" w:cs="Times New Roman"/>
+        </w:rPr>
+        <w:t xml:space="preserve"> Mbit/s for inbound and 0.2</w:t>
+      </w:r>
+      <w:r>
+        <w:rPr>
+          <w:rFonts w:ascii="Times New Roman" w:hAnsi="Times New Roman" w:cs="Times New Roman"/>
+        </w:rPr>
+        <w:t>0</w:t>
+      </w:r>
+      <w:r>
+        <w:rPr>
+          <w:rFonts w:ascii="Times New Roman" w:hAnsi="Times New Roman" w:cs="Times New Roman"/>
+        </w:rPr>
+        <w:t xml:space="preserve"> Mbit/s for outbound traffic.</w:t>
+      </w:r>
+    </w:p>
+    <w:p>
+      <w:pPr>
+        <w:rPr>
+          <w:rFonts w:ascii="Times New Roman" w:hAnsi="Times New Roman" w:cs="Times New Roman"/>
+        </w:rPr>
+      </w:pPr>
+      <w:r>
+        <w:rPr>
+          <w:rFonts w:ascii="Times New Roman" w:hAnsi="Times New Roman" w:cs="Times New Roman"/>
+        </w:rPr>
+        <w:t>0 erroneous responses logged during both tests.</w:t>
+      </w:r>
+    </w:p>
+    <w:p/>
+    <w:p>
+      <w:pPr>
+        <w:pStyle w:val="Heading4"/>
+      </w:pPr>
+      <w:r>
+        <w:t>Number of concurrent users: 200</w:t>
+      </w:r>
+    </w:p>
+    <w:p/>
+    <w:p>
+      <w:pPr>
+        <w:rPr>
+          <w:rFonts w:ascii="Times New Roman" w:hAnsi="Times New Roman" w:cs="Times New Roman"/>
+        </w:rPr>
+      </w:pPr>
+      <w:r>
+        <w:rPr>
+          <w:rFonts w:ascii="Times New Roman" w:hAnsi="Times New Roman" w:cs="Times New Roman"/>
+        </w:rPr>
+        <w:t xml:space="preserve">During load test of application using 200 concurrent users the median response time was </w:t>
+      </w:r>
+      <w:r>
+        <w:rPr>
+          <w:rFonts w:ascii="Times New Roman" w:hAnsi="Times New Roman" w:cs="Times New Roman"/>
+        </w:rPr>
+        <w:t>830</w:t>
+      </w:r>
+      <w:r>
+        <w:rPr>
+          <w:rFonts w:ascii="Times New Roman" w:hAnsi="Times New Roman" w:cs="Times New Roman"/>
+        </w:rPr>
+        <w:t xml:space="preserve"> </w:t>
+      </w:r>
+      <w:proofErr w:type="spellStart"/>
+      <w:r>
+        <w:rPr>
+          <w:rFonts w:ascii="Times New Roman" w:hAnsi="Times New Roman" w:cs="Times New Roman"/>
+        </w:rPr>
+        <w:t>ms.</w:t>
+      </w:r>
+      <w:proofErr w:type="spellEnd"/>
+      <w:r>
+        <w:rPr>
+          <w:rFonts w:ascii="Times New Roman" w:hAnsi="Times New Roman" w:cs="Times New Roman"/>
+        </w:rPr>
+        <w:t xml:space="preserve"> </w:t>
+      </w:r>
+      <w:proofErr w:type="gramStart"/>
+      <w:r>
+        <w:rPr>
+          <w:rFonts w:ascii="Times New Roman" w:hAnsi="Times New Roman" w:cs="Times New Roman"/>
+        </w:rPr>
+        <w:t>For</w:t>
+      </w:r>
+      <w:proofErr w:type="gramEnd"/>
+      <w:r>
+        <w:rPr>
+          <w:rFonts w:ascii="Times New Roman" w:hAnsi="Times New Roman" w:cs="Times New Roman"/>
+        </w:rPr>
+        <w:t xml:space="preserve"> peak simulation, response time increased to </w:t>
+      </w:r>
+      <w:r>
+        <w:rPr>
+          <w:rFonts w:ascii="Times New Roman" w:hAnsi="Times New Roman" w:cs="Times New Roman"/>
+        </w:rPr>
+        <w:t>1.1</w:t>
+      </w:r>
+      <w:r>
+        <w:rPr>
+          <w:rFonts w:ascii="Times New Roman" w:hAnsi="Times New Roman" w:cs="Times New Roman"/>
+        </w:rPr>
+        <w:t xml:space="preserve"> </w:t>
+      </w:r>
+      <w:proofErr w:type="spellStart"/>
+      <w:r>
+        <w:rPr>
+          <w:rFonts w:ascii="Times New Roman" w:hAnsi="Times New Roman" w:cs="Times New Roman"/>
+        </w:rPr>
+        <w:t>secs</w:t>
+      </w:r>
+      <w:proofErr w:type="spellEnd"/>
+      <w:r>
+        <w:rPr>
+          <w:rFonts w:ascii="Times New Roman" w:hAnsi="Times New Roman" w:cs="Times New Roman"/>
+        </w:rPr>
+        <w:t xml:space="preserve">. </w:t>
+      </w:r>
+    </w:p>
+    <w:p>
+      <w:pPr>
+        <w:rPr>
+          <w:rFonts w:ascii="Times New Roman" w:hAnsi="Times New Roman" w:cs="Times New Roman"/>
+        </w:rPr>
+      </w:pPr>
+      <w:proofErr w:type="spellStart"/>
+      <w:r>
+        <w:rPr>
+          <w:rFonts w:ascii="Times New Roman" w:hAnsi="Times New Roman" w:cs="Times New Roman"/>
+        </w:rPr>
+        <w:t>Jboss</w:t>
+      </w:r>
+      <w:proofErr w:type="spellEnd"/>
+      <w:r>
+        <w:rPr>
+          <w:rFonts w:ascii="Times New Roman" w:hAnsi="Times New Roman" w:cs="Times New Roman"/>
+        </w:rPr>
+        <w:t xml:space="preserve"> CPU was running in 60% range spiking 1 time up to 100%. OS CPU was running on 45% with around 18% being consumed by operating system itself. </w:t>
+      </w:r>
+    </w:p>
+    <w:p>
+      <w:pPr>
+        <w:rPr>
+          <w:rFonts w:ascii="Times New Roman" w:hAnsi="Times New Roman" w:cs="Times New Roman"/>
+        </w:rPr>
+      </w:pPr>
+      <w:proofErr w:type="spellStart"/>
+      <w:r>
+        <w:rPr>
+          <w:rFonts w:ascii="Times New Roman" w:hAnsi="Times New Roman" w:cs="Times New Roman"/>
+        </w:rPr>
+        <w:t>Jboss</w:t>
+      </w:r>
+      <w:proofErr w:type="spellEnd"/>
+      <w:r>
+        <w:rPr>
+          <w:rFonts w:ascii="Times New Roman" w:hAnsi="Times New Roman" w:cs="Times New Roman"/>
+        </w:rPr>
+        <w:t xml:space="preserve"> heap memory usage stayed between 120-260 MB. Operating system memory had only </w:t>
+      </w:r>
+      <w:r>
+        <w:rPr>
+          <w:rFonts w:ascii="Times New Roman" w:hAnsi="Times New Roman" w:cs="Times New Roman"/>
+        </w:rPr>
+        <w:t>190</w:t>
+      </w:r>
+      <w:r>
+        <w:rPr>
+          <w:rFonts w:ascii="Times New Roman" w:hAnsi="Times New Roman" w:cs="Times New Roman"/>
+        </w:rPr>
+        <w:t xml:space="preserve"> MB free.  </w:t>
+      </w:r>
+    </w:p>
+    <w:p>
+      <w:pPr>
+        <w:rPr>
+          <w:rFonts w:ascii="Times New Roman" w:hAnsi="Times New Roman" w:cs="Times New Roman"/>
+        </w:rPr>
+      </w:pPr>
+      <w:r>
+        <w:rPr>
+          <w:rFonts w:ascii="Times New Roman" w:hAnsi="Times New Roman" w:cs="Times New Roman"/>
+        </w:rPr>
+        <w:t xml:space="preserve">Average throughput for load and peak simulations was </w:t>
+      </w:r>
+      <w:r>
+        <w:rPr>
+          <w:rFonts w:ascii="Times New Roman" w:hAnsi="Times New Roman" w:cs="Times New Roman"/>
+        </w:rPr>
+        <w:t>101</w:t>
+      </w:r>
+      <w:r>
+        <w:rPr>
+          <w:rFonts w:ascii="Times New Roman" w:hAnsi="Times New Roman" w:cs="Times New Roman"/>
+        </w:rPr>
+        <w:t xml:space="preserve"> and </w:t>
+      </w:r>
+      <w:r>
+        <w:rPr>
+          <w:rFonts w:ascii="Times New Roman" w:hAnsi="Times New Roman" w:cs="Times New Roman"/>
+        </w:rPr>
+        <w:t>47</w:t>
+      </w:r>
+      <w:r>
+        <w:rPr>
+          <w:rFonts w:ascii="Times New Roman" w:hAnsi="Times New Roman" w:cs="Times New Roman"/>
+        </w:rPr>
+        <w:t xml:space="preserve"> transactions per second respectively.</w:t>
+      </w:r>
+    </w:p>
+    <w:p>
+      <w:pPr>
+        <w:rPr>
+          <w:rFonts w:ascii="Times New Roman" w:hAnsi="Times New Roman" w:cs="Times New Roman"/>
+        </w:rPr>
+      </w:pPr>
+      <w:r>
+        <w:rPr>
+          <w:rFonts w:ascii="Times New Roman" w:hAnsi="Times New Roman" w:cs="Times New Roman"/>
+        </w:rPr>
+        <w:t>Network traffic didn’t exceed 0.3</w:t>
+      </w:r>
+      <w:r>
+        <w:rPr>
+          <w:rFonts w:ascii="Times New Roman" w:hAnsi="Times New Roman" w:cs="Times New Roman"/>
+        </w:rPr>
+        <w:t>1</w:t>
+      </w:r>
+      <w:r>
+        <w:rPr>
+          <w:rFonts w:ascii="Times New Roman" w:hAnsi="Times New Roman" w:cs="Times New Roman"/>
+        </w:rPr>
+        <w:t xml:space="preserve"> Mbit/s for inbound and 0.</w:t>
+      </w:r>
+      <w:r>
+        <w:rPr>
+          <w:rFonts w:ascii="Times New Roman" w:hAnsi="Times New Roman" w:cs="Times New Roman"/>
+        </w:rPr>
+        <w:t>18</w:t>
+      </w:r>
+      <w:r>
+        <w:rPr>
+          <w:rFonts w:ascii="Times New Roman" w:hAnsi="Times New Roman" w:cs="Times New Roman"/>
+        </w:rPr>
+        <w:t xml:space="preserve"> Mbit/s for outbound traffic.</w:t>
+      </w:r>
+    </w:p>
+    <w:p>
+      <w:pPr>
+        <w:rPr>
+          <w:rFonts w:ascii="Times New Roman" w:hAnsi="Times New Roman" w:cs="Times New Roman"/>
+        </w:rPr>
+      </w:pPr>
+      <w:r>
+        <w:rPr>
+          <w:rFonts w:ascii="Times New Roman" w:hAnsi="Times New Roman" w:cs="Times New Roman"/>
+        </w:rPr>
+        <w:t>0.00</w:t>
+      </w:r>
+      <w:r>
+        <w:rPr>
+          <w:rFonts w:ascii="Times New Roman" w:hAnsi="Times New Roman" w:cs="Times New Roman"/>
+        </w:rPr>
+        <w:t>9</w:t>
+      </w:r>
+      <w:r>
+        <w:rPr>
+          <w:rFonts w:ascii="Times New Roman" w:hAnsi="Times New Roman" w:cs="Times New Roman"/>
+        </w:rPr>
+        <w:t>% erroneous responses logged for load simulation and 0.01</w:t>
+      </w:r>
+      <w:r>
+        <w:rPr>
+          <w:rFonts w:ascii="Times New Roman" w:hAnsi="Times New Roman" w:cs="Times New Roman"/>
+        </w:rPr>
+        <w:t>4</w:t>
+      </w:r>
+      <w:r>
+        <w:rPr>
+          <w:rFonts w:ascii="Times New Roman" w:hAnsi="Times New Roman" w:cs="Times New Roman"/>
+        </w:rPr>
+        <w:t>% for peak simulation.</w:t>
+      </w:r>
+    </w:p>
+    <w:p>
+      <w:pPr>
+        <w:rPr>
+          <w:rFonts w:ascii="Times New Roman" w:hAnsi="Times New Roman" w:cs="Times New Roman"/>
+        </w:rPr>
+      </w:pPr>
+      <w:r>
+        <w:rPr>
+          <w:rFonts w:ascii="Times New Roman" w:hAnsi="Times New Roman" w:cs="Times New Roman"/>
+        </w:rPr>
+        <w:t>Erroneous responses started occurring when throughput exceeded around 100 transactions per second mark.</w:t>
+      </w:r>
+    </w:p>
+    <w:p/>
+    <w:p/>
+    <w:p>
+      <w:pPr>
+        <w:rPr>
+          <w:rFonts w:ascii="Times New Roman" w:hAnsi="Times New Roman" w:cs="Times New Roman"/>
+        </w:rPr>
+      </w:pPr>
+      <w:r>
+        <w:rPr>
+          <w:rFonts w:ascii="Times New Roman" w:hAnsi="Times New Roman" w:cs="Times New Roman"/>
+        </w:rPr>
+        <w:t xml:space="preserve">Detailed results for </w:t>
+      </w:r>
+      <w:proofErr w:type="spellStart"/>
+      <w:r>
+        <w:rPr>
+          <w:rFonts w:ascii="Times New Roman" w:hAnsi="Times New Roman" w:cs="Times New Roman"/>
+        </w:rPr>
+        <w:t>Config</w:t>
+      </w:r>
+      <w:proofErr w:type="spellEnd"/>
+      <w:r>
+        <w:rPr>
+          <w:rFonts w:ascii="Times New Roman" w:hAnsi="Times New Roman" w:cs="Times New Roman"/>
+        </w:rPr>
+        <w:t xml:space="preserve"> </w:t>
+      </w:r>
+      <w:r>
+        <w:rPr>
+          <w:rFonts w:ascii="Times New Roman" w:hAnsi="Times New Roman" w:cs="Times New Roman"/>
+        </w:rPr>
+        <w:t>10</w:t>
+      </w:r>
+      <w:r>
+        <w:rPr>
+          <w:rFonts w:ascii="Times New Roman" w:hAnsi="Times New Roman" w:cs="Times New Roman"/>
+        </w:rPr>
+        <w:t xml:space="preserve">: </w:t>
+      </w:r>
+      <w:hyperlink r:id="rId38" w:history="1">
+        <w:r>
+          <w:rPr>
+            <w:rStyle w:val="Hyperlink"/>
+            <w:rFonts w:ascii="Times New Roman" w:hAnsi="Times New Roman" w:cs="Times New Roman"/>
+          </w:rPr>
+          <w:t>http://bit.ly/1ccp6Es</w:t>
+        </w:r>
+      </w:hyperlink>
+    </w:p>
+    <w:p>
+      <w:pPr>
+        <w:rPr>
+          <w:rFonts w:ascii="Times New Roman" w:hAnsi="Times New Roman" w:cs="Times New Roman"/>
+        </w:rPr>
+      </w:pPr>
+      <w:r>
+        <w:rPr>
+          <w:rFonts w:ascii="Times New Roman" w:hAnsi="Times New Roman" w:cs="Times New Roman"/>
+        </w:rPr>
+        <w:t xml:space="preserve">Raw data results for </w:t>
+      </w:r>
+      <w:proofErr w:type="spellStart"/>
+      <w:r>
+        <w:rPr>
+          <w:rFonts w:ascii="Times New Roman" w:hAnsi="Times New Roman" w:cs="Times New Roman"/>
+        </w:rPr>
+        <w:t>Config</w:t>
+      </w:r>
+      <w:proofErr w:type="spellEnd"/>
+      <w:r>
+        <w:rPr>
+          <w:rFonts w:ascii="Times New Roman" w:hAnsi="Times New Roman" w:cs="Times New Roman"/>
+        </w:rPr>
+        <w:t xml:space="preserve"> </w:t>
+      </w:r>
+      <w:r>
+        <w:rPr>
+          <w:rFonts w:ascii="Times New Roman" w:hAnsi="Times New Roman" w:cs="Times New Roman"/>
+        </w:rPr>
+        <w:t>10</w:t>
+      </w:r>
+      <w:r>
+        <w:rPr>
+          <w:rFonts w:ascii="Times New Roman" w:hAnsi="Times New Roman" w:cs="Times New Roman"/>
+        </w:rPr>
+        <w:t xml:space="preserve">: </w:t>
+      </w:r>
+      <w:hyperlink r:id="rId39" w:history="1">
+        <w:r>
+          <w:rPr>
+            <w:rStyle w:val="Hyperlink"/>
+            <w:rFonts w:ascii="Times New Roman" w:hAnsi="Times New Roman" w:cs="Times New Roman"/>
+          </w:rPr>
+          <w:t>http://bit.ly/1bcvuYo</w:t>
+        </w:r>
+      </w:hyperlink>
+    </w:p>
+    <w:p/>
+    <w:p/>
+    <w:p>
+      <w:pPr>
+        <w:pStyle w:val="Heading3"/>
+      </w:pPr>
+      <w:r>
+        <w:t xml:space="preserve">All </w:t>
+      </w:r>
+      <w:proofErr w:type="spellStart"/>
+      <w:r>
+        <w:t>configs</w:t>
+      </w:r>
+      <w:proofErr w:type="spellEnd"/>
+      <w:r>
+        <w:t xml:space="preserve"> </w:t>
+      </w:r>
+    </w:p>
+    <w:p/>
+    <w:p>
+      <w:pPr>
+        <w:rPr>
+          <w:rFonts w:ascii="Times New Roman" w:hAnsi="Times New Roman" w:cs="Times New Roman"/>
+        </w:rPr>
+      </w:pPr>
+      <w:r>
+        <w:rPr>
+          <w:rFonts w:ascii="Times New Roman" w:hAnsi="Times New Roman" w:cs="Times New Roman"/>
+        </w:rPr>
+        <w:t xml:space="preserve">This test plan is testing all above </w:t>
+      </w:r>
+      <w:proofErr w:type="spellStart"/>
+      <w:r>
+        <w:rPr>
+          <w:rFonts w:ascii="Times New Roman" w:hAnsi="Times New Roman" w:cs="Times New Roman"/>
+        </w:rPr>
+        <w:t>configs</w:t>
+      </w:r>
+      <w:proofErr w:type="spellEnd"/>
+      <w:r>
+        <w:rPr>
+          <w:rFonts w:ascii="Times New Roman" w:hAnsi="Times New Roman" w:cs="Times New Roman"/>
+        </w:rPr>
+        <w:t xml:space="preserve"> to </w:t>
+      </w:r>
+      <w:r>
+        <w:rPr>
+          <w:rFonts w:ascii="Times New Roman" w:hAnsi="Times New Roman" w:cs="Times New Roman"/>
+        </w:rPr>
+        <w:t>provide an overall application performance overview.</w:t>
+      </w:r>
+    </w:p>
+    <w:p>
+      <w:pPr>
+        <w:rPr>
+          <w:rFonts w:ascii="Times New Roman" w:hAnsi="Times New Roman" w:cs="Times New Roman"/>
+        </w:rPr>
+      </w:pPr>
+    </w:p>
+    <w:p>
+      <w:pPr>
+        <w:jc w:val="center"/>
+        <w:rPr>
+          <w:rFonts w:ascii="Times New Roman" w:hAnsi="Times New Roman" w:cs="Times New Roman"/>
+          <w:sz w:val="20"/>
+          <w:szCs w:val="20"/>
+        </w:rPr>
+      </w:pPr>
+      <w:r>
+        <w:rPr>
+          <w:rFonts w:ascii="Times New Roman" w:hAnsi="Times New Roman" w:cs="Times New Roman"/>
+          <w:noProof/>
+          <w:sz w:val="20"/>
+          <w:szCs w:val="20"/>
+        </w:rPr>
+        <w:drawing>
+          <wp:anchor distT="0" distB="0" distL="114300" distR="114300" simplePos="0" relativeHeight="251673600" behindDoc="0" locked="0" layoutInCell="1" allowOverlap="1" wp14:anchorId="6037C803" wp14:editId="0F494D1C">
+            <wp:simplePos x="0" y="0"/>
+            <wp:positionH relativeFrom="column">
+              <wp:align>center</wp:align>
+            </wp:positionH>
+            <wp:positionV relativeFrom="paragraph">
+              <wp:posOffset>0</wp:posOffset>
+            </wp:positionV>
+            <wp:extent cx="5486400" cy="3235325"/>
+            <wp:effectExtent l="0" t="0" r="0" b="0"/>
+            <wp:wrapSquare wrapText="bothSides"/>
+            <wp:docPr id="5" name="Picture 5"/>
+            <wp:cNvGraphicFramePr>
+              <a:graphicFrameLocks xmlns:a="http://schemas.openxmlformats.org/drawingml/2006/main" noChangeAspect="1"/>
+            </wp:cNvGraphicFramePr>
+            <a:graphic xmlns:a="http://schemas.openxmlformats.org/drawingml/2006/main">
+              <a:graphicData uri="http://schemas.openxmlformats.org/drawingml/2006/picture">
+                <pic:pic xmlns:pic="http://schemas.openxmlformats.org/drawingml/2006/picture">
+                  <pic:nvPicPr>
+                    <pic:cNvPr id="0" name="Picture 1"/>
+                    <pic:cNvPicPr>
+                      <a:picLocks noChangeAspect="1" noChangeArrowheads="1"/>
+                    </pic:cNvPicPr>
+                  </pic:nvPicPr>
+                  <pic:blipFill>
+                    <a:blip r:embed="rId40">
+                      <a:extLst>
+                        <a:ext uri="{28A0092B-C50C-407E-A947-70E740481C1C}">
+                          <a14:useLocalDpi xmlns:a14="http://schemas.microsoft.com/office/drawing/2010/main" val="0"/>
+                        </a:ext>
+                      </a:extLst>
+                    </a:blip>
+                    <a:srcRect/>
+                    <a:stretch>
+                      <a:fillRect/>
+                    </a:stretch>
+                  </pic:blipFill>
+                  <pic:spPr bwMode="auto">
+                    <a:xfrm>
+                      <a:off x="0" y="0"/>
+                      <a:ext cx="5486400" cy="3235325"/>
+                    </a:xfrm>
+                    <a:prstGeom prst="rect">
+                      <a:avLst/>
+                    </a:prstGeom>
+                    <a:noFill/>
+                    <a:ln>
+                      <a:noFill/>
+                    </a:ln>
+                    <a:extLst>
+                      <a:ext uri="{FAA26D3D-D897-4be2-8F04-BA451C77F1D7}">
+                        <ma14:placeholderFlag xmlns:ma14="http://schemas.microsoft.com/office/mac/drawingml/2011/main"/>
+                      </a:ext>
+                    </a:extLst>
+                  </pic:spPr>
+                </pic:pic>
+              </a:graphicData>
+            </a:graphic>
+            <wp14:sizeRelH relativeFrom="page">
+              <wp14:pctWidth>0</wp14:pctWidth>
+            </wp14:sizeRelH>
+            <wp14:sizeRelV relativeFrom="page">
+              <wp14:pctHeight>0</wp14:pctHeight>
+            </wp14:sizeRelV>
+          </wp:anchor>
+        </w:drawing>
+      </w:r>
+      <w:r>
+        <w:rPr>
+          <w:rFonts w:ascii="Times New Roman" w:hAnsi="Times New Roman" w:cs="Times New Roman"/>
+          <w:sz w:val="20"/>
+          <w:szCs w:val="20"/>
+        </w:rPr>
+        <w:t xml:space="preserve">Figure 16: All </w:t>
+      </w:r>
+      <w:proofErr w:type="spellStart"/>
+      <w:r>
+        <w:rPr>
+          <w:rFonts w:ascii="Times New Roman" w:hAnsi="Times New Roman" w:cs="Times New Roman"/>
+          <w:sz w:val="20"/>
+          <w:szCs w:val="20"/>
+        </w:rPr>
+        <w:t>configs</w:t>
+      </w:r>
+      <w:proofErr w:type="spellEnd"/>
+      <w:r>
+        <w:rPr>
+          <w:rFonts w:ascii="Times New Roman" w:hAnsi="Times New Roman" w:cs="Times New Roman"/>
+          <w:sz w:val="20"/>
+          <w:szCs w:val="20"/>
+        </w:rPr>
+        <w:t xml:space="preserve"> test plan.</w:t>
+      </w:r>
+    </w:p>
+    <w:p/>
+    <w:p>
+      <w:pPr>
+        <w:pStyle w:val="Heading4"/>
+      </w:pPr>
+      <w:r>
+        <w:t>Number of concurrent users: 50</w:t>
+      </w:r>
+    </w:p>
+    <w:p/>
+    <w:p>
+      <w:pPr>
+        <w:rPr>
+          <w:rFonts w:ascii="Times New Roman" w:hAnsi="Times New Roman" w:cs="Times New Roman"/>
+        </w:rPr>
+      </w:pPr>
+      <w:r>
+        <w:rPr>
+          <w:rFonts w:ascii="Times New Roman" w:hAnsi="Times New Roman" w:cs="Times New Roman"/>
+        </w:rPr>
+        <w:t xml:space="preserve">During load test of application using 50 concurrent users the median response time was </w:t>
+      </w:r>
+      <w:r>
+        <w:rPr>
+          <w:rFonts w:ascii="Times New Roman" w:hAnsi="Times New Roman" w:cs="Times New Roman"/>
+        </w:rPr>
+        <w:t>13</w:t>
+      </w:r>
+      <w:r>
+        <w:rPr>
+          <w:rFonts w:ascii="Times New Roman" w:hAnsi="Times New Roman" w:cs="Times New Roman"/>
+        </w:rPr>
+        <w:t xml:space="preserve"> </w:t>
+      </w:r>
+      <w:proofErr w:type="spellStart"/>
+      <w:r>
+        <w:rPr>
+          <w:rFonts w:ascii="Times New Roman" w:hAnsi="Times New Roman" w:cs="Times New Roman"/>
+        </w:rPr>
+        <w:t>ms.</w:t>
+      </w:r>
+      <w:proofErr w:type="spellEnd"/>
+      <w:r>
+        <w:rPr>
+          <w:rFonts w:ascii="Times New Roman" w:hAnsi="Times New Roman" w:cs="Times New Roman"/>
+        </w:rPr>
+        <w:t xml:space="preserve"> </w:t>
+      </w:r>
+      <w:proofErr w:type="gramStart"/>
+      <w:r>
+        <w:rPr>
+          <w:rFonts w:ascii="Times New Roman" w:hAnsi="Times New Roman" w:cs="Times New Roman"/>
+        </w:rPr>
+        <w:t>For</w:t>
+      </w:r>
+      <w:proofErr w:type="gramEnd"/>
+      <w:r>
+        <w:rPr>
+          <w:rFonts w:ascii="Times New Roman" w:hAnsi="Times New Roman" w:cs="Times New Roman"/>
+        </w:rPr>
+        <w:t xml:space="preserve"> peak simulation, response time increased to </w:t>
+      </w:r>
+      <w:r>
+        <w:rPr>
+          <w:rFonts w:ascii="Times New Roman" w:hAnsi="Times New Roman" w:cs="Times New Roman"/>
+        </w:rPr>
+        <w:t>32</w:t>
+      </w:r>
+      <w:r>
+        <w:rPr>
+          <w:rFonts w:ascii="Times New Roman" w:hAnsi="Times New Roman" w:cs="Times New Roman"/>
+        </w:rPr>
+        <w:t xml:space="preserve"> </w:t>
+      </w:r>
+      <w:proofErr w:type="spellStart"/>
+      <w:r>
+        <w:rPr>
+          <w:rFonts w:ascii="Times New Roman" w:hAnsi="Times New Roman" w:cs="Times New Roman"/>
+        </w:rPr>
+        <w:t>ms.</w:t>
+      </w:r>
+      <w:proofErr w:type="spellEnd"/>
+      <w:r>
+        <w:rPr>
+          <w:rFonts w:ascii="Times New Roman" w:hAnsi="Times New Roman" w:cs="Times New Roman"/>
+        </w:rPr>
+        <w:t xml:space="preserve"> </w:t>
+      </w:r>
+    </w:p>
+    <w:p>
+      <w:pPr>
+        <w:rPr>
+          <w:rFonts w:ascii="Times New Roman" w:hAnsi="Times New Roman" w:cs="Times New Roman"/>
+        </w:rPr>
+      </w:pPr>
+      <w:proofErr w:type="spellStart"/>
+      <w:r>
+        <w:rPr>
+          <w:rFonts w:ascii="Times New Roman" w:hAnsi="Times New Roman" w:cs="Times New Roman"/>
+        </w:rPr>
+        <w:t>Jboss</w:t>
+      </w:r>
+      <w:proofErr w:type="spellEnd"/>
+      <w:r>
+        <w:rPr>
+          <w:rFonts w:ascii="Times New Roman" w:hAnsi="Times New Roman" w:cs="Times New Roman"/>
+        </w:rPr>
+        <w:t xml:space="preserve"> CPU was running in 40-60%. OS CPU was running on 45% with around 17% being consumed by operating system itself. </w:t>
+      </w:r>
+    </w:p>
+    <w:p>
+      <w:pPr>
+        <w:rPr>
+          <w:rFonts w:ascii="Times New Roman" w:hAnsi="Times New Roman" w:cs="Times New Roman"/>
+        </w:rPr>
+      </w:pPr>
+      <w:proofErr w:type="spellStart"/>
+      <w:r>
+        <w:rPr>
+          <w:rFonts w:ascii="Times New Roman" w:hAnsi="Times New Roman" w:cs="Times New Roman"/>
+        </w:rPr>
+        <w:t>Jboss</w:t>
+      </w:r>
+      <w:proofErr w:type="spellEnd"/>
+      <w:r>
+        <w:rPr>
+          <w:rFonts w:ascii="Times New Roman" w:hAnsi="Times New Roman" w:cs="Times New Roman"/>
+        </w:rPr>
+        <w:t xml:space="preserve"> heap memory usage stayed between 120-260 MB. Operating system memory had 220 MB free.  </w:t>
+      </w:r>
+    </w:p>
+    <w:p>
+      <w:pPr>
+        <w:rPr>
+          <w:rFonts w:ascii="Times New Roman" w:hAnsi="Times New Roman" w:cs="Times New Roman"/>
+        </w:rPr>
+      </w:pPr>
+      <w:r>
+        <w:rPr>
+          <w:rFonts w:ascii="Times New Roman" w:hAnsi="Times New Roman" w:cs="Times New Roman"/>
+        </w:rPr>
+        <w:t xml:space="preserve">Average throughput for load and peak simulations was </w:t>
+      </w:r>
+      <w:r>
+        <w:rPr>
+          <w:rFonts w:ascii="Times New Roman" w:hAnsi="Times New Roman" w:cs="Times New Roman"/>
+        </w:rPr>
+        <w:t>130</w:t>
+      </w:r>
+      <w:r>
+        <w:rPr>
+          <w:rFonts w:ascii="Times New Roman" w:hAnsi="Times New Roman" w:cs="Times New Roman"/>
+        </w:rPr>
+        <w:t xml:space="preserve"> and </w:t>
+      </w:r>
+      <w:r>
+        <w:rPr>
+          <w:rFonts w:ascii="Times New Roman" w:hAnsi="Times New Roman" w:cs="Times New Roman"/>
+        </w:rPr>
+        <w:t>67</w:t>
+      </w:r>
+      <w:r>
+        <w:rPr>
+          <w:rFonts w:ascii="Times New Roman" w:hAnsi="Times New Roman" w:cs="Times New Roman"/>
+        </w:rPr>
+        <w:t xml:space="preserve"> transactions per second respectively.</w:t>
+      </w:r>
+    </w:p>
+    <w:p>
+      <w:pPr>
+        <w:rPr>
+          <w:rFonts w:ascii="Times New Roman" w:hAnsi="Times New Roman" w:cs="Times New Roman"/>
+        </w:rPr>
+      </w:pPr>
+      <w:r>
+        <w:rPr>
+          <w:rFonts w:ascii="Times New Roman" w:hAnsi="Times New Roman" w:cs="Times New Roman"/>
+        </w:rPr>
+        <w:t>Network traffic didn’t exceed 0.38 Mbit/s for inbound and 0.21 Mbit/s for outbound traffic.</w:t>
+      </w:r>
+    </w:p>
+    <w:p>
+      <w:pPr>
+        <w:rPr>
+          <w:rFonts w:ascii="Times New Roman" w:hAnsi="Times New Roman" w:cs="Times New Roman"/>
+        </w:rPr>
+      </w:pPr>
+      <w:r>
+        <w:rPr>
+          <w:rFonts w:ascii="Times New Roman" w:hAnsi="Times New Roman" w:cs="Times New Roman"/>
+        </w:rPr>
+        <w:t>0 erroneous responses logged during both tests.</w:t>
+      </w:r>
+    </w:p>
+    <w:p/>
+    <w:p/>
+    <w:p>
+      <w:pPr>
+        <w:pStyle w:val="Heading4"/>
+      </w:pPr>
+      <w:r>
+        <w:t>Number of concurrent users: 100</w:t>
+      </w:r>
+    </w:p>
+    <w:p/>
+    <w:p>
+      <w:pPr>
+        <w:rPr>
+          <w:rFonts w:ascii="Times New Roman" w:hAnsi="Times New Roman" w:cs="Times New Roman"/>
+        </w:rPr>
+      </w:pPr>
+      <w:r>
+        <w:rPr>
+          <w:rFonts w:ascii="Times New Roman" w:hAnsi="Times New Roman" w:cs="Times New Roman"/>
+        </w:rPr>
+        <w:t xml:space="preserve">During load test of application using 100 concurrent users the median response time was </w:t>
+      </w:r>
+      <w:r>
+        <w:rPr>
+          <w:rFonts w:ascii="Times New Roman" w:hAnsi="Times New Roman" w:cs="Times New Roman"/>
+        </w:rPr>
+        <w:t>448</w:t>
+      </w:r>
+      <w:r>
+        <w:rPr>
+          <w:rFonts w:ascii="Times New Roman" w:hAnsi="Times New Roman" w:cs="Times New Roman"/>
+        </w:rPr>
+        <w:t xml:space="preserve"> </w:t>
+      </w:r>
+      <w:proofErr w:type="spellStart"/>
+      <w:r>
+        <w:rPr>
+          <w:rFonts w:ascii="Times New Roman" w:hAnsi="Times New Roman" w:cs="Times New Roman"/>
+        </w:rPr>
+        <w:t>ms.</w:t>
+      </w:r>
+      <w:proofErr w:type="spellEnd"/>
+      <w:r>
+        <w:rPr>
+          <w:rFonts w:ascii="Times New Roman" w:hAnsi="Times New Roman" w:cs="Times New Roman"/>
+        </w:rPr>
+        <w:t xml:space="preserve"> </w:t>
+      </w:r>
+      <w:proofErr w:type="gramStart"/>
+      <w:r>
+        <w:rPr>
+          <w:rFonts w:ascii="Times New Roman" w:hAnsi="Times New Roman" w:cs="Times New Roman"/>
+        </w:rPr>
+        <w:t>For</w:t>
+      </w:r>
+      <w:proofErr w:type="gramEnd"/>
+      <w:r>
+        <w:rPr>
+          <w:rFonts w:ascii="Times New Roman" w:hAnsi="Times New Roman" w:cs="Times New Roman"/>
+        </w:rPr>
+        <w:t xml:space="preserve"> peak simulation, response time increased to </w:t>
+      </w:r>
+      <w:r>
+        <w:rPr>
+          <w:rFonts w:ascii="Times New Roman" w:hAnsi="Times New Roman" w:cs="Times New Roman"/>
+        </w:rPr>
+        <w:t>730</w:t>
+      </w:r>
+      <w:r>
+        <w:rPr>
+          <w:rFonts w:ascii="Times New Roman" w:hAnsi="Times New Roman" w:cs="Times New Roman"/>
+        </w:rPr>
+        <w:t xml:space="preserve"> </w:t>
+      </w:r>
+      <w:proofErr w:type="spellStart"/>
+      <w:r>
+        <w:rPr>
+          <w:rFonts w:ascii="Times New Roman" w:hAnsi="Times New Roman" w:cs="Times New Roman"/>
+        </w:rPr>
+        <w:t>ms.</w:t>
+      </w:r>
+      <w:proofErr w:type="spellEnd"/>
+      <w:r>
+        <w:rPr>
+          <w:rFonts w:ascii="Times New Roman" w:hAnsi="Times New Roman" w:cs="Times New Roman"/>
+        </w:rPr>
+        <w:t xml:space="preserve"> </w:t>
+      </w:r>
+    </w:p>
+    <w:p>
+      <w:pPr>
+        <w:rPr>
+          <w:rFonts w:ascii="Times New Roman" w:hAnsi="Times New Roman" w:cs="Times New Roman"/>
+        </w:rPr>
+      </w:pPr>
+      <w:proofErr w:type="spellStart"/>
+      <w:r>
+        <w:rPr>
+          <w:rFonts w:ascii="Times New Roman" w:hAnsi="Times New Roman" w:cs="Times New Roman"/>
+        </w:rPr>
+        <w:t>Jboss</w:t>
+      </w:r>
+      <w:proofErr w:type="spellEnd"/>
+      <w:r>
+        <w:rPr>
+          <w:rFonts w:ascii="Times New Roman" w:hAnsi="Times New Roman" w:cs="Times New Roman"/>
+        </w:rPr>
+        <w:t xml:space="preserve"> CPU was running in 60-80% range spiking a couple of times up to 100%. OS CPU was running on </w:t>
+      </w:r>
+      <w:r>
+        <w:rPr>
+          <w:rFonts w:ascii="Times New Roman" w:hAnsi="Times New Roman" w:cs="Times New Roman"/>
+        </w:rPr>
+        <w:t>55</w:t>
+      </w:r>
+      <w:r>
+        <w:rPr>
+          <w:rFonts w:ascii="Times New Roman" w:hAnsi="Times New Roman" w:cs="Times New Roman"/>
+        </w:rPr>
+        <w:t xml:space="preserve">% with around </w:t>
+      </w:r>
+      <w:r>
+        <w:rPr>
+          <w:rFonts w:ascii="Times New Roman" w:hAnsi="Times New Roman" w:cs="Times New Roman"/>
+        </w:rPr>
+        <w:t>20</w:t>
+      </w:r>
+      <w:r>
+        <w:rPr>
+          <w:rFonts w:ascii="Times New Roman" w:hAnsi="Times New Roman" w:cs="Times New Roman"/>
+        </w:rPr>
+        <w:t xml:space="preserve">% being consumed by operating system itself. </w:t>
+      </w:r>
+    </w:p>
+    <w:p>
+      <w:pPr>
+        <w:rPr>
+          <w:rFonts w:ascii="Times New Roman" w:hAnsi="Times New Roman" w:cs="Times New Roman"/>
+        </w:rPr>
+      </w:pPr>
+      <w:proofErr w:type="spellStart"/>
+      <w:r>
+        <w:rPr>
+          <w:rFonts w:ascii="Times New Roman" w:hAnsi="Times New Roman" w:cs="Times New Roman"/>
+        </w:rPr>
+        <w:t>Jboss</w:t>
+      </w:r>
+      <w:proofErr w:type="spellEnd"/>
+      <w:r>
+        <w:rPr>
+          <w:rFonts w:ascii="Times New Roman" w:hAnsi="Times New Roman" w:cs="Times New Roman"/>
+        </w:rPr>
+        <w:t xml:space="preserve"> heap memory usage stayed between 120-260 MB. Operating syst</w:t>
+      </w:r>
+      <w:r>
+        <w:rPr>
+          <w:rFonts w:ascii="Times New Roman" w:hAnsi="Times New Roman" w:cs="Times New Roman"/>
+        </w:rPr>
+        <w:t>em memory had 190</w:t>
+      </w:r>
+      <w:r>
+        <w:rPr>
+          <w:rFonts w:ascii="Times New Roman" w:hAnsi="Times New Roman" w:cs="Times New Roman"/>
+        </w:rPr>
+        <w:t xml:space="preserve"> MB free.  </w:t>
+      </w:r>
+    </w:p>
+    <w:p>
+      <w:pPr>
+        <w:rPr>
+          <w:rFonts w:ascii="Times New Roman" w:hAnsi="Times New Roman" w:cs="Times New Roman"/>
+        </w:rPr>
+      </w:pPr>
+      <w:r>
+        <w:rPr>
+          <w:rFonts w:ascii="Times New Roman" w:hAnsi="Times New Roman" w:cs="Times New Roman"/>
+        </w:rPr>
+        <w:t xml:space="preserve">Average throughput for load and peak simulations was </w:t>
+      </w:r>
+      <w:r>
+        <w:rPr>
+          <w:rFonts w:ascii="Times New Roman" w:hAnsi="Times New Roman" w:cs="Times New Roman"/>
+        </w:rPr>
+        <w:t>133</w:t>
+      </w:r>
+      <w:r>
+        <w:rPr>
+          <w:rFonts w:ascii="Times New Roman" w:hAnsi="Times New Roman" w:cs="Times New Roman"/>
+        </w:rPr>
+        <w:t xml:space="preserve"> and </w:t>
+      </w:r>
+      <w:r>
+        <w:rPr>
+          <w:rFonts w:ascii="Times New Roman" w:hAnsi="Times New Roman" w:cs="Times New Roman"/>
+        </w:rPr>
+        <w:t>61</w:t>
+      </w:r>
+      <w:r>
+        <w:rPr>
+          <w:rFonts w:ascii="Times New Roman" w:hAnsi="Times New Roman" w:cs="Times New Roman"/>
+        </w:rPr>
+        <w:t xml:space="preserve"> transactions per second respectively.</w:t>
+      </w:r>
+    </w:p>
+    <w:p>
+      <w:pPr>
+        <w:rPr>
+          <w:rFonts w:ascii="Times New Roman" w:hAnsi="Times New Roman" w:cs="Times New Roman"/>
+        </w:rPr>
+      </w:pPr>
+      <w:r>
+        <w:rPr>
+          <w:rFonts w:ascii="Times New Roman" w:hAnsi="Times New Roman" w:cs="Times New Roman"/>
+        </w:rPr>
+        <w:t>Network traffic didn’t exceed 0.</w:t>
+      </w:r>
+      <w:r>
+        <w:rPr>
+          <w:rFonts w:ascii="Times New Roman" w:hAnsi="Times New Roman" w:cs="Times New Roman"/>
+        </w:rPr>
+        <w:t>45</w:t>
+      </w:r>
+      <w:r>
+        <w:rPr>
+          <w:rFonts w:ascii="Times New Roman" w:hAnsi="Times New Roman" w:cs="Times New Roman"/>
+        </w:rPr>
+        <w:t xml:space="preserve"> Mbit/s for inbound and 0.2</w:t>
+      </w:r>
+      <w:r>
+        <w:rPr>
+          <w:rFonts w:ascii="Times New Roman" w:hAnsi="Times New Roman" w:cs="Times New Roman"/>
+        </w:rPr>
+        <w:t>5</w:t>
+      </w:r>
+      <w:r>
+        <w:rPr>
+          <w:rFonts w:ascii="Times New Roman" w:hAnsi="Times New Roman" w:cs="Times New Roman"/>
+        </w:rPr>
+        <w:t xml:space="preserve"> Mbit/s for outbound traffic.</w:t>
+      </w:r>
+    </w:p>
+    <w:p>
+      <w:pPr>
+        <w:rPr>
+          <w:rFonts w:ascii="Times New Roman" w:hAnsi="Times New Roman" w:cs="Times New Roman"/>
+        </w:rPr>
+      </w:pPr>
+      <w:r>
+        <w:rPr>
+          <w:rFonts w:ascii="Times New Roman" w:hAnsi="Times New Roman" w:cs="Times New Roman"/>
+        </w:rPr>
+        <w:t>0 erroneous responses logged during both tests.</w:t>
+      </w:r>
+    </w:p>
+    <w:p/>
+    <w:p>
+      <w:pPr>
+        <w:pStyle w:val="Heading4"/>
+      </w:pPr>
+      <w:r>
+        <w:t>Number of concurrent users: 200</w:t>
+      </w:r>
+    </w:p>
+    <w:p/>
+    <w:p>
+      <w:pPr>
+        <w:rPr>
+          <w:rFonts w:ascii="Times New Roman" w:hAnsi="Times New Roman" w:cs="Times New Roman"/>
+        </w:rPr>
+      </w:pPr>
+      <w:r>
+        <w:rPr>
+          <w:rFonts w:ascii="Times New Roman" w:hAnsi="Times New Roman" w:cs="Times New Roman"/>
+        </w:rPr>
+        <w:t xml:space="preserve">During load test of application using 200 concurrent users the median response time was </w:t>
+      </w:r>
+      <w:r>
+        <w:rPr>
+          <w:rFonts w:ascii="Times New Roman" w:hAnsi="Times New Roman" w:cs="Times New Roman"/>
+        </w:rPr>
+        <w:t>554</w:t>
+      </w:r>
+      <w:r>
+        <w:rPr>
+          <w:rFonts w:ascii="Times New Roman" w:hAnsi="Times New Roman" w:cs="Times New Roman"/>
+        </w:rPr>
+        <w:t xml:space="preserve"> </w:t>
+      </w:r>
+      <w:proofErr w:type="spellStart"/>
+      <w:r>
+        <w:rPr>
+          <w:rFonts w:ascii="Times New Roman" w:hAnsi="Times New Roman" w:cs="Times New Roman"/>
+        </w:rPr>
+        <w:t>ms.</w:t>
+      </w:r>
+      <w:proofErr w:type="spellEnd"/>
+      <w:r>
+        <w:rPr>
+          <w:rFonts w:ascii="Times New Roman" w:hAnsi="Times New Roman" w:cs="Times New Roman"/>
+        </w:rPr>
+        <w:t xml:space="preserve"> </w:t>
+      </w:r>
+      <w:proofErr w:type="gramStart"/>
+      <w:r>
+        <w:rPr>
+          <w:rFonts w:ascii="Times New Roman" w:hAnsi="Times New Roman" w:cs="Times New Roman"/>
+        </w:rPr>
+        <w:t>For</w:t>
+      </w:r>
+      <w:proofErr w:type="gramEnd"/>
+      <w:r>
+        <w:rPr>
+          <w:rFonts w:ascii="Times New Roman" w:hAnsi="Times New Roman" w:cs="Times New Roman"/>
+        </w:rPr>
+        <w:t xml:space="preserve"> peak simulation, response time increased to </w:t>
+      </w:r>
+      <w:r>
+        <w:rPr>
+          <w:rFonts w:ascii="Times New Roman" w:hAnsi="Times New Roman" w:cs="Times New Roman"/>
+        </w:rPr>
+        <w:t xml:space="preserve">970 </w:t>
+      </w:r>
+      <w:proofErr w:type="spellStart"/>
+      <w:r>
+        <w:rPr>
+          <w:rFonts w:ascii="Times New Roman" w:hAnsi="Times New Roman" w:cs="Times New Roman"/>
+        </w:rPr>
+        <w:t>ms</w:t>
+      </w:r>
+      <w:r>
+        <w:rPr>
+          <w:rFonts w:ascii="Times New Roman" w:hAnsi="Times New Roman" w:cs="Times New Roman"/>
+        </w:rPr>
+        <w:t>.</w:t>
+      </w:r>
+      <w:proofErr w:type="spellEnd"/>
+      <w:r>
+        <w:rPr>
+          <w:rFonts w:ascii="Times New Roman" w:hAnsi="Times New Roman" w:cs="Times New Roman"/>
+        </w:rPr>
+        <w:t xml:space="preserve"> </w:t>
+      </w:r>
+    </w:p>
+    <w:p>
+      <w:pPr>
+        <w:rPr>
+          <w:rFonts w:ascii="Times New Roman" w:hAnsi="Times New Roman" w:cs="Times New Roman"/>
+        </w:rPr>
+      </w:pPr>
+      <w:proofErr w:type="spellStart"/>
+      <w:r>
+        <w:rPr>
+          <w:rFonts w:ascii="Times New Roman" w:hAnsi="Times New Roman" w:cs="Times New Roman"/>
+        </w:rPr>
+        <w:t>Jboss</w:t>
+      </w:r>
+      <w:proofErr w:type="spellEnd"/>
+      <w:r>
+        <w:rPr>
+          <w:rFonts w:ascii="Times New Roman" w:hAnsi="Times New Roman" w:cs="Times New Roman"/>
+        </w:rPr>
+        <w:t xml:space="preserve"> CPU was running in 60% range spiking 1 time up to 100%. OS CPU was running on 45% with around 18% being consumed by operating system itself. </w:t>
+      </w:r>
+    </w:p>
+    <w:p>
+      <w:pPr>
+        <w:rPr>
+          <w:rFonts w:ascii="Times New Roman" w:hAnsi="Times New Roman" w:cs="Times New Roman"/>
+        </w:rPr>
+      </w:pPr>
+      <w:proofErr w:type="spellStart"/>
+      <w:r>
+        <w:rPr>
+          <w:rFonts w:ascii="Times New Roman" w:hAnsi="Times New Roman" w:cs="Times New Roman"/>
+        </w:rPr>
+        <w:t>Jboss</w:t>
+      </w:r>
+      <w:proofErr w:type="spellEnd"/>
+      <w:r>
+        <w:rPr>
+          <w:rFonts w:ascii="Times New Roman" w:hAnsi="Times New Roman" w:cs="Times New Roman"/>
+        </w:rPr>
+        <w:t xml:space="preserve"> heap memory usage stayed between 120-260 MB. Operating system memory had only </w:t>
+      </w:r>
+      <w:r>
+        <w:rPr>
+          <w:rFonts w:ascii="Times New Roman" w:hAnsi="Times New Roman" w:cs="Times New Roman"/>
+        </w:rPr>
+        <w:t>22</w:t>
+      </w:r>
+      <w:r>
+        <w:rPr>
+          <w:rFonts w:ascii="Times New Roman" w:hAnsi="Times New Roman" w:cs="Times New Roman"/>
+        </w:rPr>
+        <w:t xml:space="preserve">0 MB free.  </w:t>
+      </w:r>
+    </w:p>
+    <w:p>
+      <w:pPr>
+        <w:rPr>
+          <w:rFonts w:ascii="Times New Roman" w:hAnsi="Times New Roman" w:cs="Times New Roman"/>
+        </w:rPr>
+      </w:pPr>
+      <w:r>
+        <w:rPr>
+          <w:rFonts w:ascii="Times New Roman" w:hAnsi="Times New Roman" w:cs="Times New Roman"/>
+        </w:rPr>
+        <w:t xml:space="preserve">Average throughput for load and peak simulations was </w:t>
+      </w:r>
+      <w:r>
+        <w:rPr>
+          <w:rFonts w:ascii="Times New Roman" w:hAnsi="Times New Roman" w:cs="Times New Roman"/>
+        </w:rPr>
+        <w:t>112</w:t>
+      </w:r>
+      <w:r>
+        <w:rPr>
+          <w:rFonts w:ascii="Times New Roman" w:hAnsi="Times New Roman" w:cs="Times New Roman"/>
+        </w:rPr>
+        <w:t xml:space="preserve"> and </w:t>
+      </w:r>
+      <w:r>
+        <w:rPr>
+          <w:rFonts w:ascii="Times New Roman" w:hAnsi="Times New Roman" w:cs="Times New Roman"/>
+        </w:rPr>
+        <w:t>56</w:t>
+      </w:r>
+      <w:r>
+        <w:rPr>
+          <w:rFonts w:ascii="Times New Roman" w:hAnsi="Times New Roman" w:cs="Times New Roman"/>
+        </w:rPr>
+        <w:t xml:space="preserve"> transactions per second respectively.</w:t>
+      </w:r>
+    </w:p>
+    <w:p>
+      <w:pPr>
+        <w:rPr>
+          <w:rFonts w:ascii="Times New Roman" w:hAnsi="Times New Roman" w:cs="Times New Roman"/>
+        </w:rPr>
+      </w:pPr>
+      <w:r>
+        <w:rPr>
+          <w:rFonts w:ascii="Times New Roman" w:hAnsi="Times New Roman" w:cs="Times New Roman"/>
+        </w:rPr>
+        <w:t>Network traffic didn’t exceed 0.3</w:t>
+      </w:r>
+      <w:r>
+        <w:rPr>
+          <w:rFonts w:ascii="Times New Roman" w:hAnsi="Times New Roman" w:cs="Times New Roman"/>
+        </w:rPr>
+        <w:t>8</w:t>
+      </w:r>
+      <w:r>
+        <w:rPr>
+          <w:rFonts w:ascii="Times New Roman" w:hAnsi="Times New Roman" w:cs="Times New Roman"/>
+        </w:rPr>
+        <w:t xml:space="preserve"> Mbit/s for inbound and 0.</w:t>
+      </w:r>
+      <w:r>
+        <w:rPr>
+          <w:rFonts w:ascii="Times New Roman" w:hAnsi="Times New Roman" w:cs="Times New Roman"/>
+        </w:rPr>
+        <w:t>21</w:t>
+      </w:r>
+      <w:r>
+        <w:rPr>
+          <w:rFonts w:ascii="Times New Roman" w:hAnsi="Times New Roman" w:cs="Times New Roman"/>
+        </w:rPr>
+        <w:t xml:space="preserve"> Mbit/s for outbound traffic.</w:t>
+      </w:r>
+    </w:p>
+    <w:p>
+      <w:pPr>
+        <w:rPr>
+          <w:rFonts w:ascii="Times New Roman" w:hAnsi="Times New Roman" w:cs="Times New Roman"/>
+        </w:rPr>
+      </w:pPr>
+      <w:r>
+        <w:rPr>
+          <w:rFonts w:ascii="Times New Roman" w:hAnsi="Times New Roman" w:cs="Times New Roman"/>
+        </w:rPr>
+        <w:t>0.00</w:t>
+      </w:r>
+      <w:r>
+        <w:rPr>
+          <w:rFonts w:ascii="Times New Roman" w:hAnsi="Times New Roman" w:cs="Times New Roman"/>
+        </w:rPr>
+        <w:t>7</w:t>
+      </w:r>
+      <w:r>
+        <w:rPr>
+          <w:rFonts w:ascii="Times New Roman" w:hAnsi="Times New Roman" w:cs="Times New Roman"/>
+        </w:rPr>
+        <w:t>% erroneous responses logged for load simulation and 0.01</w:t>
+      </w:r>
+      <w:r>
+        <w:rPr>
+          <w:rFonts w:ascii="Times New Roman" w:hAnsi="Times New Roman" w:cs="Times New Roman"/>
+        </w:rPr>
+        <w:t>3</w:t>
+      </w:r>
+      <w:r>
+        <w:rPr>
+          <w:rFonts w:ascii="Times New Roman" w:hAnsi="Times New Roman" w:cs="Times New Roman"/>
+        </w:rPr>
+        <w:t>% for peak simulation.</w:t>
+      </w:r>
+    </w:p>
+    <w:p>
+      <w:pPr>
+        <w:rPr>
+          <w:rFonts w:ascii="Times New Roman" w:hAnsi="Times New Roman" w:cs="Times New Roman"/>
+        </w:rPr>
+      </w:pPr>
+      <w:r>
+        <w:rPr>
+          <w:rFonts w:ascii="Times New Roman" w:hAnsi="Times New Roman" w:cs="Times New Roman"/>
+        </w:rPr>
+        <w:t>Erroneous responses started occurring when throughput exceeded around 100 transactions per second mark.</w:t>
+      </w:r>
+    </w:p>
+    <w:p/>
+    <w:p/>
+    <w:p>
+      <w:pPr>
+        <w:rPr>
+          <w:rFonts w:ascii="Times New Roman" w:hAnsi="Times New Roman" w:cs="Times New Roman"/>
+        </w:rPr>
+      </w:pPr>
+      <w:r>
+        <w:rPr>
+          <w:rFonts w:ascii="Times New Roman" w:hAnsi="Times New Roman" w:cs="Times New Roman"/>
+        </w:rPr>
+        <w:t xml:space="preserve">Detailed results for </w:t>
+      </w:r>
+      <w:r>
+        <w:rPr>
+          <w:rFonts w:ascii="Times New Roman" w:hAnsi="Times New Roman" w:cs="Times New Roman"/>
+        </w:rPr>
+        <w:t xml:space="preserve">all </w:t>
+      </w:r>
+      <w:proofErr w:type="spellStart"/>
+      <w:r>
+        <w:rPr>
+          <w:rFonts w:ascii="Times New Roman" w:hAnsi="Times New Roman" w:cs="Times New Roman"/>
+        </w:rPr>
+        <w:t>c</w:t>
+      </w:r>
+      <w:r>
+        <w:rPr>
+          <w:rFonts w:ascii="Times New Roman" w:hAnsi="Times New Roman" w:cs="Times New Roman"/>
+        </w:rPr>
+        <w:t>onfig</w:t>
+      </w:r>
+      <w:r>
+        <w:rPr>
+          <w:rFonts w:ascii="Times New Roman" w:hAnsi="Times New Roman" w:cs="Times New Roman"/>
+        </w:rPr>
+        <w:t>s</w:t>
+      </w:r>
+      <w:proofErr w:type="spellEnd"/>
+      <w:r>
+        <w:rPr>
+          <w:rFonts w:ascii="Times New Roman" w:hAnsi="Times New Roman" w:cs="Times New Roman"/>
+        </w:rPr>
+        <w:t xml:space="preserve">: </w:t>
+      </w:r>
+      <w:hyperlink r:id="rId41" w:history="1">
+        <w:r>
+          <w:rPr>
+            <w:rStyle w:val="Hyperlink"/>
+            <w:rFonts w:ascii="Times New Roman" w:hAnsi="Times New Roman" w:cs="Times New Roman"/>
+          </w:rPr>
+          <w:t>http://bit.ly/17xMx2X</w:t>
+        </w:r>
+      </w:hyperlink>
+    </w:p>
+    <w:p>
+      <w:pPr>
+        <w:rPr>
+          <w:rFonts w:ascii="Times New Roman" w:hAnsi="Times New Roman" w:cs="Times New Roman"/>
+        </w:rPr>
+      </w:pPr>
+      <w:r>
+        <w:rPr>
+          <w:rFonts w:ascii="Times New Roman" w:hAnsi="Times New Roman" w:cs="Times New Roman"/>
+        </w:rPr>
+        <w:t xml:space="preserve">Raw data results for all </w:t>
+      </w:r>
+      <w:proofErr w:type="spellStart"/>
+      <w:r>
+        <w:rPr>
+          <w:rFonts w:ascii="Times New Roman" w:hAnsi="Times New Roman" w:cs="Times New Roman"/>
+        </w:rPr>
+        <w:t>configs</w:t>
+      </w:r>
+      <w:proofErr w:type="spellEnd"/>
+      <w:r>
+        <w:rPr>
+          <w:rFonts w:ascii="Times New Roman" w:hAnsi="Times New Roman" w:cs="Times New Roman"/>
+        </w:rPr>
+        <w:t xml:space="preserve">: </w:t>
+      </w:r>
+      <w:hyperlink r:id="rId42" w:history="1">
+        <w:r>
+          <w:rPr>
+            <w:rStyle w:val="Hyperlink"/>
+            <w:rFonts w:ascii="Times New Roman" w:hAnsi="Times New Roman" w:cs="Times New Roman"/>
+          </w:rPr>
+          <w:t>http://bit.ly/11MC4lF</w:t>
+        </w:r>
+      </w:hyperlink>
+    </w:p>
+    <w:p>
+      <w:pPr>
+        <w:rPr>
+          <w:rFonts w:ascii="Times New Roman" w:hAnsi="Times New Roman" w:cs="Times New Roman"/>
+        </w:rPr>
+      </w:pPr>
+    </w:p>
+    <w:p>
+      <w:pPr>
+        <w:rPr>
+          <w:rFonts w:ascii="Times New Roman" w:hAnsi="Times New Roman" w:cs="Times New Roman"/>
+        </w:rPr>
+      </w:pPr>
+      <w:bookmarkStart w:id="0" w:name="_GoBack"/>
+      <w:bookmarkEnd w:id="0"/>
     </w:p>
     <w:p>
       <w:pPr>
@@ -10277,7 +14919,7 @@
 </file>
 
 <file path=customXml/itemProps1.xml><?xml version="1.0" encoding="utf-8"?>
-<ds:datastoreItem xmlns:ds="http://schemas.openxmlformats.org/officeDocument/2006/customXml" ds:itemID="{04565E9C-AFD5-E647-880D-20D7F981B7E2}">
+<ds:datastoreItem xmlns:ds="http://schemas.openxmlformats.org/officeDocument/2006/customXml" ds:itemID="{3564615D-618C-A64A-AFC0-793E393AA3B7}">
   <ds:schemaRefs>
     <ds:schemaRef ds:uri="http://schemas.openxmlformats.org/officeDocument/2006/bibliography"/>
   </ds:schemaRefs>

</xml_diff>

<commit_message>
performance results being added to the Report
</commit_message>
<xml_diff>
--- a/Performance_report.docx
+++ b/Performance_report.docx
@@ -10758,7 +10758,7 @@
         <w:rPr>
           <w:rFonts w:ascii="Times New Roman" w:hAnsi="Times New Roman" w:cs="Times New Roman"/>
         </w:rPr>
-        <w:t>0.00</w:t>
+        <w:t>0.</w:t>
       </w:r>
       <w:r>
         <w:rPr>
@@ -10770,7 +10770,13 @@
         <w:rPr>
           <w:rFonts w:ascii="Times New Roman" w:hAnsi="Times New Roman" w:cs="Times New Roman"/>
         </w:rPr>
-        <w:t>% erroneous responses logged for load simulation and 0.0</w:t>
+        <w:t>% erroneous responses lo</w:t>
+      </w:r>
+      <w:r>
+        <w:rPr>
+          <w:rFonts w:ascii="Times New Roman" w:hAnsi="Times New Roman" w:cs="Times New Roman"/>
+        </w:rPr>
+        <w:t xml:space="preserve">gged for load simulation and </w:t>
       </w:r>
       <w:r>
         <w:rPr>
@@ -11562,7 +11568,7 @@
         <w:rPr>
           <w:rFonts w:ascii="Times New Roman" w:hAnsi="Times New Roman" w:cs="Times New Roman"/>
         </w:rPr>
-        <w:t>0.00</w:t>
+        <w:t>0.</w:t>
       </w:r>
       <w:r>
         <w:rPr>
@@ -11574,7 +11580,13 @@
         <w:rPr>
           <w:rFonts w:ascii="Times New Roman" w:hAnsi="Times New Roman" w:cs="Times New Roman"/>
         </w:rPr>
-        <w:t>% erroneous responses logged for load simulation and 0.01</w:t>
+        <w:t>% erroneous responses log</w:t>
+      </w:r>
+      <w:r>
+        <w:rPr>
+          <w:rFonts w:ascii="Times New Roman" w:hAnsi="Times New Roman" w:cs="Times New Roman"/>
+        </w:rPr>
+        <w:t>ged for load simulation and 1.</w:t>
       </w:r>
       <w:r>
         <w:rPr>
@@ -12546,7 +12558,7 @@
         <w:rPr>
           <w:rFonts w:ascii="Times New Roman" w:hAnsi="Times New Roman" w:cs="Times New Roman"/>
         </w:rPr>
-        <w:t>0.00</w:t>
+        <w:t>0.</w:t>
       </w:r>
       <w:r>
         <w:rPr>
@@ -12558,7 +12570,13 @@
         <w:rPr>
           <w:rFonts w:ascii="Times New Roman" w:hAnsi="Times New Roman" w:cs="Times New Roman"/>
         </w:rPr>
-        <w:t>% erroneous responses logged for load simulation and 0.01</w:t>
+        <w:t>% erroneous responses log</w:t>
+      </w:r>
+      <w:r>
+        <w:rPr>
+          <w:rFonts w:ascii="Times New Roman" w:hAnsi="Times New Roman" w:cs="Times New Roman"/>
+        </w:rPr>
+        <w:t>ged for load simulation and 1.</w:t>
       </w:r>
       <w:r>
         <w:rPr>
@@ -12674,7 +12692,21 @@
             <w:rStyle w:val="Hyperlink"/>
             <w:rFonts w:ascii="Times New Roman" w:hAnsi="Times New Roman" w:cs="Times New Roman"/>
           </w:rPr>
-          <w:t>http://bit.ly/11MC4lF</w:t>
+          <w:t>http</w:t>
+        </w:r>
+        <w:r>
+          <w:rPr>
+            <w:rStyle w:val="Hyperlink"/>
+            <w:rFonts w:ascii="Times New Roman" w:hAnsi="Times New Roman" w:cs="Times New Roman"/>
+          </w:rPr>
+          <w:t>:</w:t>
+        </w:r>
+        <w:r>
+          <w:rPr>
+            <w:rStyle w:val="Hyperlink"/>
+            <w:rFonts w:ascii="Times New Roman" w:hAnsi="Times New Roman" w:cs="Times New Roman"/>
+          </w:rPr>
+          <w:t>//bit.ly/11MC4lF</w:t>
         </w:r>
       </w:hyperlink>
     </w:p>
@@ -12691,17 +12723,2915 @@
           <w:rFonts w:ascii="Times New Roman" w:hAnsi="Times New Roman" w:cs="Times New Roman"/>
         </w:rPr>
       </w:pPr>
+    </w:p>
+    <w:p>
+      <w:pPr>
+        <w:pStyle w:val="Heading2"/>
+      </w:pPr>
+      <w:r>
+        <w:t xml:space="preserve">Summary </w:t>
+      </w:r>
+    </w:p>
+    <w:p>
+      <w:pPr>
+        <w:rPr>
+          <w:rFonts w:ascii="Times New Roman" w:hAnsi="Times New Roman" w:cs="Times New Roman"/>
+        </w:rPr>
+      </w:pPr>
+    </w:p>
+    <w:p>
+      <w:pPr>
+        <w:pStyle w:val="NormalWeb"/>
+        <w:spacing w:before="0" w:beforeAutospacing="0" w:after="0" w:afterAutospacing="0"/>
+        <w:rPr>
+          <w:rFonts w:ascii="Times New Roman" w:hAnsi="Times New Roman"/>
+          <w:sz w:val="24"/>
+          <w:szCs w:val="24"/>
+        </w:rPr>
+      </w:pPr>
+      <w:r>
+        <w:rPr>
+          <w:rFonts w:ascii="Times New Roman" w:hAnsi="Times New Roman"/>
+          <w:sz w:val="24"/>
+          <w:szCs w:val="24"/>
+        </w:rPr>
+        <w:t xml:space="preserve">Load testing </w:t>
+      </w:r>
+      <w:r>
+        <w:rPr>
+          <w:rFonts w:ascii="Times New Roman" w:hAnsi="Times New Roman"/>
+          <w:sz w:val="24"/>
+          <w:szCs w:val="24"/>
+        </w:rPr>
+        <w:t xml:space="preserve">results provided performance characteristic for the system under average load. Testing parameters were tweaked to not exceed good usability and user experience threshold.  </w:t>
+      </w:r>
+      <w:r>
+        <w:rPr>
+          <w:rFonts w:ascii="Times New Roman" w:hAnsi="Times New Roman"/>
+          <w:color w:val="000000"/>
+          <w:sz w:val="24"/>
+          <w:szCs w:val="24"/>
+        </w:rPr>
+        <w:t xml:space="preserve">Based on </w:t>
+      </w:r>
+      <w:r>
+        <w:rPr>
+          <w:rFonts w:ascii="Times New Roman" w:hAnsi="Times New Roman"/>
+          <w:color w:val="000000"/>
+          <w:sz w:val="24"/>
+          <w:szCs w:val="24"/>
+          <w:shd w:val="clear" w:color="auto" w:fill="FFFFFF"/>
+        </w:rPr>
+        <w:t xml:space="preserve">article by </w:t>
+      </w:r>
+      <w:proofErr w:type="spellStart"/>
+      <w:r>
+        <w:rPr>
+          <w:rFonts w:ascii="Times New Roman" w:hAnsi="Times New Roman"/>
+          <w:color w:val="000000"/>
+          <w:sz w:val="24"/>
+          <w:szCs w:val="24"/>
+          <w:shd w:val="clear" w:color="auto" w:fill="FFFFFF"/>
+        </w:rPr>
+        <w:t>Jakob</w:t>
+      </w:r>
+      <w:proofErr w:type="spellEnd"/>
+      <w:r>
+        <w:rPr>
+          <w:rFonts w:ascii="Times New Roman" w:hAnsi="Times New Roman"/>
+          <w:color w:val="000000"/>
+          <w:sz w:val="24"/>
+          <w:szCs w:val="24"/>
+          <w:shd w:val="clear" w:color="auto" w:fill="FFFFFF"/>
+        </w:rPr>
+        <w:t xml:space="preserve"> Nielsen </w:t>
+      </w:r>
+      <w:hyperlink r:id="rId43" w:history="1">
+        <w:r>
+          <w:rPr>
+            <w:rStyle w:val="Hyperlink"/>
+            <w:rFonts w:ascii="Times New Roman" w:hAnsi="Times New Roman"/>
+            <w:color w:val="1155CC"/>
+            <w:sz w:val="24"/>
+            <w:szCs w:val="24"/>
+          </w:rPr>
+          <w:t>http://www.nngroup.com/articles/response-times-3-important-limits/</w:t>
+        </w:r>
+      </w:hyperlink>
+      <w:r>
+        <w:rPr>
+          <w:rFonts w:ascii="Times New Roman" w:hAnsi="Times New Roman"/>
+          <w:color w:val="000000"/>
+          <w:sz w:val="24"/>
+          <w:szCs w:val="24"/>
+        </w:rPr>
+        <w:t xml:space="preserve"> (Chapter 5, Usability Engineering, </w:t>
+      </w:r>
+      <w:proofErr w:type="spellStart"/>
+      <w:r>
+        <w:rPr>
+          <w:rFonts w:ascii="Times New Roman" w:hAnsi="Times New Roman"/>
+          <w:color w:val="000000"/>
+          <w:sz w:val="24"/>
+          <w:szCs w:val="24"/>
+        </w:rPr>
+        <w:t>Jakob</w:t>
+      </w:r>
+      <w:proofErr w:type="spellEnd"/>
+      <w:r>
+        <w:rPr>
+          <w:rFonts w:ascii="Times New Roman" w:hAnsi="Times New Roman"/>
+          <w:color w:val="000000"/>
+          <w:sz w:val="24"/>
+          <w:szCs w:val="24"/>
+        </w:rPr>
+        <w:t xml:space="preserve"> Nielsen, 1993, </w:t>
+      </w:r>
+      <w:hyperlink r:id="rId44" w:history="1">
+        <w:r>
+          <w:rPr>
+            <w:rStyle w:val="Hyperlink"/>
+            <w:rFonts w:ascii="Times New Roman" w:hAnsi="Times New Roman"/>
+            <w:color w:val="1155CC"/>
+            <w:sz w:val="24"/>
+            <w:szCs w:val="24"/>
+          </w:rPr>
+          <w:t>http://www.nngroup.com/books/usability-engineering/</w:t>
+        </w:r>
+      </w:hyperlink>
+      <w:r>
+        <w:rPr>
+          <w:rFonts w:ascii="Times New Roman" w:hAnsi="Times New Roman"/>
+          <w:color w:val="000000"/>
+          <w:sz w:val="24"/>
+          <w:szCs w:val="24"/>
+        </w:rPr>
+        <w:t xml:space="preserve">) </w:t>
+      </w:r>
+      <w:r>
+        <w:rPr>
+          <w:rFonts w:ascii="Times New Roman" w:hAnsi="Times New Roman"/>
+          <w:color w:val="000000"/>
+          <w:sz w:val="24"/>
+          <w:szCs w:val="24"/>
+        </w:rPr>
+        <w:t>the threshold is set by following rules</w:t>
+      </w:r>
+      <w:r>
+        <w:rPr>
+          <w:rFonts w:ascii="Times New Roman" w:hAnsi="Times New Roman"/>
+          <w:color w:val="000000"/>
+          <w:sz w:val="24"/>
+          <w:szCs w:val="24"/>
+        </w:rPr>
+        <w:t>:</w:t>
+      </w:r>
+    </w:p>
+    <w:p>
+      <w:pPr>
+        <w:pStyle w:val="NormalWeb"/>
+        <w:spacing w:before="0" w:beforeAutospacing="0" w:after="0" w:afterAutospacing="0"/>
+        <w:rPr>
+          <w:rFonts w:ascii="Times New Roman" w:hAnsi="Times New Roman"/>
+          <w:sz w:val="24"/>
+          <w:szCs w:val="24"/>
+        </w:rPr>
+      </w:pPr>
+      <w:r>
+        <w:rPr>
+          <w:rFonts w:ascii="Times New Roman" w:hAnsi="Times New Roman"/>
+          <w:color w:val="000000"/>
+          <w:sz w:val="24"/>
+          <w:szCs w:val="24"/>
+        </w:rPr>
+        <w:t xml:space="preserve">- 0.1 </w:t>
+      </w:r>
+      <w:proofErr w:type="spellStart"/>
+      <w:r>
+        <w:rPr>
+          <w:rFonts w:ascii="Times New Roman" w:hAnsi="Times New Roman"/>
+          <w:color w:val="000000"/>
+          <w:sz w:val="24"/>
+          <w:szCs w:val="24"/>
+        </w:rPr>
+        <w:t>ms</w:t>
+      </w:r>
+      <w:proofErr w:type="spellEnd"/>
+      <w:r>
+        <w:rPr>
+          <w:rFonts w:ascii="Times New Roman" w:hAnsi="Times New Roman"/>
+          <w:color w:val="000000"/>
+          <w:sz w:val="24"/>
+          <w:szCs w:val="24"/>
+        </w:rPr>
+        <w:t xml:space="preserve"> - user gets instant response from the system </w:t>
+      </w:r>
+    </w:p>
+    <w:p>
+      <w:pPr>
+        <w:pStyle w:val="NormalWeb"/>
+        <w:spacing w:before="0" w:beforeAutospacing="0" w:after="0" w:afterAutospacing="0"/>
+        <w:rPr>
+          <w:rFonts w:ascii="Times New Roman" w:hAnsi="Times New Roman"/>
+          <w:sz w:val="24"/>
+          <w:szCs w:val="24"/>
+        </w:rPr>
+      </w:pPr>
+      <w:r>
+        <w:rPr>
+          <w:rFonts w:ascii="Times New Roman" w:hAnsi="Times New Roman"/>
+          <w:color w:val="000000"/>
+          <w:sz w:val="24"/>
+          <w:szCs w:val="24"/>
+        </w:rPr>
+        <w:t>- 1 sec - user notices the delay, however, the flow stays uninterrupted</w:t>
+      </w:r>
+    </w:p>
+    <w:p>
+      <w:pPr>
+        <w:pStyle w:val="NormalWeb"/>
+        <w:spacing w:before="0" w:beforeAutospacing="0" w:after="0" w:afterAutospacing="0"/>
+        <w:rPr>
+          <w:rFonts w:ascii="Times New Roman" w:hAnsi="Times New Roman"/>
+          <w:color w:val="2B2828"/>
+          <w:sz w:val="24"/>
+          <w:szCs w:val="24"/>
+          <w:shd w:val="clear" w:color="auto" w:fill="FFFFFF"/>
+        </w:rPr>
+      </w:pPr>
+      <w:r>
+        <w:rPr>
+          <w:rFonts w:ascii="Times New Roman" w:hAnsi="Times New Roman"/>
+          <w:color w:val="000000"/>
+          <w:sz w:val="24"/>
+          <w:szCs w:val="24"/>
+        </w:rPr>
+        <w:t xml:space="preserve">- 10 </w:t>
+      </w:r>
+      <w:proofErr w:type="spellStart"/>
+      <w:r>
+        <w:rPr>
+          <w:rFonts w:ascii="Times New Roman" w:hAnsi="Times New Roman"/>
+          <w:color w:val="000000"/>
+          <w:sz w:val="24"/>
+          <w:szCs w:val="24"/>
+        </w:rPr>
+        <w:t>secs</w:t>
+      </w:r>
+      <w:proofErr w:type="spellEnd"/>
+      <w:r>
+        <w:rPr>
+          <w:rFonts w:ascii="Times New Roman" w:hAnsi="Times New Roman"/>
+          <w:color w:val="000000"/>
+          <w:sz w:val="24"/>
+          <w:szCs w:val="24"/>
+        </w:rPr>
+        <w:t xml:space="preserve"> - </w:t>
+      </w:r>
+      <w:r>
+        <w:rPr>
+          <w:rFonts w:ascii="Times New Roman" w:hAnsi="Times New Roman"/>
+          <w:color w:val="2B2828"/>
+          <w:sz w:val="24"/>
+          <w:szCs w:val="24"/>
+          <w:shd w:val="clear" w:color="auto" w:fill="FFFFFF"/>
+        </w:rPr>
+        <w:t>is about the limit for keeping the user's attention focused on the dialogue.</w:t>
+      </w:r>
+    </w:p>
+    <w:p>
+      <w:pPr>
+        <w:pStyle w:val="NormalWeb"/>
+        <w:spacing w:before="0" w:beforeAutospacing="0" w:after="0" w:afterAutospacing="0"/>
+        <w:rPr>
+          <w:rFonts w:ascii="Times New Roman" w:hAnsi="Times New Roman"/>
+          <w:color w:val="2B2828"/>
+          <w:sz w:val="24"/>
+          <w:szCs w:val="24"/>
+          <w:shd w:val="clear" w:color="auto" w:fill="FFFFFF"/>
+        </w:rPr>
+      </w:pPr>
+      <w:r>
+        <w:rPr>
+          <w:rFonts w:ascii="Times New Roman" w:hAnsi="Times New Roman"/>
+          <w:color w:val="2B2828"/>
+          <w:sz w:val="24"/>
+          <w:szCs w:val="24"/>
+          <w:shd w:val="clear" w:color="auto" w:fill="FFFFFF"/>
+        </w:rPr>
+        <w:t xml:space="preserve">1 sec response time has been set as a top value for load tests. Peak simulation scenarios for certain </w:t>
+      </w:r>
+      <w:proofErr w:type="spellStart"/>
+      <w:r>
+        <w:rPr>
+          <w:rFonts w:ascii="Times New Roman" w:hAnsi="Times New Roman"/>
+          <w:color w:val="2B2828"/>
+          <w:sz w:val="24"/>
+          <w:szCs w:val="24"/>
+          <w:shd w:val="clear" w:color="auto" w:fill="FFFFFF"/>
+        </w:rPr>
+        <w:t>configs</w:t>
+      </w:r>
+      <w:proofErr w:type="spellEnd"/>
+      <w:r>
+        <w:rPr>
+          <w:rFonts w:ascii="Times New Roman" w:hAnsi="Times New Roman"/>
+          <w:color w:val="2B2828"/>
+          <w:sz w:val="24"/>
+          <w:szCs w:val="24"/>
+          <w:shd w:val="clear" w:color="auto" w:fill="FFFFFF"/>
+        </w:rPr>
+        <w:t xml:space="preserve"> have exceeded this threshold sporadically, however, it was really tiny and overall performance (testing all </w:t>
+      </w:r>
+      <w:proofErr w:type="spellStart"/>
+      <w:r>
+        <w:rPr>
+          <w:rFonts w:ascii="Times New Roman" w:hAnsi="Times New Roman"/>
+          <w:color w:val="2B2828"/>
+          <w:sz w:val="24"/>
+          <w:szCs w:val="24"/>
+          <w:shd w:val="clear" w:color="auto" w:fill="FFFFFF"/>
+        </w:rPr>
+        <w:t>configs</w:t>
+      </w:r>
+      <w:proofErr w:type="spellEnd"/>
+      <w:r>
+        <w:rPr>
+          <w:rFonts w:ascii="Times New Roman" w:hAnsi="Times New Roman"/>
+          <w:color w:val="2B2828"/>
+          <w:sz w:val="24"/>
+          <w:szCs w:val="24"/>
+          <w:shd w:val="clear" w:color="auto" w:fill="FFFFFF"/>
+        </w:rPr>
+        <w:t>) is below 1 sec on peak.</w:t>
+      </w:r>
+    </w:p>
+    <w:p>
+      <w:pPr>
+        <w:pStyle w:val="NormalWeb"/>
+        <w:spacing w:before="0" w:beforeAutospacing="0" w:after="0" w:afterAutospacing="0"/>
+        <w:rPr>
+          <w:rFonts w:ascii="Times New Roman" w:hAnsi="Times New Roman"/>
+          <w:color w:val="2B2828"/>
+          <w:sz w:val="24"/>
+          <w:szCs w:val="24"/>
+          <w:shd w:val="clear" w:color="auto" w:fill="FFFFFF"/>
+        </w:rPr>
+      </w:pPr>
+      <w:r>
+        <w:rPr>
+          <w:rFonts w:ascii="Times New Roman" w:hAnsi="Times New Roman"/>
+          <w:color w:val="2B2828"/>
+          <w:sz w:val="24"/>
+          <w:szCs w:val="24"/>
+          <w:shd w:val="clear" w:color="auto" w:fill="FFFFFF"/>
+        </w:rPr>
+        <w:t xml:space="preserve">In summary, performance for 50 concurrent users is astonishingly good – system is responding instantaneously – below 50 </w:t>
+      </w:r>
+      <w:proofErr w:type="spellStart"/>
+      <w:r>
+        <w:rPr>
+          <w:rFonts w:ascii="Times New Roman" w:hAnsi="Times New Roman"/>
+          <w:color w:val="2B2828"/>
+          <w:sz w:val="24"/>
+          <w:szCs w:val="24"/>
+          <w:shd w:val="clear" w:color="auto" w:fill="FFFFFF"/>
+        </w:rPr>
+        <w:t>ms.</w:t>
+      </w:r>
+      <w:proofErr w:type="spellEnd"/>
+      <w:r>
+        <w:rPr>
+          <w:rFonts w:ascii="Times New Roman" w:hAnsi="Times New Roman"/>
+          <w:color w:val="2B2828"/>
+          <w:sz w:val="24"/>
+          <w:szCs w:val="24"/>
+          <w:shd w:val="clear" w:color="auto" w:fill="FFFFFF"/>
+        </w:rPr>
+        <w:t xml:space="preserve"> </w:t>
+      </w:r>
+    </w:p>
+    <w:p>
+      <w:pPr>
+        <w:pStyle w:val="NormalWeb"/>
+        <w:spacing w:before="0" w:beforeAutospacing="0" w:after="0" w:afterAutospacing="0"/>
+        <w:rPr>
+          <w:rFonts w:ascii="Times New Roman" w:hAnsi="Times New Roman"/>
+          <w:color w:val="2B2828"/>
+          <w:sz w:val="24"/>
+          <w:szCs w:val="24"/>
+          <w:shd w:val="clear" w:color="auto" w:fill="FFFFFF"/>
+        </w:rPr>
+      </w:pPr>
+      <w:r>
+        <w:rPr>
+          <w:rFonts w:ascii="Times New Roman" w:hAnsi="Times New Roman"/>
+          <w:color w:val="2B2828"/>
+          <w:sz w:val="24"/>
+          <w:szCs w:val="24"/>
+          <w:shd w:val="clear" w:color="auto" w:fill="FFFFFF"/>
+        </w:rPr>
+        <w:t xml:space="preserve">Response times for 100 and 200 concurrent users are between 500-1000 </w:t>
+      </w:r>
+      <w:proofErr w:type="spellStart"/>
+      <w:r>
+        <w:rPr>
+          <w:rFonts w:ascii="Times New Roman" w:hAnsi="Times New Roman"/>
+          <w:color w:val="2B2828"/>
+          <w:sz w:val="24"/>
+          <w:szCs w:val="24"/>
+          <w:shd w:val="clear" w:color="auto" w:fill="FFFFFF"/>
+        </w:rPr>
+        <w:t>ms</w:t>
+      </w:r>
+      <w:proofErr w:type="spellEnd"/>
+      <w:r>
+        <w:rPr>
+          <w:rFonts w:ascii="Times New Roman" w:hAnsi="Times New Roman"/>
+          <w:color w:val="2B2828"/>
+          <w:sz w:val="24"/>
+          <w:szCs w:val="24"/>
+          <w:shd w:val="clear" w:color="auto" w:fill="FFFFFF"/>
+        </w:rPr>
+        <w:t xml:space="preserve">, which provides reasonable performance and user experience. </w:t>
+      </w:r>
+      <w:r>
+        <w:rPr>
+          <w:rFonts w:ascii="Times New Roman" w:hAnsi="Times New Roman"/>
+          <w:color w:val="2B2828"/>
+          <w:sz w:val="24"/>
+          <w:szCs w:val="24"/>
+          <w:shd w:val="clear" w:color="auto" w:fill="FFFFFF"/>
+        </w:rPr>
+        <w:t>200-user</w:t>
+      </w:r>
+      <w:r>
+        <w:rPr>
+          <w:rFonts w:ascii="Times New Roman" w:hAnsi="Times New Roman"/>
+          <w:color w:val="2B2828"/>
+          <w:sz w:val="24"/>
+          <w:szCs w:val="24"/>
+          <w:shd w:val="clear" w:color="auto" w:fill="FFFFFF"/>
+        </w:rPr>
+        <w:t xml:space="preserve"> scenario started generating marginal erroneous responses</w:t>
+      </w:r>
+      <w:r>
+        <w:rPr>
+          <w:rFonts w:ascii="Times New Roman" w:hAnsi="Times New Roman"/>
+          <w:color w:val="2B2828"/>
+          <w:sz w:val="24"/>
+          <w:szCs w:val="24"/>
+          <w:shd w:val="clear" w:color="auto" w:fill="FFFFFF"/>
+        </w:rPr>
+        <w:t xml:space="preserve"> in </w:t>
+      </w:r>
+      <w:r>
+        <w:rPr>
+          <w:rFonts w:ascii="Times New Roman" w:hAnsi="Times New Roman"/>
+          <w:color w:val="2B2828"/>
+          <w:sz w:val="24"/>
+          <w:szCs w:val="24"/>
+          <w:shd w:val="clear" w:color="auto" w:fill="FFFFFF"/>
+        </w:rPr>
+        <w:t xml:space="preserve">0.5-1.4% </w:t>
+      </w:r>
+      <w:r>
+        <w:rPr>
+          <w:rFonts w:ascii="Times New Roman" w:hAnsi="Times New Roman"/>
+          <w:color w:val="2B2828"/>
+          <w:sz w:val="24"/>
+          <w:szCs w:val="24"/>
+          <w:shd w:val="clear" w:color="auto" w:fill="FFFFFF"/>
+        </w:rPr>
+        <w:t>ranges</w:t>
+      </w:r>
+      <w:r>
+        <w:rPr>
+          <w:rFonts w:ascii="Times New Roman" w:hAnsi="Times New Roman"/>
+          <w:color w:val="2B2828"/>
+          <w:sz w:val="24"/>
+          <w:szCs w:val="24"/>
+          <w:shd w:val="clear" w:color="auto" w:fill="FFFFFF"/>
+        </w:rPr>
+        <w:t>.</w:t>
+      </w:r>
+    </w:p>
+    <w:p>
+      <w:pPr>
+        <w:pStyle w:val="NormalWeb"/>
+        <w:spacing w:before="0" w:beforeAutospacing="0" w:after="0" w:afterAutospacing="0"/>
+        <w:rPr>
+          <w:rFonts w:ascii="Times New Roman" w:hAnsi="Times New Roman"/>
+          <w:sz w:val="24"/>
+          <w:szCs w:val="24"/>
+        </w:rPr>
+      </w:pPr>
+    </w:p>
+    <w:p>
+      <w:pPr>
+        <w:rPr>
+          <w:rFonts w:ascii="Times New Roman" w:eastAsia="Times New Roman" w:hAnsi="Times New Roman" w:cs="Times New Roman"/>
+        </w:rPr>
+      </w:pPr>
+    </w:p>
+    <w:p>
+      <w:pPr>
+        <w:rPr>
+          <w:rFonts w:ascii="Times New Roman" w:hAnsi="Times New Roman" w:cs="Times New Roman"/>
+        </w:rPr>
+      </w:pPr>
+    </w:p>
+    <w:p>
+      <w:pPr>
+        <w:pStyle w:val="Heading1"/>
+      </w:pPr>
+      <w:r>
+        <w:t>3. Performance testing</w:t>
+      </w:r>
+    </w:p>
+    <w:p/>
+    <w:p/>
+    <w:p>
+      <w:pPr>
+        <w:pStyle w:val="Heading2"/>
+      </w:pPr>
+      <w:r>
+        <w:t>Approach</w:t>
+      </w:r>
+    </w:p>
+    <w:p/>
+    <w:p>
+      <w:pPr>
+        <w:rPr>
+          <w:rFonts w:ascii="Times New Roman" w:hAnsi="Times New Roman" w:cs="Times New Roman"/>
+        </w:rPr>
+      </w:pPr>
+      <w:r>
+        <w:rPr>
+          <w:rFonts w:ascii="Times New Roman" w:hAnsi="Times New Roman" w:cs="Times New Roman"/>
+        </w:rPr>
+        <w:t xml:space="preserve">Performance testing was focused on overloading the system in order to find its limits, bottlenecks and performance characteristics. </w:t>
+      </w:r>
+    </w:p>
+    <w:p>
+      <w:pPr>
+        <w:rPr>
+          <w:rFonts w:ascii="Times New Roman" w:hAnsi="Times New Roman" w:cs="Times New Roman"/>
+        </w:rPr>
+      </w:pPr>
+      <w:r>
+        <w:rPr>
+          <w:rFonts w:ascii="Times New Roman" w:hAnsi="Times New Roman" w:cs="Times New Roman"/>
+        </w:rPr>
+        <w:t>All rules, test design</w:t>
+      </w:r>
+      <w:r>
+        <w:rPr>
+          <w:rFonts w:ascii="Times New Roman" w:hAnsi="Times New Roman" w:cs="Times New Roman"/>
+        </w:rPr>
+        <w:t>, testing architecture</w:t>
+      </w:r>
+      <w:r>
+        <w:rPr>
+          <w:rFonts w:ascii="Times New Roman" w:hAnsi="Times New Roman" w:cs="Times New Roman"/>
+        </w:rPr>
+        <w:t xml:space="preserve"> and automation tools are the same as in load testing, however, number of concurrent users has been increased. </w:t>
+      </w:r>
+    </w:p>
+    <w:p/>
+    <w:p>
+      <w:pPr>
+        <w:pStyle w:val="Heading2"/>
+      </w:pPr>
+      <w:r>
+        <w:t>Results</w:t>
+      </w:r>
+    </w:p>
+    <w:p/>
+    <w:p>
+      <w:pPr>
+        <w:pStyle w:val="Heading3"/>
+      </w:pPr>
+      <w:proofErr w:type="spellStart"/>
+      <w:r>
+        <w:t>Config</w:t>
+      </w:r>
+      <w:proofErr w:type="spellEnd"/>
+      <w:r>
+        <w:t xml:space="preserve"> 3 </w:t>
+      </w:r>
+    </w:p>
+    <w:p/>
+    <w:p>
+      <w:pPr>
+        <w:pStyle w:val="Heading4"/>
+      </w:pPr>
+      <w:r>
+        <w:t>Number of concurrent users: 500</w:t>
+      </w:r>
+    </w:p>
+    <w:p/>
+    <w:p>
+      <w:pPr>
+        <w:rPr>
+          <w:rFonts w:ascii="Times New Roman" w:hAnsi="Times New Roman" w:cs="Times New Roman"/>
+        </w:rPr>
+      </w:pPr>
+      <w:r>
+        <w:rPr>
+          <w:rFonts w:ascii="Times New Roman" w:hAnsi="Times New Roman" w:cs="Times New Roman"/>
+        </w:rPr>
+        <w:t xml:space="preserve">During load test of application using 500 concurrent users the median response time was 663 </w:t>
+      </w:r>
+      <w:proofErr w:type="spellStart"/>
+      <w:r>
+        <w:rPr>
+          <w:rFonts w:ascii="Times New Roman" w:hAnsi="Times New Roman" w:cs="Times New Roman"/>
+        </w:rPr>
+        <w:t>ms.</w:t>
+      </w:r>
+      <w:proofErr w:type="spellEnd"/>
+      <w:r>
+        <w:rPr>
+          <w:rFonts w:ascii="Times New Roman" w:hAnsi="Times New Roman" w:cs="Times New Roman"/>
+        </w:rPr>
+        <w:t xml:space="preserve"> </w:t>
+      </w:r>
+      <w:proofErr w:type="gramStart"/>
+      <w:r>
+        <w:rPr>
+          <w:rFonts w:ascii="Times New Roman" w:hAnsi="Times New Roman" w:cs="Times New Roman"/>
+        </w:rPr>
+        <w:t>For</w:t>
+      </w:r>
+      <w:proofErr w:type="gramEnd"/>
+      <w:r>
+        <w:rPr>
+          <w:rFonts w:ascii="Times New Roman" w:hAnsi="Times New Roman" w:cs="Times New Roman"/>
+        </w:rPr>
+        <w:t xml:space="preserve"> peak simulation, response time increased to 1.1 </w:t>
+      </w:r>
+      <w:proofErr w:type="spellStart"/>
+      <w:r>
+        <w:rPr>
+          <w:rFonts w:ascii="Times New Roman" w:hAnsi="Times New Roman" w:cs="Times New Roman"/>
+        </w:rPr>
+        <w:t>secs</w:t>
+      </w:r>
+      <w:proofErr w:type="spellEnd"/>
+      <w:r>
+        <w:rPr>
+          <w:rFonts w:ascii="Times New Roman" w:hAnsi="Times New Roman" w:cs="Times New Roman"/>
+        </w:rPr>
+        <w:t xml:space="preserve">. </w:t>
+      </w:r>
+    </w:p>
+    <w:p>
+      <w:pPr>
+        <w:rPr>
+          <w:rFonts w:ascii="Times New Roman" w:hAnsi="Times New Roman" w:cs="Times New Roman"/>
+        </w:rPr>
+      </w:pPr>
+      <w:proofErr w:type="spellStart"/>
+      <w:r>
+        <w:rPr>
+          <w:rFonts w:ascii="Times New Roman" w:hAnsi="Times New Roman" w:cs="Times New Roman"/>
+        </w:rPr>
+        <w:t>Jboss</w:t>
+      </w:r>
+      <w:proofErr w:type="spellEnd"/>
+      <w:r>
+        <w:rPr>
+          <w:rFonts w:ascii="Times New Roman" w:hAnsi="Times New Roman" w:cs="Times New Roman"/>
+        </w:rPr>
+        <w:t xml:space="preserve"> CPU was running in 60% range spiking few times up to 100% for couple of seconds. OS CPU was running on 65% with around 20% being consumed by operating system itself. CPU levels are hitting warning levels. </w:t>
+      </w:r>
+    </w:p>
+    <w:p>
+      <w:pPr>
+        <w:rPr>
+          <w:rFonts w:ascii="Times New Roman" w:hAnsi="Times New Roman" w:cs="Times New Roman"/>
+        </w:rPr>
+      </w:pPr>
+      <w:r>
+        <w:rPr>
+          <w:rFonts w:ascii="Times New Roman" w:hAnsi="Times New Roman" w:cs="Times New Roman"/>
+          <w:noProof/>
+        </w:rPr>
+        <w:drawing>
+          <wp:anchor distT="0" distB="0" distL="114300" distR="114300" simplePos="0" relativeHeight="251674624" behindDoc="0" locked="0" layoutInCell="1" allowOverlap="1" wp14:anchorId="5D1AFA01" wp14:editId="71FAB7B7">
+            <wp:simplePos x="0" y="0"/>
+            <wp:positionH relativeFrom="column">
+              <wp:posOffset>1943100</wp:posOffset>
+            </wp:positionH>
+            <wp:positionV relativeFrom="paragraph">
+              <wp:posOffset>113665</wp:posOffset>
+            </wp:positionV>
+            <wp:extent cx="2001520" cy="1386840"/>
+            <wp:effectExtent l="0" t="0" r="5080" b="10160"/>
+            <wp:wrapSquare wrapText="bothSides"/>
+            <wp:docPr id="9" name=""/>
+            <wp:cNvGraphicFramePr>
+              <a:graphicFrameLocks xmlns:a="http://schemas.openxmlformats.org/drawingml/2006/main" noChangeAspect="1"/>
+            </wp:cNvGraphicFramePr>
+            <a:graphic xmlns:a="http://schemas.openxmlformats.org/drawingml/2006/main">
+              <a:graphicData uri="http://schemas.openxmlformats.org/drawingml/2006/picture">
+                <pic:pic xmlns:pic="http://schemas.openxmlformats.org/drawingml/2006/picture">
+                  <pic:nvPicPr>
+                    <pic:cNvPr id="0" name="Picture 2"/>
+                    <pic:cNvPicPr>
+                      <a:picLocks noChangeAspect="1" noChangeArrowheads="1"/>
+                    </pic:cNvPicPr>
+                  </pic:nvPicPr>
+                  <pic:blipFill>
+                    <a:blip r:embed="rId45">
+                      <a:extLst>
+                        <a:ext uri="{28A0092B-C50C-407E-A947-70E740481C1C}">
+                          <a14:useLocalDpi xmlns:a14="http://schemas.microsoft.com/office/drawing/2010/main" val="0"/>
+                        </a:ext>
+                      </a:extLst>
+                    </a:blip>
+                    <a:srcRect/>
+                    <a:stretch>
+                      <a:fillRect/>
+                    </a:stretch>
+                  </pic:blipFill>
+                  <pic:spPr bwMode="auto">
+                    <a:xfrm>
+                      <a:off x="0" y="0"/>
+                      <a:ext cx="2001520" cy="1386840"/>
+                    </a:xfrm>
+                    <a:prstGeom prst="rect">
+                      <a:avLst/>
+                    </a:prstGeom>
+                    <a:noFill/>
+                    <a:ln>
+                      <a:noFill/>
+                    </a:ln>
+                    <a:extLst>
+                      <a:ext uri="{FAA26D3D-D897-4be2-8F04-BA451C77F1D7}">
+                        <ma14:placeholderFlag xmlns:ma14="http://schemas.microsoft.com/office/mac/drawingml/2011/main"/>
+                      </a:ext>
+                    </a:extLst>
+                  </pic:spPr>
+                </pic:pic>
+              </a:graphicData>
+            </a:graphic>
+            <wp14:sizeRelH relativeFrom="page">
+              <wp14:pctWidth>0</wp14:pctWidth>
+            </wp14:sizeRelH>
+            <wp14:sizeRelV relativeFrom="page">
+              <wp14:pctHeight>0</wp14:pctHeight>
+            </wp14:sizeRelV>
+          </wp:anchor>
+        </w:drawing>
+      </w:r>
+    </w:p>
+    <w:p>
+      <w:pPr>
+        <w:rPr>
+          <w:rFonts w:ascii="Times New Roman" w:hAnsi="Times New Roman" w:cs="Times New Roman"/>
+        </w:rPr>
+      </w:pPr>
+    </w:p>
+    <w:p>
+      <w:pPr>
+        <w:rPr>
+          <w:rFonts w:ascii="Times New Roman" w:hAnsi="Times New Roman" w:cs="Times New Roman"/>
+        </w:rPr>
+      </w:pPr>
+    </w:p>
+    <w:p>
+      <w:pPr>
+        <w:rPr>
+          <w:rFonts w:ascii="Times New Roman" w:hAnsi="Times New Roman" w:cs="Times New Roman"/>
+        </w:rPr>
+      </w:pPr>
+    </w:p>
+    <w:p>
+      <w:pPr>
+        <w:rPr>
+          <w:rFonts w:ascii="Times New Roman" w:hAnsi="Times New Roman" w:cs="Times New Roman"/>
+        </w:rPr>
+      </w:pPr>
+    </w:p>
+    <w:p>
+      <w:pPr>
+        <w:rPr>
+          <w:rFonts w:ascii="Times New Roman" w:hAnsi="Times New Roman" w:cs="Times New Roman"/>
+        </w:rPr>
+      </w:pPr>
+    </w:p>
+    <w:p>
+      <w:pPr>
+        <w:rPr>
+          <w:rFonts w:ascii="Times New Roman" w:hAnsi="Times New Roman" w:cs="Times New Roman"/>
+        </w:rPr>
+      </w:pPr>
+    </w:p>
+    <w:p>
+      <w:pPr>
+        <w:rPr>
+          <w:rFonts w:ascii="Times New Roman" w:hAnsi="Times New Roman" w:cs="Times New Roman"/>
+        </w:rPr>
+      </w:pPr>
+    </w:p>
+    <w:p>
+      <w:pPr>
+        <w:rPr>
+          <w:rFonts w:ascii="Times New Roman" w:hAnsi="Times New Roman" w:cs="Times New Roman"/>
+        </w:rPr>
+      </w:pPr>
+    </w:p>
+    <w:p>
+      <w:pPr>
+        <w:jc w:val="center"/>
+        <w:rPr>
+          <w:rFonts w:ascii="Times New Roman" w:hAnsi="Times New Roman" w:cs="Times New Roman"/>
+          <w:sz w:val="20"/>
+          <w:szCs w:val="20"/>
+        </w:rPr>
+      </w:pPr>
+      <w:r>
+        <w:rPr>
+          <w:rFonts w:ascii="Times New Roman" w:hAnsi="Times New Roman" w:cs="Times New Roman"/>
+          <w:sz w:val="20"/>
+          <w:szCs w:val="20"/>
+        </w:rPr>
+        <w:t xml:space="preserve">Figure 17: CPU usage during </w:t>
+      </w:r>
+      <w:proofErr w:type="spellStart"/>
+      <w:r>
+        <w:rPr>
+          <w:rFonts w:ascii="Times New Roman" w:hAnsi="Times New Roman" w:cs="Times New Roman"/>
+          <w:sz w:val="20"/>
+          <w:szCs w:val="20"/>
+        </w:rPr>
+        <w:t>Config</w:t>
+      </w:r>
+      <w:proofErr w:type="spellEnd"/>
+      <w:r>
+        <w:rPr>
+          <w:rFonts w:ascii="Times New Roman" w:hAnsi="Times New Roman" w:cs="Times New Roman"/>
+          <w:sz w:val="20"/>
+          <w:szCs w:val="20"/>
+        </w:rPr>
+        <w:t xml:space="preserve"> 3 </w:t>
+      </w:r>
+      <w:r>
+        <w:rPr>
+          <w:rFonts w:ascii="Times New Roman" w:hAnsi="Times New Roman" w:cs="Times New Roman"/>
+          <w:sz w:val="20"/>
+          <w:szCs w:val="20"/>
+        </w:rPr>
+        <w:t>performance test using 500 concurrent users</w:t>
+      </w:r>
+    </w:p>
+    <w:p>
+      <w:pPr>
+        <w:rPr>
+          <w:rFonts w:ascii="Times New Roman" w:hAnsi="Times New Roman" w:cs="Times New Roman"/>
+        </w:rPr>
+      </w:pPr>
+    </w:p>
+    <w:p>
+      <w:pPr>
+        <w:rPr>
+          <w:rFonts w:ascii="Times New Roman" w:hAnsi="Times New Roman" w:cs="Times New Roman"/>
+        </w:rPr>
+      </w:pPr>
+      <w:proofErr w:type="spellStart"/>
+      <w:r>
+        <w:rPr>
+          <w:rFonts w:ascii="Times New Roman" w:hAnsi="Times New Roman" w:cs="Times New Roman"/>
+        </w:rPr>
+        <w:t>Jboss</w:t>
+      </w:r>
+      <w:proofErr w:type="spellEnd"/>
+      <w:r>
+        <w:rPr>
+          <w:rFonts w:ascii="Times New Roman" w:hAnsi="Times New Roman" w:cs="Times New Roman"/>
+        </w:rPr>
+        <w:t xml:space="preserve"> heap memory usage stayed between 120-260 MB. Operating system memory had only 220 MB free.  </w:t>
+      </w:r>
+    </w:p>
+    <w:p>
+      <w:pPr>
+        <w:rPr>
+          <w:rFonts w:ascii="Times New Roman" w:hAnsi="Times New Roman" w:cs="Times New Roman"/>
+        </w:rPr>
+      </w:pPr>
+      <w:r>
+        <w:rPr>
+          <w:rFonts w:ascii="Times New Roman" w:hAnsi="Times New Roman" w:cs="Times New Roman"/>
+        </w:rPr>
+        <w:t>Average throughput for load and peak simulations was 127 and 76 transactions per second respectively.</w:t>
+      </w:r>
+    </w:p>
+    <w:p>
+      <w:pPr>
+        <w:rPr>
+          <w:rFonts w:ascii="Times New Roman" w:hAnsi="Times New Roman" w:cs="Times New Roman"/>
+        </w:rPr>
+      </w:pPr>
+      <w:r>
+        <w:rPr>
+          <w:rFonts w:ascii="Times New Roman" w:hAnsi="Times New Roman" w:cs="Times New Roman"/>
+        </w:rPr>
+        <w:t>Network traffic didn’t exceed 1 Mbit/s for inbound and 0.6 Mbit/s for outbound traffic.</w:t>
+      </w:r>
+    </w:p>
+    <w:p>
+      <w:pPr>
+        <w:rPr>
+          <w:rFonts w:ascii="Times New Roman" w:hAnsi="Times New Roman" w:cs="Times New Roman"/>
+        </w:rPr>
+      </w:pPr>
+      <w:r>
+        <w:rPr>
+          <w:rFonts w:ascii="Times New Roman" w:hAnsi="Times New Roman" w:cs="Times New Roman"/>
+        </w:rPr>
+        <w:t>3% erroneous responses logged for load simulation and 1</w:t>
+      </w:r>
+      <w:r>
+        <w:rPr>
+          <w:rFonts w:ascii="Times New Roman" w:hAnsi="Times New Roman" w:cs="Times New Roman"/>
+        </w:rPr>
+        <w:t>0</w:t>
+      </w:r>
+      <w:r>
+        <w:rPr>
+          <w:rFonts w:ascii="Times New Roman" w:hAnsi="Times New Roman" w:cs="Times New Roman"/>
+        </w:rPr>
+        <w:t>% for peak simulation.</w:t>
+      </w:r>
+    </w:p>
+    <w:p>
+      <w:pPr>
+        <w:rPr>
+          <w:rFonts w:ascii="Times New Roman" w:hAnsi="Times New Roman" w:cs="Times New Roman"/>
+        </w:rPr>
+      </w:pPr>
+      <w:r>
+        <w:rPr>
+          <w:rFonts w:ascii="Times New Roman" w:hAnsi="Times New Roman" w:cs="Times New Roman"/>
+        </w:rPr>
+        <w:t>Erroneous responses started occurring when throughput exceeded around 100 transactions per second mark.</w:t>
+      </w:r>
+    </w:p>
+    <w:p>
+      <w:pPr>
+        <w:rPr>
+          <w:rFonts w:ascii="Times New Roman" w:hAnsi="Times New Roman" w:cs="Times New Roman"/>
+        </w:rPr>
+      </w:pPr>
+    </w:p>
+    <w:p>
+      <w:pPr>
+        <w:pStyle w:val="Heading4"/>
+      </w:pPr>
+      <w:r>
+        <w:t>Number of concurrent users: 1000</w:t>
+      </w:r>
+    </w:p>
+    <w:p/>
+    <w:p>
+      <w:pPr>
+        <w:rPr>
+          <w:rFonts w:ascii="Times New Roman" w:hAnsi="Times New Roman" w:cs="Times New Roman"/>
+        </w:rPr>
+      </w:pPr>
+      <w:r>
+        <w:rPr>
+          <w:rFonts w:ascii="Times New Roman" w:hAnsi="Times New Roman" w:cs="Times New Roman"/>
+        </w:rPr>
+        <w:t xml:space="preserve">During load test of application using 1000 concurrent users the median response time was 752 </w:t>
+      </w:r>
+      <w:proofErr w:type="spellStart"/>
+      <w:r>
+        <w:rPr>
+          <w:rFonts w:ascii="Times New Roman" w:hAnsi="Times New Roman" w:cs="Times New Roman"/>
+        </w:rPr>
+        <w:t>ms.</w:t>
+      </w:r>
+      <w:proofErr w:type="spellEnd"/>
+      <w:r>
+        <w:rPr>
+          <w:rFonts w:ascii="Times New Roman" w:hAnsi="Times New Roman" w:cs="Times New Roman"/>
+        </w:rPr>
+        <w:t xml:space="preserve"> </w:t>
+      </w:r>
+      <w:proofErr w:type="gramStart"/>
+      <w:r>
+        <w:rPr>
+          <w:rFonts w:ascii="Times New Roman" w:hAnsi="Times New Roman" w:cs="Times New Roman"/>
+        </w:rPr>
+        <w:t>For</w:t>
+      </w:r>
+      <w:proofErr w:type="gramEnd"/>
+      <w:r>
+        <w:rPr>
+          <w:rFonts w:ascii="Times New Roman" w:hAnsi="Times New Roman" w:cs="Times New Roman"/>
+        </w:rPr>
+        <w:t xml:space="preserve"> peak simulation, response time increased to 1.1 </w:t>
+      </w:r>
+      <w:proofErr w:type="spellStart"/>
+      <w:r>
+        <w:rPr>
+          <w:rFonts w:ascii="Times New Roman" w:hAnsi="Times New Roman" w:cs="Times New Roman"/>
+        </w:rPr>
+        <w:t>secs</w:t>
+      </w:r>
+      <w:proofErr w:type="spellEnd"/>
+      <w:r>
+        <w:rPr>
+          <w:rFonts w:ascii="Times New Roman" w:hAnsi="Times New Roman" w:cs="Times New Roman"/>
+        </w:rPr>
+        <w:t xml:space="preserve">. </w:t>
+      </w:r>
+    </w:p>
+    <w:p>
+      <w:pPr>
+        <w:rPr>
+          <w:rFonts w:ascii="Times New Roman" w:hAnsi="Times New Roman" w:cs="Times New Roman"/>
+        </w:rPr>
+      </w:pPr>
+      <w:proofErr w:type="spellStart"/>
+      <w:r>
+        <w:rPr>
+          <w:rFonts w:ascii="Times New Roman" w:hAnsi="Times New Roman" w:cs="Times New Roman"/>
+        </w:rPr>
+        <w:t>Jboss</w:t>
+      </w:r>
+      <w:proofErr w:type="spellEnd"/>
+      <w:r>
+        <w:rPr>
+          <w:rFonts w:ascii="Times New Roman" w:hAnsi="Times New Roman" w:cs="Times New Roman"/>
+        </w:rPr>
+        <w:t xml:space="preserve"> CPU was running in 60% range spiking few times up to 100% for couple of seconds. OS CPU was running on 65% with around 20% being consumed by operating system itself. CPU levels are hitting warning levels. </w:t>
+      </w:r>
+    </w:p>
+    <w:p>
+      <w:pPr>
+        <w:rPr>
+          <w:rFonts w:ascii="Times New Roman" w:hAnsi="Times New Roman" w:cs="Times New Roman"/>
+        </w:rPr>
+      </w:pPr>
+      <w:proofErr w:type="spellStart"/>
+      <w:r>
+        <w:rPr>
+          <w:rFonts w:ascii="Times New Roman" w:hAnsi="Times New Roman" w:cs="Times New Roman"/>
+        </w:rPr>
+        <w:t>Jboss</w:t>
+      </w:r>
+      <w:proofErr w:type="spellEnd"/>
+      <w:r>
+        <w:rPr>
+          <w:rFonts w:ascii="Times New Roman" w:hAnsi="Times New Roman" w:cs="Times New Roman"/>
+        </w:rPr>
+        <w:t xml:space="preserve"> heap memory usage stayed between 120-260 MB. Operating system memory had only 220 MB free.  </w:t>
+      </w:r>
+    </w:p>
+    <w:p>
+      <w:pPr>
+        <w:rPr>
+          <w:rFonts w:ascii="Times New Roman" w:hAnsi="Times New Roman" w:cs="Times New Roman"/>
+        </w:rPr>
+      </w:pPr>
+      <w:r>
+        <w:rPr>
+          <w:rFonts w:ascii="Times New Roman" w:hAnsi="Times New Roman" w:cs="Times New Roman"/>
+        </w:rPr>
+        <w:t>Average throughput for load and peak simulations was 12</w:t>
+      </w:r>
+      <w:r>
+        <w:rPr>
+          <w:rFonts w:ascii="Times New Roman" w:hAnsi="Times New Roman" w:cs="Times New Roman"/>
+        </w:rPr>
+        <w:t>7</w:t>
+      </w:r>
+      <w:r>
+        <w:rPr>
+          <w:rFonts w:ascii="Times New Roman" w:hAnsi="Times New Roman" w:cs="Times New Roman"/>
+        </w:rPr>
+        <w:t xml:space="preserve"> and 76 transactions per second respectively.</w:t>
+      </w:r>
+    </w:p>
+    <w:p>
+      <w:pPr>
+        <w:rPr>
+          <w:rFonts w:ascii="Times New Roman" w:hAnsi="Times New Roman" w:cs="Times New Roman"/>
+        </w:rPr>
+      </w:pPr>
+      <w:r>
+        <w:rPr>
+          <w:rFonts w:ascii="Times New Roman" w:hAnsi="Times New Roman" w:cs="Times New Roman"/>
+        </w:rPr>
+        <w:t>Network traffic didn’t exceed 1</w:t>
+      </w:r>
+      <w:r>
+        <w:rPr>
+          <w:rFonts w:ascii="Times New Roman" w:hAnsi="Times New Roman" w:cs="Times New Roman"/>
+        </w:rPr>
+        <w:t>.2</w:t>
+      </w:r>
+      <w:r>
+        <w:rPr>
+          <w:rFonts w:ascii="Times New Roman" w:hAnsi="Times New Roman" w:cs="Times New Roman"/>
+        </w:rPr>
+        <w:t xml:space="preserve"> Mbit/s for inbound and 0.</w:t>
+      </w:r>
+      <w:r>
+        <w:rPr>
+          <w:rFonts w:ascii="Times New Roman" w:hAnsi="Times New Roman" w:cs="Times New Roman"/>
+        </w:rPr>
+        <w:t>9</w:t>
+      </w:r>
+      <w:r>
+        <w:rPr>
+          <w:rFonts w:ascii="Times New Roman" w:hAnsi="Times New Roman" w:cs="Times New Roman"/>
+        </w:rPr>
+        <w:t xml:space="preserve"> Mbit/s for outbound traffic.</w:t>
+      </w:r>
+    </w:p>
+    <w:p>
+      <w:pPr>
+        <w:rPr>
+          <w:rFonts w:ascii="Times New Roman" w:hAnsi="Times New Roman" w:cs="Times New Roman"/>
+        </w:rPr>
+      </w:pPr>
+      <w:r>
+        <w:rPr>
+          <w:rFonts w:ascii="Times New Roman" w:hAnsi="Times New Roman" w:cs="Times New Roman"/>
+        </w:rPr>
+        <w:t>8% erroneous responses logged for load simulation and 1</w:t>
+      </w:r>
+      <w:r>
+        <w:rPr>
+          <w:rFonts w:ascii="Times New Roman" w:hAnsi="Times New Roman" w:cs="Times New Roman"/>
+        </w:rPr>
+        <w:t>0</w:t>
+      </w:r>
+      <w:r>
+        <w:rPr>
+          <w:rFonts w:ascii="Times New Roman" w:hAnsi="Times New Roman" w:cs="Times New Roman"/>
+        </w:rPr>
+        <w:t>% for peak simulation.</w:t>
+      </w:r>
+    </w:p>
+    <w:p>
+      <w:pPr>
+        <w:rPr>
+          <w:rFonts w:ascii="Times New Roman" w:hAnsi="Times New Roman" w:cs="Times New Roman"/>
+        </w:rPr>
+      </w:pPr>
+      <w:r>
+        <w:rPr>
+          <w:rFonts w:ascii="Times New Roman" w:hAnsi="Times New Roman" w:cs="Times New Roman"/>
+        </w:rPr>
+        <w:t>Erroneous responses started occurring w</w:t>
+      </w:r>
+      <w:r>
+        <w:rPr>
+          <w:rFonts w:ascii="Times New Roman" w:hAnsi="Times New Roman" w:cs="Times New Roman"/>
+        </w:rPr>
+        <w:t>hen throughput exceeded around 6</w:t>
+      </w:r>
+      <w:r>
+        <w:rPr>
+          <w:rFonts w:ascii="Times New Roman" w:hAnsi="Times New Roman" w:cs="Times New Roman"/>
+        </w:rPr>
+        <w:t>0 transactions per second mark.</w:t>
+      </w:r>
+    </w:p>
+    <w:p>
+      <w:pPr>
+        <w:rPr>
+          <w:rFonts w:ascii="Times New Roman" w:hAnsi="Times New Roman" w:cs="Times New Roman"/>
+        </w:rPr>
+      </w:pPr>
+      <w:r>
+        <w:rPr>
+          <w:rFonts w:ascii="Times New Roman" w:hAnsi="Times New Roman" w:cs="Times New Roman"/>
+          <w:noProof/>
+        </w:rPr>
+        <w:drawing>
+          <wp:anchor distT="0" distB="0" distL="114300" distR="114300" simplePos="0" relativeHeight="251675648" behindDoc="0" locked="0" layoutInCell="1" allowOverlap="1" wp14:anchorId="111A1A4F" wp14:editId="5DE28FB3">
+            <wp:simplePos x="0" y="0"/>
+            <wp:positionH relativeFrom="column">
+              <wp:posOffset>457200</wp:posOffset>
+            </wp:positionH>
+            <wp:positionV relativeFrom="paragraph">
+              <wp:posOffset>57150</wp:posOffset>
+            </wp:positionV>
+            <wp:extent cx="4554855" cy="3417570"/>
+            <wp:effectExtent l="0" t="0" r="0" b="11430"/>
+            <wp:wrapSquare wrapText="bothSides"/>
+            <wp:docPr id="10" name="Picture 10"/>
+            <wp:cNvGraphicFramePr>
+              <a:graphicFrameLocks xmlns:a="http://schemas.openxmlformats.org/drawingml/2006/main" noChangeAspect="1"/>
+            </wp:cNvGraphicFramePr>
+            <a:graphic xmlns:a="http://schemas.openxmlformats.org/drawingml/2006/main">
+              <a:graphicData uri="http://schemas.openxmlformats.org/drawingml/2006/picture">
+                <pic:pic xmlns:pic="http://schemas.openxmlformats.org/drawingml/2006/picture">
+                  <pic:nvPicPr>
+                    <pic:cNvPr id="0" name="Picture 3"/>
+                    <pic:cNvPicPr>
+                      <a:picLocks noChangeAspect="1" noChangeArrowheads="1"/>
+                    </pic:cNvPicPr>
+                  </pic:nvPicPr>
+                  <pic:blipFill>
+                    <a:blip r:embed="rId46">
+                      <a:extLst>
+                        <a:ext uri="{28A0092B-C50C-407E-A947-70E740481C1C}">
+                          <a14:useLocalDpi xmlns:a14="http://schemas.microsoft.com/office/drawing/2010/main" val="0"/>
+                        </a:ext>
+                      </a:extLst>
+                    </a:blip>
+                    <a:stretch>
+                      <a:fillRect/>
+                    </a:stretch>
+                  </pic:blipFill>
+                  <pic:spPr bwMode="auto">
+                    <a:xfrm>
+                      <a:off x="0" y="0"/>
+                      <a:ext cx="4554855" cy="3417570"/>
+                    </a:xfrm>
+                    <a:prstGeom prst="rect">
+                      <a:avLst/>
+                    </a:prstGeom>
+                    <a:noFill/>
+                    <a:ln>
+                      <a:noFill/>
+                    </a:ln>
+                    <a:extLst>
+                      <a:ext uri="{FAA26D3D-D897-4be2-8F04-BA451C77F1D7}">
+                        <ma14:placeholderFlag xmlns:ma14="http://schemas.microsoft.com/office/mac/drawingml/2011/main"/>
+                      </a:ext>
+                    </a:extLst>
+                  </pic:spPr>
+                </pic:pic>
+              </a:graphicData>
+            </a:graphic>
+            <wp14:sizeRelH relativeFrom="page">
+              <wp14:pctWidth>0</wp14:pctWidth>
+            </wp14:sizeRelH>
+            <wp14:sizeRelV relativeFrom="page">
+              <wp14:pctHeight>0</wp14:pctHeight>
+            </wp14:sizeRelV>
+          </wp:anchor>
+        </w:drawing>
+      </w:r>
+    </w:p>
+    <w:p>
+      <w:pPr>
+        <w:rPr>
+          <w:rFonts w:ascii="Times New Roman" w:hAnsi="Times New Roman" w:cs="Times New Roman"/>
+          <w:sz w:val="20"/>
+          <w:szCs w:val="20"/>
+        </w:rPr>
+      </w:pPr>
+    </w:p>
+    <w:p>
+      <w:pPr>
+        <w:rPr>
+          <w:rFonts w:ascii="Times New Roman" w:hAnsi="Times New Roman" w:cs="Times New Roman"/>
+          <w:sz w:val="20"/>
+          <w:szCs w:val="20"/>
+        </w:rPr>
+      </w:pPr>
+    </w:p>
+    <w:p>
+      <w:pPr>
+        <w:rPr>
+          <w:rFonts w:ascii="Times New Roman" w:hAnsi="Times New Roman" w:cs="Times New Roman"/>
+          <w:sz w:val="20"/>
+          <w:szCs w:val="20"/>
+        </w:rPr>
+      </w:pPr>
+    </w:p>
+    <w:p>
+      <w:pPr>
+        <w:rPr>
+          <w:rFonts w:ascii="Times New Roman" w:hAnsi="Times New Roman" w:cs="Times New Roman"/>
+          <w:sz w:val="20"/>
+          <w:szCs w:val="20"/>
+        </w:rPr>
+      </w:pPr>
+    </w:p>
+    <w:p>
+      <w:pPr>
+        <w:rPr>
+          <w:rFonts w:ascii="Times New Roman" w:hAnsi="Times New Roman" w:cs="Times New Roman"/>
+          <w:sz w:val="20"/>
+          <w:szCs w:val="20"/>
+        </w:rPr>
+      </w:pPr>
+    </w:p>
+    <w:p>
+      <w:pPr>
+        <w:rPr>
+          <w:rFonts w:ascii="Times New Roman" w:hAnsi="Times New Roman" w:cs="Times New Roman"/>
+          <w:sz w:val="20"/>
+          <w:szCs w:val="20"/>
+        </w:rPr>
+      </w:pPr>
+    </w:p>
+    <w:p>
+      <w:pPr>
+        <w:rPr>
+          <w:rFonts w:ascii="Times New Roman" w:hAnsi="Times New Roman" w:cs="Times New Roman"/>
+          <w:sz w:val="20"/>
+          <w:szCs w:val="20"/>
+        </w:rPr>
+      </w:pPr>
+    </w:p>
+    <w:p>
+      <w:pPr>
+        <w:rPr>
+          <w:rFonts w:ascii="Times New Roman" w:hAnsi="Times New Roman" w:cs="Times New Roman"/>
+          <w:sz w:val="20"/>
+          <w:szCs w:val="20"/>
+        </w:rPr>
+      </w:pPr>
+    </w:p>
+    <w:p>
+      <w:pPr>
+        <w:rPr>
+          <w:rFonts w:ascii="Times New Roman" w:hAnsi="Times New Roman" w:cs="Times New Roman"/>
+          <w:sz w:val="20"/>
+          <w:szCs w:val="20"/>
+        </w:rPr>
+      </w:pPr>
+    </w:p>
+    <w:p>
+      <w:pPr>
+        <w:rPr>
+          <w:rFonts w:ascii="Times New Roman" w:hAnsi="Times New Roman" w:cs="Times New Roman"/>
+          <w:sz w:val="20"/>
+          <w:szCs w:val="20"/>
+        </w:rPr>
+      </w:pPr>
+    </w:p>
+    <w:p>
+      <w:pPr>
+        <w:rPr>
+          <w:rFonts w:ascii="Times New Roman" w:hAnsi="Times New Roman" w:cs="Times New Roman"/>
+          <w:sz w:val="20"/>
+          <w:szCs w:val="20"/>
+        </w:rPr>
+      </w:pPr>
+    </w:p>
+    <w:p>
+      <w:pPr>
+        <w:rPr>
+          <w:rFonts w:ascii="Times New Roman" w:hAnsi="Times New Roman" w:cs="Times New Roman"/>
+          <w:sz w:val="20"/>
+          <w:szCs w:val="20"/>
+        </w:rPr>
+      </w:pPr>
+    </w:p>
+    <w:p>
+      <w:pPr>
+        <w:rPr>
+          <w:rFonts w:ascii="Times New Roman" w:hAnsi="Times New Roman" w:cs="Times New Roman"/>
+          <w:sz w:val="20"/>
+          <w:szCs w:val="20"/>
+        </w:rPr>
+      </w:pPr>
+    </w:p>
+    <w:p>
+      <w:pPr>
+        <w:rPr>
+          <w:rFonts w:ascii="Times New Roman" w:hAnsi="Times New Roman" w:cs="Times New Roman"/>
+          <w:sz w:val="20"/>
+          <w:szCs w:val="20"/>
+        </w:rPr>
+      </w:pPr>
+    </w:p>
+    <w:p>
+      <w:pPr>
+        <w:rPr>
+          <w:rFonts w:ascii="Times New Roman" w:hAnsi="Times New Roman" w:cs="Times New Roman"/>
+          <w:sz w:val="20"/>
+          <w:szCs w:val="20"/>
+        </w:rPr>
+      </w:pPr>
+    </w:p>
+    <w:p>
+      <w:pPr>
+        <w:rPr>
+          <w:rFonts w:ascii="Times New Roman" w:hAnsi="Times New Roman" w:cs="Times New Roman"/>
+          <w:sz w:val="20"/>
+          <w:szCs w:val="20"/>
+        </w:rPr>
+      </w:pPr>
+    </w:p>
+    <w:p>
+      <w:pPr>
+        <w:rPr>
+          <w:rFonts w:ascii="Times New Roman" w:hAnsi="Times New Roman" w:cs="Times New Roman"/>
+          <w:sz w:val="20"/>
+          <w:szCs w:val="20"/>
+        </w:rPr>
+      </w:pPr>
+    </w:p>
+    <w:p>
+      <w:pPr>
+        <w:rPr>
+          <w:rFonts w:ascii="Times New Roman" w:hAnsi="Times New Roman" w:cs="Times New Roman"/>
+          <w:sz w:val="20"/>
+          <w:szCs w:val="20"/>
+        </w:rPr>
+      </w:pPr>
+    </w:p>
+    <w:p>
+      <w:pPr>
+        <w:rPr>
+          <w:rFonts w:ascii="Times New Roman" w:hAnsi="Times New Roman" w:cs="Times New Roman"/>
+          <w:sz w:val="20"/>
+          <w:szCs w:val="20"/>
+        </w:rPr>
+      </w:pPr>
+    </w:p>
+    <w:p>
+      <w:pPr>
+        <w:rPr>
+          <w:rFonts w:ascii="Times New Roman" w:hAnsi="Times New Roman" w:cs="Times New Roman"/>
+          <w:sz w:val="20"/>
+          <w:szCs w:val="20"/>
+        </w:rPr>
+      </w:pPr>
+    </w:p>
+    <w:p>
+      <w:pPr>
+        <w:rPr>
+          <w:rFonts w:ascii="Times New Roman" w:hAnsi="Times New Roman" w:cs="Times New Roman"/>
+          <w:sz w:val="20"/>
+          <w:szCs w:val="20"/>
+        </w:rPr>
+      </w:pPr>
+    </w:p>
+    <w:p>
+      <w:pPr>
+        <w:rPr>
+          <w:rFonts w:ascii="Times New Roman" w:hAnsi="Times New Roman" w:cs="Times New Roman"/>
+          <w:sz w:val="20"/>
+          <w:szCs w:val="20"/>
+        </w:rPr>
+      </w:pPr>
+    </w:p>
+    <w:p>
+      <w:pPr>
+        <w:rPr>
+          <w:rFonts w:ascii="Times New Roman" w:hAnsi="Times New Roman" w:cs="Times New Roman"/>
+          <w:sz w:val="20"/>
+          <w:szCs w:val="20"/>
+        </w:rPr>
+      </w:pPr>
+    </w:p>
+    <w:p>
+      <w:pPr>
+        <w:rPr>
+          <w:rFonts w:ascii="Times New Roman" w:hAnsi="Times New Roman" w:cs="Times New Roman"/>
+        </w:rPr>
+      </w:pPr>
+      <w:r>
+        <w:rPr>
+          <w:rFonts w:ascii="Times New Roman" w:hAnsi="Times New Roman" w:cs="Times New Roman"/>
+          <w:sz w:val="20"/>
+          <w:szCs w:val="20"/>
+        </w:rPr>
+        <w:t xml:space="preserve">Figure 18: Failure level during </w:t>
+      </w:r>
+      <w:proofErr w:type="spellStart"/>
+      <w:r>
+        <w:rPr>
+          <w:rFonts w:ascii="Times New Roman" w:hAnsi="Times New Roman" w:cs="Times New Roman"/>
+          <w:sz w:val="20"/>
+          <w:szCs w:val="20"/>
+        </w:rPr>
+        <w:t>Config</w:t>
+      </w:r>
+      <w:proofErr w:type="spellEnd"/>
+      <w:r>
+        <w:rPr>
+          <w:rFonts w:ascii="Times New Roman" w:hAnsi="Times New Roman" w:cs="Times New Roman"/>
+          <w:sz w:val="20"/>
+          <w:szCs w:val="20"/>
+        </w:rPr>
+        <w:t xml:space="preserve"> 3 </w:t>
+      </w:r>
+      <w:r>
+        <w:rPr>
+          <w:rFonts w:ascii="Times New Roman" w:hAnsi="Times New Roman" w:cs="Times New Roman"/>
+          <w:sz w:val="20"/>
+          <w:szCs w:val="20"/>
+        </w:rPr>
+        <w:t xml:space="preserve">performance </w:t>
+      </w:r>
+      <w:r>
+        <w:rPr>
+          <w:rFonts w:ascii="Times New Roman" w:hAnsi="Times New Roman" w:cs="Times New Roman"/>
+          <w:sz w:val="20"/>
+          <w:szCs w:val="20"/>
+        </w:rPr>
+        <w:t>test using 500 concurrent users.</w:t>
+      </w:r>
+    </w:p>
+    <w:p>
+      <w:pPr>
+        <w:rPr>
+          <w:rFonts w:ascii="Times New Roman" w:hAnsi="Times New Roman" w:cs="Times New Roman"/>
+        </w:rPr>
+      </w:pPr>
+    </w:p>
+    <w:p>
+      <w:pPr>
+        <w:pStyle w:val="Heading4"/>
+      </w:pPr>
+      <w:r>
+        <w:t>Number of concurrent users: 2000</w:t>
+      </w:r>
+    </w:p>
+    <w:p/>
+    <w:p>
+      <w:pPr>
+        <w:rPr>
+          <w:rFonts w:ascii="Times New Roman" w:hAnsi="Times New Roman" w:cs="Times New Roman"/>
+        </w:rPr>
+      </w:pPr>
+      <w:r>
+        <w:rPr>
+          <w:rFonts w:ascii="Times New Roman" w:hAnsi="Times New Roman" w:cs="Times New Roman"/>
+        </w:rPr>
+        <w:t xml:space="preserve">During load test of application using 2000 concurrent users the median response time was 2 </w:t>
+      </w:r>
+      <w:proofErr w:type="spellStart"/>
+      <w:r>
+        <w:rPr>
+          <w:rFonts w:ascii="Times New Roman" w:hAnsi="Times New Roman" w:cs="Times New Roman"/>
+        </w:rPr>
+        <w:t>secs</w:t>
+      </w:r>
+      <w:proofErr w:type="spellEnd"/>
+      <w:r>
+        <w:rPr>
+          <w:rFonts w:ascii="Times New Roman" w:hAnsi="Times New Roman" w:cs="Times New Roman"/>
+        </w:rPr>
+        <w:t xml:space="preserve">. For peak simulation, response time increased to 7 </w:t>
+      </w:r>
+      <w:proofErr w:type="spellStart"/>
+      <w:r>
+        <w:rPr>
+          <w:rFonts w:ascii="Times New Roman" w:hAnsi="Times New Roman" w:cs="Times New Roman"/>
+        </w:rPr>
+        <w:t>secs</w:t>
+      </w:r>
+      <w:proofErr w:type="spellEnd"/>
+      <w:r>
+        <w:rPr>
+          <w:rFonts w:ascii="Times New Roman" w:hAnsi="Times New Roman" w:cs="Times New Roman"/>
+        </w:rPr>
+        <w:t xml:space="preserve">. </w:t>
+      </w:r>
+    </w:p>
+    <w:p>
+      <w:pPr>
+        <w:rPr>
+          <w:rFonts w:ascii="Times New Roman" w:hAnsi="Times New Roman" w:cs="Times New Roman"/>
+        </w:rPr>
+      </w:pPr>
+      <w:proofErr w:type="spellStart"/>
+      <w:r>
+        <w:rPr>
+          <w:rFonts w:ascii="Times New Roman" w:hAnsi="Times New Roman" w:cs="Times New Roman"/>
+        </w:rPr>
+        <w:t>Jboss</w:t>
+      </w:r>
+      <w:proofErr w:type="spellEnd"/>
+      <w:r>
+        <w:rPr>
+          <w:rFonts w:ascii="Times New Roman" w:hAnsi="Times New Roman" w:cs="Times New Roman"/>
+        </w:rPr>
+        <w:t xml:space="preserve"> CPU was running in 60% range spiking few times up to 100% for couple of seconds. OS CPU was running on 70% with around 20% being consumed by operating system itself. CPU levels are hitting warning levels. </w:t>
+      </w:r>
+    </w:p>
+    <w:p>
+      <w:pPr>
+        <w:rPr>
+          <w:rFonts w:ascii="Times New Roman" w:hAnsi="Times New Roman" w:cs="Times New Roman"/>
+        </w:rPr>
+      </w:pPr>
+      <w:proofErr w:type="spellStart"/>
+      <w:r>
+        <w:rPr>
+          <w:rFonts w:ascii="Times New Roman" w:hAnsi="Times New Roman" w:cs="Times New Roman"/>
+        </w:rPr>
+        <w:t>Jboss</w:t>
+      </w:r>
+      <w:proofErr w:type="spellEnd"/>
+      <w:r>
+        <w:rPr>
+          <w:rFonts w:ascii="Times New Roman" w:hAnsi="Times New Roman" w:cs="Times New Roman"/>
+        </w:rPr>
+        <w:t xml:space="preserve"> heap memory usage stayed between 120-260 MB. Operating system memory had only 220 MB free.  </w:t>
+      </w:r>
+    </w:p>
+    <w:p>
+      <w:pPr>
+        <w:rPr>
+          <w:rFonts w:ascii="Times New Roman" w:hAnsi="Times New Roman" w:cs="Times New Roman"/>
+        </w:rPr>
+      </w:pPr>
+      <w:r>
+        <w:rPr>
+          <w:rFonts w:ascii="Times New Roman" w:hAnsi="Times New Roman" w:cs="Times New Roman"/>
+        </w:rPr>
+        <w:t>Average throughput for load and peak simulations was 140 and 94 transactions per second respectively.</w:t>
+      </w:r>
+    </w:p>
+    <w:p>
+      <w:pPr>
+        <w:rPr>
+          <w:rFonts w:ascii="Times New Roman" w:hAnsi="Times New Roman" w:cs="Times New Roman"/>
+        </w:rPr>
+      </w:pPr>
+      <w:r>
+        <w:rPr>
+          <w:rFonts w:ascii="Times New Roman" w:hAnsi="Times New Roman" w:cs="Times New Roman"/>
+        </w:rPr>
+        <w:t xml:space="preserve">Network traffic didn’t exceed 1.6 Mbit/s for inbound and </w:t>
+      </w:r>
+      <w:r>
+        <w:rPr>
+          <w:rFonts w:ascii="Times New Roman" w:hAnsi="Times New Roman" w:cs="Times New Roman"/>
+        </w:rPr>
+        <w:t>1</w:t>
+      </w:r>
+      <w:r>
+        <w:rPr>
+          <w:rFonts w:ascii="Times New Roman" w:hAnsi="Times New Roman" w:cs="Times New Roman"/>
+        </w:rPr>
+        <w:t xml:space="preserve"> Mbit/s for outbound traffic.</w:t>
+      </w:r>
+    </w:p>
+    <w:p>
+      <w:pPr>
+        <w:rPr>
+          <w:rFonts w:ascii="Times New Roman" w:hAnsi="Times New Roman" w:cs="Times New Roman"/>
+        </w:rPr>
+      </w:pPr>
+      <w:r>
+        <w:rPr>
+          <w:rFonts w:ascii="Times New Roman" w:hAnsi="Times New Roman" w:cs="Times New Roman"/>
+        </w:rPr>
+        <w:t>17% erroneous responses logged for load simulation and 26% for peak simulation.</w:t>
+      </w:r>
+    </w:p>
+    <w:p>
+      <w:pPr>
+        <w:rPr>
+          <w:rFonts w:ascii="Times New Roman" w:hAnsi="Times New Roman" w:cs="Times New Roman"/>
+        </w:rPr>
+      </w:pPr>
+      <w:r>
+        <w:rPr>
+          <w:rFonts w:ascii="Times New Roman" w:hAnsi="Times New Roman" w:cs="Times New Roman"/>
+        </w:rPr>
+        <w:t>Erroneous responses started occurring when throughput exceeded around 60 transactions per second mark.</w:t>
+      </w:r>
+    </w:p>
+    <w:p>
+      <w:pPr>
+        <w:pStyle w:val="Heading3"/>
+      </w:pPr>
+    </w:p>
+    <w:p>
+      <w:pPr>
+        <w:pStyle w:val="Heading3"/>
+      </w:pPr>
+      <w:proofErr w:type="spellStart"/>
+      <w:r>
+        <w:t>Config</w:t>
+      </w:r>
+      <w:proofErr w:type="spellEnd"/>
+      <w:r>
+        <w:t xml:space="preserve"> </w:t>
+      </w:r>
+      <w:r>
+        <w:t>5</w:t>
+      </w:r>
+      <w:r>
+        <w:t xml:space="preserve"> </w:t>
+      </w:r>
+    </w:p>
+    <w:p/>
+    <w:p>
+      <w:pPr>
+        <w:pStyle w:val="Heading4"/>
+      </w:pPr>
+      <w:r>
+        <w:t>Number of concurrent users: 500</w:t>
+      </w:r>
+    </w:p>
+    <w:p/>
+    <w:p>
+      <w:pPr>
+        <w:rPr>
+          <w:rFonts w:ascii="Times New Roman" w:hAnsi="Times New Roman" w:cs="Times New Roman"/>
+        </w:rPr>
+      </w:pPr>
+      <w:r>
+        <w:rPr>
+          <w:rFonts w:ascii="Times New Roman" w:hAnsi="Times New Roman" w:cs="Times New Roman"/>
+        </w:rPr>
+        <w:t xml:space="preserve">During load test of application using 500 concurrent users the median response time was </w:t>
+      </w:r>
+      <w:r>
+        <w:rPr>
+          <w:rFonts w:ascii="Times New Roman" w:hAnsi="Times New Roman" w:cs="Times New Roman"/>
+        </w:rPr>
+        <w:t>1.1</w:t>
+      </w:r>
+      <w:r>
+        <w:rPr>
+          <w:rFonts w:ascii="Times New Roman" w:hAnsi="Times New Roman" w:cs="Times New Roman"/>
+        </w:rPr>
+        <w:t xml:space="preserve"> </w:t>
+      </w:r>
+      <w:proofErr w:type="spellStart"/>
+      <w:r>
+        <w:rPr>
+          <w:rFonts w:ascii="Times New Roman" w:hAnsi="Times New Roman" w:cs="Times New Roman"/>
+        </w:rPr>
+        <w:t>secs</w:t>
+      </w:r>
+      <w:proofErr w:type="spellEnd"/>
+      <w:r>
+        <w:rPr>
+          <w:rFonts w:ascii="Times New Roman" w:hAnsi="Times New Roman" w:cs="Times New Roman"/>
+        </w:rPr>
+        <w:t>. For peak simulation, response time increased to 1.</w:t>
+      </w:r>
+      <w:r>
+        <w:rPr>
+          <w:rFonts w:ascii="Times New Roman" w:hAnsi="Times New Roman" w:cs="Times New Roman"/>
+        </w:rPr>
+        <w:t>7</w:t>
+      </w:r>
+      <w:r>
+        <w:rPr>
+          <w:rFonts w:ascii="Times New Roman" w:hAnsi="Times New Roman" w:cs="Times New Roman"/>
+        </w:rPr>
+        <w:t xml:space="preserve"> </w:t>
+      </w:r>
+      <w:proofErr w:type="spellStart"/>
+      <w:r>
+        <w:rPr>
+          <w:rFonts w:ascii="Times New Roman" w:hAnsi="Times New Roman" w:cs="Times New Roman"/>
+        </w:rPr>
+        <w:t>secs</w:t>
+      </w:r>
+      <w:proofErr w:type="spellEnd"/>
+      <w:r>
+        <w:rPr>
+          <w:rFonts w:ascii="Times New Roman" w:hAnsi="Times New Roman" w:cs="Times New Roman"/>
+        </w:rPr>
+        <w:t xml:space="preserve">. </w:t>
+      </w:r>
+    </w:p>
+    <w:p>
+      <w:pPr>
+        <w:rPr>
+          <w:rFonts w:ascii="Times New Roman" w:hAnsi="Times New Roman" w:cs="Times New Roman"/>
+        </w:rPr>
+      </w:pPr>
+      <w:proofErr w:type="spellStart"/>
+      <w:r>
+        <w:rPr>
+          <w:rFonts w:ascii="Times New Roman" w:hAnsi="Times New Roman" w:cs="Times New Roman"/>
+        </w:rPr>
+        <w:t>Jboss</w:t>
+      </w:r>
+      <w:proofErr w:type="spellEnd"/>
+      <w:r>
+        <w:rPr>
+          <w:rFonts w:ascii="Times New Roman" w:hAnsi="Times New Roman" w:cs="Times New Roman"/>
+        </w:rPr>
+        <w:t xml:space="preserve"> CPU was running in 60% range spiking </w:t>
+      </w:r>
+      <w:r>
+        <w:rPr>
+          <w:rFonts w:ascii="Times New Roman" w:hAnsi="Times New Roman" w:cs="Times New Roman"/>
+        </w:rPr>
+        <w:t>often up to 100%</w:t>
+      </w:r>
+      <w:r>
+        <w:rPr>
+          <w:rFonts w:ascii="Times New Roman" w:hAnsi="Times New Roman" w:cs="Times New Roman"/>
+        </w:rPr>
+        <w:t xml:space="preserve">. OS CPU was running on </w:t>
+      </w:r>
+      <w:r>
+        <w:rPr>
+          <w:rFonts w:ascii="Times New Roman" w:hAnsi="Times New Roman" w:cs="Times New Roman"/>
+        </w:rPr>
+        <w:t>70</w:t>
+      </w:r>
+      <w:r>
+        <w:rPr>
+          <w:rFonts w:ascii="Times New Roman" w:hAnsi="Times New Roman" w:cs="Times New Roman"/>
+        </w:rPr>
+        <w:t xml:space="preserve">% with around 20% being consumed by operating system itself. CPU levels are hitting warning levels. </w:t>
+      </w:r>
+    </w:p>
+    <w:p>
+      <w:pPr>
+        <w:rPr>
+          <w:rFonts w:ascii="Times New Roman" w:hAnsi="Times New Roman" w:cs="Times New Roman"/>
+        </w:rPr>
+      </w:pPr>
+      <w:r>
+        <w:rPr>
+          <w:rFonts w:ascii="Times New Roman" w:hAnsi="Times New Roman" w:cs="Times New Roman"/>
+          <w:noProof/>
+        </w:rPr>
+        <w:drawing>
+          <wp:anchor distT="0" distB="0" distL="114300" distR="114300" simplePos="0" relativeHeight="251677696" behindDoc="0" locked="0" layoutInCell="1" allowOverlap="1" wp14:anchorId="42BB6281" wp14:editId="29BEB5F9">
+            <wp:simplePos x="0" y="0"/>
+            <wp:positionH relativeFrom="column">
+              <wp:posOffset>1943100</wp:posOffset>
+            </wp:positionH>
+            <wp:positionV relativeFrom="paragraph">
+              <wp:posOffset>113665</wp:posOffset>
+            </wp:positionV>
+            <wp:extent cx="2001520" cy="1386840"/>
+            <wp:effectExtent l="0" t="0" r="5080" b="10160"/>
+            <wp:wrapSquare wrapText="bothSides"/>
+            <wp:docPr id="11" name="Picture 11"/>
+            <wp:cNvGraphicFramePr>
+              <a:graphicFrameLocks xmlns:a="http://schemas.openxmlformats.org/drawingml/2006/main" noChangeAspect="1"/>
+            </wp:cNvGraphicFramePr>
+            <a:graphic xmlns:a="http://schemas.openxmlformats.org/drawingml/2006/main">
+              <a:graphicData uri="http://schemas.openxmlformats.org/drawingml/2006/picture">
+                <pic:pic xmlns:pic="http://schemas.openxmlformats.org/drawingml/2006/picture">
+                  <pic:nvPicPr>
+                    <pic:cNvPr id="0" name="Picture 2"/>
+                    <pic:cNvPicPr>
+                      <a:picLocks noChangeAspect="1" noChangeArrowheads="1"/>
+                    </pic:cNvPicPr>
+                  </pic:nvPicPr>
+                  <pic:blipFill>
+                    <a:blip r:embed="rId45">
+                      <a:extLst>
+                        <a:ext uri="{28A0092B-C50C-407E-A947-70E740481C1C}">
+                          <a14:useLocalDpi xmlns:a14="http://schemas.microsoft.com/office/drawing/2010/main" val="0"/>
+                        </a:ext>
+                      </a:extLst>
+                    </a:blip>
+                    <a:srcRect/>
+                    <a:stretch>
+                      <a:fillRect/>
+                    </a:stretch>
+                  </pic:blipFill>
+                  <pic:spPr bwMode="auto">
+                    <a:xfrm>
+                      <a:off x="0" y="0"/>
+                      <a:ext cx="2001520" cy="1386840"/>
+                    </a:xfrm>
+                    <a:prstGeom prst="rect">
+                      <a:avLst/>
+                    </a:prstGeom>
+                    <a:noFill/>
+                    <a:ln>
+                      <a:noFill/>
+                    </a:ln>
+                    <a:extLst>
+                      <a:ext uri="{FAA26D3D-D897-4be2-8F04-BA451C77F1D7}">
+                        <ma14:placeholderFlag xmlns:ma14="http://schemas.microsoft.com/office/mac/drawingml/2011/main"/>
+                      </a:ext>
+                    </a:extLst>
+                  </pic:spPr>
+                </pic:pic>
+              </a:graphicData>
+            </a:graphic>
+            <wp14:sizeRelH relativeFrom="page">
+              <wp14:pctWidth>0</wp14:pctWidth>
+            </wp14:sizeRelH>
+            <wp14:sizeRelV relativeFrom="page">
+              <wp14:pctHeight>0</wp14:pctHeight>
+            </wp14:sizeRelV>
+          </wp:anchor>
+        </w:drawing>
+      </w:r>
+    </w:p>
+    <w:p>
+      <w:pPr>
+        <w:rPr>
+          <w:rFonts w:ascii="Times New Roman" w:hAnsi="Times New Roman" w:cs="Times New Roman"/>
+        </w:rPr>
+      </w:pPr>
+    </w:p>
+    <w:p>
+      <w:pPr>
+        <w:rPr>
+          <w:rFonts w:ascii="Times New Roman" w:hAnsi="Times New Roman" w:cs="Times New Roman"/>
+        </w:rPr>
+      </w:pPr>
+    </w:p>
+    <w:p>
+      <w:pPr>
+        <w:rPr>
+          <w:rFonts w:ascii="Times New Roman" w:hAnsi="Times New Roman" w:cs="Times New Roman"/>
+        </w:rPr>
+      </w:pPr>
+    </w:p>
+    <w:p>
+      <w:pPr>
+        <w:rPr>
+          <w:rFonts w:ascii="Times New Roman" w:hAnsi="Times New Roman" w:cs="Times New Roman"/>
+        </w:rPr>
+      </w:pPr>
+    </w:p>
+    <w:p>
+      <w:pPr>
+        <w:rPr>
+          <w:rFonts w:ascii="Times New Roman" w:hAnsi="Times New Roman" w:cs="Times New Roman"/>
+        </w:rPr>
+      </w:pPr>
+    </w:p>
+    <w:p>
+      <w:pPr>
+        <w:rPr>
+          <w:rFonts w:ascii="Times New Roman" w:hAnsi="Times New Roman" w:cs="Times New Roman"/>
+        </w:rPr>
+      </w:pPr>
+    </w:p>
+    <w:p>
+      <w:pPr>
+        <w:rPr>
+          <w:rFonts w:ascii="Times New Roman" w:hAnsi="Times New Roman" w:cs="Times New Roman"/>
+        </w:rPr>
+      </w:pPr>
+    </w:p>
+    <w:p>
+      <w:pPr>
+        <w:rPr>
+          <w:rFonts w:ascii="Times New Roman" w:hAnsi="Times New Roman" w:cs="Times New Roman"/>
+        </w:rPr>
+      </w:pPr>
+    </w:p>
+    <w:p>
+      <w:pPr>
+        <w:jc w:val="center"/>
+        <w:rPr>
+          <w:rFonts w:ascii="Times New Roman" w:hAnsi="Times New Roman" w:cs="Times New Roman"/>
+          <w:sz w:val="20"/>
+          <w:szCs w:val="20"/>
+        </w:rPr>
+      </w:pPr>
+      <w:r>
+        <w:rPr>
+          <w:rFonts w:ascii="Times New Roman" w:hAnsi="Times New Roman" w:cs="Times New Roman"/>
+          <w:sz w:val="20"/>
+          <w:szCs w:val="20"/>
+        </w:rPr>
+        <w:t xml:space="preserve">Figure 17: CPU usage during </w:t>
+      </w:r>
+      <w:proofErr w:type="spellStart"/>
+      <w:r>
+        <w:rPr>
+          <w:rFonts w:ascii="Times New Roman" w:hAnsi="Times New Roman" w:cs="Times New Roman"/>
+          <w:sz w:val="20"/>
+          <w:szCs w:val="20"/>
+        </w:rPr>
+        <w:t>Config</w:t>
+      </w:r>
+      <w:proofErr w:type="spellEnd"/>
+      <w:r>
+        <w:rPr>
+          <w:rFonts w:ascii="Times New Roman" w:hAnsi="Times New Roman" w:cs="Times New Roman"/>
+          <w:sz w:val="20"/>
+          <w:szCs w:val="20"/>
+        </w:rPr>
+        <w:t xml:space="preserve"> 3 </w:t>
+      </w:r>
+      <w:r>
+        <w:rPr>
+          <w:rFonts w:ascii="Times New Roman" w:hAnsi="Times New Roman" w:cs="Times New Roman"/>
+          <w:sz w:val="20"/>
+          <w:szCs w:val="20"/>
+        </w:rPr>
+        <w:t>performance test using 500 concurrent users</w:t>
+      </w:r>
+    </w:p>
+    <w:p>
+      <w:pPr>
+        <w:rPr>
+          <w:rFonts w:ascii="Times New Roman" w:hAnsi="Times New Roman" w:cs="Times New Roman"/>
+        </w:rPr>
+      </w:pPr>
+    </w:p>
+    <w:p>
+      <w:pPr>
+        <w:rPr>
+          <w:rFonts w:ascii="Times New Roman" w:hAnsi="Times New Roman" w:cs="Times New Roman"/>
+        </w:rPr>
+      </w:pPr>
+      <w:proofErr w:type="spellStart"/>
+      <w:r>
+        <w:rPr>
+          <w:rFonts w:ascii="Times New Roman" w:hAnsi="Times New Roman" w:cs="Times New Roman"/>
+        </w:rPr>
+        <w:t>Jboss</w:t>
+      </w:r>
+      <w:proofErr w:type="spellEnd"/>
+      <w:r>
+        <w:rPr>
+          <w:rFonts w:ascii="Times New Roman" w:hAnsi="Times New Roman" w:cs="Times New Roman"/>
+        </w:rPr>
+        <w:t xml:space="preserve"> heap memory usage stayed between 120-260 MB. Operating system memory had only 220 MB free.  </w:t>
+      </w:r>
+    </w:p>
+    <w:p>
+      <w:pPr>
+        <w:rPr>
+          <w:rFonts w:ascii="Times New Roman" w:hAnsi="Times New Roman" w:cs="Times New Roman"/>
+        </w:rPr>
+      </w:pPr>
+      <w:r>
+        <w:rPr>
+          <w:rFonts w:ascii="Times New Roman" w:hAnsi="Times New Roman" w:cs="Times New Roman"/>
+        </w:rPr>
+        <w:t xml:space="preserve">Average throughput for load and peak simulations was </w:t>
+      </w:r>
+      <w:r>
+        <w:rPr>
+          <w:rFonts w:ascii="Times New Roman" w:hAnsi="Times New Roman" w:cs="Times New Roman"/>
+        </w:rPr>
+        <w:t>98</w:t>
+      </w:r>
+      <w:r>
+        <w:rPr>
+          <w:rFonts w:ascii="Times New Roman" w:hAnsi="Times New Roman" w:cs="Times New Roman"/>
+        </w:rPr>
+        <w:t xml:space="preserve"> and </w:t>
+      </w:r>
+      <w:r>
+        <w:rPr>
+          <w:rFonts w:ascii="Times New Roman" w:hAnsi="Times New Roman" w:cs="Times New Roman"/>
+        </w:rPr>
+        <w:t>40</w:t>
+      </w:r>
+      <w:r>
+        <w:rPr>
+          <w:rFonts w:ascii="Times New Roman" w:hAnsi="Times New Roman" w:cs="Times New Roman"/>
+        </w:rPr>
+        <w:t xml:space="preserve"> transactions per second respectively.</w:t>
+      </w:r>
+    </w:p>
+    <w:p>
+      <w:pPr>
+        <w:rPr>
+          <w:rFonts w:ascii="Times New Roman" w:hAnsi="Times New Roman" w:cs="Times New Roman"/>
+        </w:rPr>
+      </w:pPr>
+      <w:r>
+        <w:rPr>
+          <w:rFonts w:ascii="Times New Roman" w:hAnsi="Times New Roman" w:cs="Times New Roman"/>
+        </w:rPr>
+        <w:t xml:space="preserve">Network traffic didn’t exceed </w:t>
+      </w:r>
+      <w:r>
+        <w:rPr>
+          <w:rFonts w:ascii="Times New Roman" w:hAnsi="Times New Roman" w:cs="Times New Roman"/>
+        </w:rPr>
+        <w:t>0.6</w:t>
+      </w:r>
+      <w:r>
+        <w:rPr>
+          <w:rFonts w:ascii="Times New Roman" w:hAnsi="Times New Roman" w:cs="Times New Roman"/>
+        </w:rPr>
+        <w:t xml:space="preserve"> Mbit/s for inbound and 0.</w:t>
+      </w:r>
+      <w:r>
+        <w:rPr>
+          <w:rFonts w:ascii="Times New Roman" w:hAnsi="Times New Roman" w:cs="Times New Roman"/>
+        </w:rPr>
+        <w:t>4</w:t>
+      </w:r>
+      <w:r>
+        <w:rPr>
+          <w:rFonts w:ascii="Times New Roman" w:hAnsi="Times New Roman" w:cs="Times New Roman"/>
+        </w:rPr>
+        <w:t xml:space="preserve"> Mbit/s for outbound traffic.</w:t>
+      </w:r>
+    </w:p>
+    <w:p>
+      <w:pPr>
+        <w:rPr>
+          <w:rFonts w:ascii="Times New Roman" w:hAnsi="Times New Roman" w:cs="Times New Roman"/>
+        </w:rPr>
+      </w:pPr>
+      <w:r>
+        <w:rPr>
+          <w:rFonts w:ascii="Times New Roman" w:hAnsi="Times New Roman" w:cs="Times New Roman"/>
+        </w:rPr>
+        <w:t>7</w:t>
+      </w:r>
+      <w:r>
+        <w:rPr>
+          <w:rFonts w:ascii="Times New Roman" w:hAnsi="Times New Roman" w:cs="Times New Roman"/>
+        </w:rPr>
+        <w:t>% erroneous responses logged for load simulation and 1</w:t>
+      </w:r>
+      <w:r>
+        <w:rPr>
+          <w:rFonts w:ascii="Times New Roman" w:hAnsi="Times New Roman" w:cs="Times New Roman"/>
+        </w:rPr>
+        <w:t>1</w:t>
+      </w:r>
+      <w:r>
+        <w:rPr>
+          <w:rFonts w:ascii="Times New Roman" w:hAnsi="Times New Roman" w:cs="Times New Roman"/>
+        </w:rPr>
+        <w:t>% for peak simulation.</w:t>
+      </w:r>
+    </w:p>
+    <w:p>
+      <w:pPr>
+        <w:rPr>
+          <w:rFonts w:ascii="Times New Roman" w:hAnsi="Times New Roman" w:cs="Times New Roman"/>
+        </w:rPr>
+      </w:pPr>
+      <w:r>
+        <w:rPr>
+          <w:rFonts w:ascii="Times New Roman" w:hAnsi="Times New Roman" w:cs="Times New Roman"/>
+        </w:rPr>
+        <w:t>Erroneous responses started occurring when throughput exceeded around 100 transactions per second mark.</w:t>
+      </w:r>
+    </w:p>
+    <w:p>
+      <w:pPr>
+        <w:rPr>
+          <w:rFonts w:ascii="Times New Roman" w:hAnsi="Times New Roman" w:cs="Times New Roman"/>
+        </w:rPr>
+      </w:pPr>
+    </w:p>
+    <w:p>
+      <w:pPr>
+        <w:pStyle w:val="Heading4"/>
+      </w:pPr>
+      <w:r>
+        <w:t>Number of concurrent users: 1000</w:t>
+      </w:r>
+    </w:p>
+    <w:p/>
+    <w:p>
+      <w:pPr>
+        <w:rPr>
+          <w:rFonts w:ascii="Times New Roman" w:hAnsi="Times New Roman" w:cs="Times New Roman"/>
+        </w:rPr>
+      </w:pPr>
+      <w:r>
+        <w:rPr>
+          <w:rFonts w:ascii="Times New Roman" w:hAnsi="Times New Roman" w:cs="Times New Roman"/>
+        </w:rPr>
+        <w:t xml:space="preserve">During load test of application using 1000 concurrent users the median response time was </w:t>
+      </w:r>
+      <w:r>
+        <w:rPr>
+          <w:rFonts w:ascii="Times New Roman" w:hAnsi="Times New Roman" w:cs="Times New Roman"/>
+        </w:rPr>
+        <w:t xml:space="preserve">2 </w:t>
+      </w:r>
+      <w:proofErr w:type="spellStart"/>
+      <w:r>
+        <w:rPr>
+          <w:rFonts w:ascii="Times New Roman" w:hAnsi="Times New Roman" w:cs="Times New Roman"/>
+        </w:rPr>
+        <w:t>s</w:t>
+      </w:r>
+      <w:r>
+        <w:rPr>
+          <w:rFonts w:ascii="Times New Roman" w:hAnsi="Times New Roman" w:cs="Times New Roman"/>
+        </w:rPr>
+        <w:t>ecs</w:t>
+      </w:r>
+      <w:proofErr w:type="spellEnd"/>
+      <w:r>
+        <w:rPr>
+          <w:rFonts w:ascii="Times New Roman" w:hAnsi="Times New Roman" w:cs="Times New Roman"/>
+        </w:rPr>
+        <w:t xml:space="preserve">. For peak simulation, response time increased to </w:t>
+      </w:r>
+      <w:r>
+        <w:rPr>
+          <w:rFonts w:ascii="Times New Roman" w:hAnsi="Times New Roman" w:cs="Times New Roman"/>
+        </w:rPr>
+        <w:t>4.3</w:t>
+      </w:r>
+      <w:r>
+        <w:rPr>
+          <w:rFonts w:ascii="Times New Roman" w:hAnsi="Times New Roman" w:cs="Times New Roman"/>
+        </w:rPr>
+        <w:t xml:space="preserve"> </w:t>
+      </w:r>
+      <w:proofErr w:type="spellStart"/>
+      <w:r>
+        <w:rPr>
+          <w:rFonts w:ascii="Times New Roman" w:hAnsi="Times New Roman" w:cs="Times New Roman"/>
+        </w:rPr>
+        <w:t>secs</w:t>
+      </w:r>
+      <w:proofErr w:type="spellEnd"/>
+      <w:r>
+        <w:rPr>
+          <w:rFonts w:ascii="Times New Roman" w:hAnsi="Times New Roman" w:cs="Times New Roman"/>
+        </w:rPr>
+        <w:t xml:space="preserve">. </w:t>
+      </w:r>
+    </w:p>
+    <w:p>
+      <w:pPr>
+        <w:rPr>
+          <w:rFonts w:ascii="Times New Roman" w:hAnsi="Times New Roman" w:cs="Times New Roman"/>
+        </w:rPr>
+      </w:pPr>
+      <w:proofErr w:type="spellStart"/>
+      <w:r>
+        <w:rPr>
+          <w:rFonts w:ascii="Times New Roman" w:hAnsi="Times New Roman" w:cs="Times New Roman"/>
+        </w:rPr>
+        <w:t>Jboss</w:t>
+      </w:r>
+      <w:proofErr w:type="spellEnd"/>
+      <w:r>
+        <w:rPr>
+          <w:rFonts w:ascii="Times New Roman" w:hAnsi="Times New Roman" w:cs="Times New Roman"/>
+        </w:rPr>
+        <w:t xml:space="preserve"> CPU was running in 60% range spiking few times up to 100% for couple of seconds. OS CPU was running on </w:t>
+      </w:r>
+      <w:r>
+        <w:rPr>
+          <w:rFonts w:ascii="Times New Roman" w:hAnsi="Times New Roman" w:cs="Times New Roman"/>
+        </w:rPr>
+        <w:t>7</w:t>
+      </w:r>
+      <w:r>
+        <w:rPr>
+          <w:rFonts w:ascii="Times New Roman" w:hAnsi="Times New Roman" w:cs="Times New Roman"/>
+        </w:rPr>
+        <w:t xml:space="preserve">5% with around 20% being consumed by operating system itself. CPU levels are hitting warning levels. </w:t>
+      </w:r>
+    </w:p>
+    <w:p>
+      <w:pPr>
+        <w:rPr>
+          <w:rFonts w:ascii="Times New Roman" w:hAnsi="Times New Roman" w:cs="Times New Roman"/>
+        </w:rPr>
+      </w:pPr>
+      <w:proofErr w:type="spellStart"/>
+      <w:r>
+        <w:rPr>
+          <w:rFonts w:ascii="Times New Roman" w:hAnsi="Times New Roman" w:cs="Times New Roman"/>
+        </w:rPr>
+        <w:t>Jboss</w:t>
+      </w:r>
+      <w:proofErr w:type="spellEnd"/>
+      <w:r>
+        <w:rPr>
+          <w:rFonts w:ascii="Times New Roman" w:hAnsi="Times New Roman" w:cs="Times New Roman"/>
+        </w:rPr>
+        <w:t xml:space="preserve"> heap memory usage stayed between 120-260 MB. Operating system memory had only 220 MB free.  </w:t>
+      </w:r>
+    </w:p>
+    <w:p>
+      <w:pPr>
+        <w:rPr>
+          <w:rFonts w:ascii="Times New Roman" w:hAnsi="Times New Roman" w:cs="Times New Roman"/>
+        </w:rPr>
+      </w:pPr>
+      <w:r>
+        <w:rPr>
+          <w:rFonts w:ascii="Times New Roman" w:hAnsi="Times New Roman" w:cs="Times New Roman"/>
+        </w:rPr>
+        <w:t xml:space="preserve">Average throughput for load and peak simulations was </w:t>
+      </w:r>
+      <w:r>
+        <w:rPr>
+          <w:rFonts w:ascii="Times New Roman" w:hAnsi="Times New Roman" w:cs="Times New Roman"/>
+        </w:rPr>
+        <w:t>92</w:t>
+      </w:r>
+      <w:r>
+        <w:rPr>
+          <w:rFonts w:ascii="Times New Roman" w:hAnsi="Times New Roman" w:cs="Times New Roman"/>
+        </w:rPr>
+        <w:t xml:space="preserve"> and 76 transactions per second respectively.</w:t>
+      </w:r>
+    </w:p>
+    <w:p>
+      <w:pPr>
+        <w:rPr>
+          <w:rFonts w:ascii="Times New Roman" w:hAnsi="Times New Roman" w:cs="Times New Roman"/>
+        </w:rPr>
+      </w:pPr>
+      <w:r>
+        <w:rPr>
+          <w:rFonts w:ascii="Times New Roman" w:hAnsi="Times New Roman" w:cs="Times New Roman"/>
+        </w:rPr>
+        <w:t xml:space="preserve">Network traffic didn’t exceed </w:t>
+      </w:r>
+      <w:r>
+        <w:rPr>
+          <w:rFonts w:ascii="Times New Roman" w:hAnsi="Times New Roman" w:cs="Times New Roman"/>
+        </w:rPr>
+        <w:t>0.9</w:t>
+      </w:r>
+      <w:r>
+        <w:rPr>
+          <w:rFonts w:ascii="Times New Roman" w:hAnsi="Times New Roman" w:cs="Times New Roman"/>
+        </w:rPr>
+        <w:t xml:space="preserve"> Mbit/s for inbound and 0.</w:t>
+      </w:r>
+      <w:r>
+        <w:rPr>
+          <w:rFonts w:ascii="Times New Roman" w:hAnsi="Times New Roman" w:cs="Times New Roman"/>
+        </w:rPr>
+        <w:t>4</w:t>
+      </w:r>
+      <w:r>
+        <w:rPr>
+          <w:rFonts w:ascii="Times New Roman" w:hAnsi="Times New Roman" w:cs="Times New Roman"/>
+        </w:rPr>
+        <w:t xml:space="preserve"> Mbit/s for outbound traffic.</w:t>
+      </w:r>
+    </w:p>
+    <w:p>
+      <w:pPr>
+        <w:rPr>
+          <w:rFonts w:ascii="Times New Roman" w:hAnsi="Times New Roman" w:cs="Times New Roman"/>
+        </w:rPr>
+      </w:pPr>
+      <w:r>
+        <w:rPr>
+          <w:rFonts w:ascii="Times New Roman" w:hAnsi="Times New Roman" w:cs="Times New Roman"/>
+        </w:rPr>
+        <w:t>17</w:t>
+      </w:r>
+      <w:r>
+        <w:rPr>
+          <w:rFonts w:ascii="Times New Roman" w:hAnsi="Times New Roman" w:cs="Times New Roman"/>
+        </w:rPr>
+        <w:t xml:space="preserve">% erroneous responses logged for load simulation and </w:t>
+      </w:r>
+      <w:r>
+        <w:rPr>
+          <w:rFonts w:ascii="Times New Roman" w:hAnsi="Times New Roman" w:cs="Times New Roman"/>
+        </w:rPr>
+        <w:t>20</w:t>
+      </w:r>
+      <w:r>
+        <w:rPr>
+          <w:rFonts w:ascii="Times New Roman" w:hAnsi="Times New Roman" w:cs="Times New Roman"/>
+        </w:rPr>
+        <w:t>% for peak simulation.</w:t>
+      </w:r>
+    </w:p>
+    <w:p>
+      <w:pPr>
+        <w:rPr>
+          <w:rFonts w:ascii="Times New Roman" w:hAnsi="Times New Roman" w:cs="Times New Roman"/>
+        </w:rPr>
+      </w:pPr>
+      <w:r>
+        <w:rPr>
+          <w:rFonts w:ascii="Times New Roman" w:hAnsi="Times New Roman" w:cs="Times New Roman"/>
+        </w:rPr>
+        <w:t xml:space="preserve">Erroneous responses started occurring when throughput exceeded around </w:t>
+      </w:r>
+      <w:r>
+        <w:rPr>
+          <w:rFonts w:ascii="Times New Roman" w:hAnsi="Times New Roman" w:cs="Times New Roman"/>
+        </w:rPr>
+        <w:t>6</w:t>
+      </w:r>
+      <w:r>
+        <w:rPr>
+          <w:rFonts w:ascii="Times New Roman" w:hAnsi="Times New Roman" w:cs="Times New Roman"/>
+        </w:rPr>
+        <w:t>0 transactions per second mark.</w:t>
+      </w:r>
+    </w:p>
+    <w:p>
+      <w:pPr>
+        <w:rPr>
+          <w:rFonts w:ascii="Times New Roman" w:hAnsi="Times New Roman" w:cs="Times New Roman"/>
+        </w:rPr>
+      </w:pPr>
+      <w:r>
+        <w:rPr>
+          <w:rFonts w:ascii="Times New Roman" w:hAnsi="Times New Roman" w:cs="Times New Roman"/>
+          <w:noProof/>
+        </w:rPr>
+        <w:drawing>
+          <wp:anchor distT="0" distB="0" distL="114300" distR="114300" simplePos="0" relativeHeight="251678720" behindDoc="0" locked="0" layoutInCell="1" allowOverlap="1" wp14:anchorId="1457EA66" wp14:editId="7E58B7BC">
+            <wp:simplePos x="0" y="0"/>
+            <wp:positionH relativeFrom="column">
+              <wp:posOffset>462280</wp:posOffset>
+            </wp:positionH>
+            <wp:positionV relativeFrom="paragraph">
+              <wp:posOffset>57150</wp:posOffset>
+            </wp:positionV>
+            <wp:extent cx="4543425" cy="3417570"/>
+            <wp:effectExtent l="0" t="0" r="3175" b="11430"/>
+            <wp:wrapSquare wrapText="bothSides"/>
+            <wp:docPr id="12" name="Picture 12"/>
+            <wp:cNvGraphicFramePr>
+              <a:graphicFrameLocks xmlns:a="http://schemas.openxmlformats.org/drawingml/2006/main" noChangeAspect="1"/>
+            </wp:cNvGraphicFramePr>
+            <a:graphic xmlns:a="http://schemas.openxmlformats.org/drawingml/2006/main">
+              <a:graphicData uri="http://schemas.openxmlformats.org/drawingml/2006/picture">
+                <pic:pic xmlns:pic="http://schemas.openxmlformats.org/drawingml/2006/picture">
+                  <pic:nvPicPr>
+                    <pic:cNvPr id="0" name="Picture 3"/>
+                    <pic:cNvPicPr>
+                      <a:picLocks noChangeAspect="1" noChangeArrowheads="1"/>
+                    </pic:cNvPicPr>
+                  </pic:nvPicPr>
+                  <pic:blipFill>
+                    <a:blip r:embed="rId47">
+                      <a:extLst>
+                        <a:ext uri="{28A0092B-C50C-407E-A947-70E740481C1C}">
+                          <a14:useLocalDpi xmlns:a14="http://schemas.microsoft.com/office/drawing/2010/main" val="0"/>
+                        </a:ext>
+                      </a:extLst>
+                    </a:blip>
+                    <a:stretch>
+                      <a:fillRect/>
+                    </a:stretch>
+                  </pic:blipFill>
+                  <pic:spPr bwMode="auto">
+                    <a:xfrm>
+                      <a:off x="0" y="0"/>
+                      <a:ext cx="4543425" cy="3417570"/>
+                    </a:xfrm>
+                    <a:prstGeom prst="rect">
+                      <a:avLst/>
+                    </a:prstGeom>
+                    <a:noFill/>
+                    <a:ln>
+                      <a:noFill/>
+                    </a:ln>
+                    <a:extLst>
+                      <a:ext uri="{FAA26D3D-D897-4be2-8F04-BA451C77F1D7}">
+                        <ma14:placeholderFlag xmlns:ma14="http://schemas.microsoft.com/office/mac/drawingml/2011/main"/>
+                      </a:ext>
+                    </a:extLst>
+                  </pic:spPr>
+                </pic:pic>
+              </a:graphicData>
+            </a:graphic>
+            <wp14:sizeRelH relativeFrom="page">
+              <wp14:pctWidth>0</wp14:pctWidth>
+            </wp14:sizeRelH>
+            <wp14:sizeRelV relativeFrom="page">
+              <wp14:pctHeight>0</wp14:pctHeight>
+            </wp14:sizeRelV>
+          </wp:anchor>
+        </w:drawing>
+      </w:r>
+    </w:p>
+    <w:p>
+      <w:pPr>
+        <w:rPr>
+          <w:rFonts w:ascii="Times New Roman" w:hAnsi="Times New Roman" w:cs="Times New Roman"/>
+          <w:sz w:val="20"/>
+          <w:szCs w:val="20"/>
+        </w:rPr>
+      </w:pPr>
+    </w:p>
+    <w:p>
+      <w:pPr>
+        <w:rPr>
+          <w:rFonts w:ascii="Times New Roman" w:hAnsi="Times New Roman" w:cs="Times New Roman"/>
+          <w:sz w:val="20"/>
+          <w:szCs w:val="20"/>
+        </w:rPr>
+      </w:pPr>
+    </w:p>
+    <w:p>
+      <w:pPr>
+        <w:rPr>
+          <w:rFonts w:ascii="Times New Roman" w:hAnsi="Times New Roman" w:cs="Times New Roman"/>
+          <w:sz w:val="20"/>
+          <w:szCs w:val="20"/>
+        </w:rPr>
+      </w:pPr>
+    </w:p>
+    <w:p>
+      <w:pPr>
+        <w:rPr>
+          <w:rFonts w:ascii="Times New Roman" w:hAnsi="Times New Roman" w:cs="Times New Roman"/>
+          <w:sz w:val="20"/>
+          <w:szCs w:val="20"/>
+        </w:rPr>
+      </w:pPr>
+    </w:p>
+    <w:p>
+      <w:pPr>
+        <w:rPr>
+          <w:rFonts w:ascii="Times New Roman" w:hAnsi="Times New Roman" w:cs="Times New Roman"/>
+          <w:sz w:val="20"/>
+          <w:szCs w:val="20"/>
+        </w:rPr>
+      </w:pPr>
+    </w:p>
+    <w:p>
+      <w:pPr>
+        <w:rPr>
+          <w:rFonts w:ascii="Times New Roman" w:hAnsi="Times New Roman" w:cs="Times New Roman"/>
+          <w:sz w:val="20"/>
+          <w:szCs w:val="20"/>
+        </w:rPr>
+      </w:pPr>
+    </w:p>
+    <w:p>
+      <w:pPr>
+        <w:rPr>
+          <w:rFonts w:ascii="Times New Roman" w:hAnsi="Times New Roman" w:cs="Times New Roman"/>
+          <w:sz w:val="20"/>
+          <w:szCs w:val="20"/>
+        </w:rPr>
+      </w:pPr>
+    </w:p>
+    <w:p>
+      <w:pPr>
+        <w:rPr>
+          <w:rFonts w:ascii="Times New Roman" w:hAnsi="Times New Roman" w:cs="Times New Roman"/>
+          <w:sz w:val="20"/>
+          <w:szCs w:val="20"/>
+        </w:rPr>
+      </w:pPr>
+    </w:p>
+    <w:p>
+      <w:pPr>
+        <w:rPr>
+          <w:rFonts w:ascii="Times New Roman" w:hAnsi="Times New Roman" w:cs="Times New Roman"/>
+          <w:sz w:val="20"/>
+          <w:szCs w:val="20"/>
+        </w:rPr>
+      </w:pPr>
+    </w:p>
+    <w:p>
+      <w:pPr>
+        <w:rPr>
+          <w:rFonts w:ascii="Times New Roman" w:hAnsi="Times New Roman" w:cs="Times New Roman"/>
+          <w:sz w:val="20"/>
+          <w:szCs w:val="20"/>
+        </w:rPr>
+      </w:pPr>
+    </w:p>
+    <w:p>
+      <w:pPr>
+        <w:rPr>
+          <w:rFonts w:ascii="Times New Roman" w:hAnsi="Times New Roman" w:cs="Times New Roman"/>
+          <w:sz w:val="20"/>
+          <w:szCs w:val="20"/>
+        </w:rPr>
+      </w:pPr>
+    </w:p>
+    <w:p>
+      <w:pPr>
+        <w:rPr>
+          <w:rFonts w:ascii="Times New Roman" w:hAnsi="Times New Roman" w:cs="Times New Roman"/>
+          <w:sz w:val="20"/>
+          <w:szCs w:val="20"/>
+        </w:rPr>
+      </w:pPr>
+    </w:p>
+    <w:p>
+      <w:pPr>
+        <w:rPr>
+          <w:rFonts w:ascii="Times New Roman" w:hAnsi="Times New Roman" w:cs="Times New Roman"/>
+          <w:sz w:val="20"/>
+          <w:szCs w:val="20"/>
+        </w:rPr>
+      </w:pPr>
+    </w:p>
+    <w:p>
+      <w:pPr>
+        <w:rPr>
+          <w:rFonts w:ascii="Times New Roman" w:hAnsi="Times New Roman" w:cs="Times New Roman"/>
+          <w:sz w:val="20"/>
+          <w:szCs w:val="20"/>
+        </w:rPr>
+      </w:pPr>
+    </w:p>
+    <w:p>
+      <w:pPr>
+        <w:rPr>
+          <w:rFonts w:ascii="Times New Roman" w:hAnsi="Times New Roman" w:cs="Times New Roman"/>
+          <w:sz w:val="20"/>
+          <w:szCs w:val="20"/>
+        </w:rPr>
+      </w:pPr>
+    </w:p>
+    <w:p>
+      <w:pPr>
+        <w:rPr>
+          <w:rFonts w:ascii="Times New Roman" w:hAnsi="Times New Roman" w:cs="Times New Roman"/>
+          <w:sz w:val="20"/>
+          <w:szCs w:val="20"/>
+        </w:rPr>
+      </w:pPr>
+    </w:p>
+    <w:p>
+      <w:pPr>
+        <w:rPr>
+          <w:rFonts w:ascii="Times New Roman" w:hAnsi="Times New Roman" w:cs="Times New Roman"/>
+          <w:sz w:val="20"/>
+          <w:szCs w:val="20"/>
+        </w:rPr>
+      </w:pPr>
+    </w:p>
+    <w:p>
+      <w:pPr>
+        <w:rPr>
+          <w:rFonts w:ascii="Times New Roman" w:hAnsi="Times New Roman" w:cs="Times New Roman"/>
+          <w:sz w:val="20"/>
+          <w:szCs w:val="20"/>
+        </w:rPr>
+      </w:pPr>
+    </w:p>
+    <w:p>
+      <w:pPr>
+        <w:rPr>
+          <w:rFonts w:ascii="Times New Roman" w:hAnsi="Times New Roman" w:cs="Times New Roman"/>
+          <w:sz w:val="20"/>
+          <w:szCs w:val="20"/>
+        </w:rPr>
+      </w:pPr>
+    </w:p>
+    <w:p>
+      <w:pPr>
+        <w:rPr>
+          <w:rFonts w:ascii="Times New Roman" w:hAnsi="Times New Roman" w:cs="Times New Roman"/>
+          <w:sz w:val="20"/>
+          <w:szCs w:val="20"/>
+        </w:rPr>
+      </w:pPr>
+    </w:p>
+    <w:p>
+      <w:pPr>
+        <w:rPr>
+          <w:rFonts w:ascii="Times New Roman" w:hAnsi="Times New Roman" w:cs="Times New Roman"/>
+          <w:sz w:val="20"/>
+          <w:szCs w:val="20"/>
+        </w:rPr>
+      </w:pPr>
+    </w:p>
+    <w:p>
+      <w:pPr>
+        <w:rPr>
+          <w:rFonts w:ascii="Times New Roman" w:hAnsi="Times New Roman" w:cs="Times New Roman"/>
+          <w:sz w:val="20"/>
+          <w:szCs w:val="20"/>
+        </w:rPr>
+      </w:pPr>
+    </w:p>
+    <w:p>
+      <w:pPr>
+        <w:rPr>
+          <w:rFonts w:ascii="Times New Roman" w:hAnsi="Times New Roman" w:cs="Times New Roman"/>
+          <w:sz w:val="20"/>
+          <w:szCs w:val="20"/>
+        </w:rPr>
+      </w:pPr>
+    </w:p>
+    <w:p>
+      <w:pPr>
+        <w:rPr>
+          <w:rFonts w:ascii="Times New Roman" w:hAnsi="Times New Roman" w:cs="Times New Roman"/>
+        </w:rPr>
+      </w:pPr>
+      <w:r>
+        <w:rPr>
+          <w:rFonts w:ascii="Times New Roman" w:hAnsi="Times New Roman" w:cs="Times New Roman"/>
+          <w:sz w:val="20"/>
+          <w:szCs w:val="20"/>
+        </w:rPr>
+        <w:t xml:space="preserve">Figure 18: Failure level during </w:t>
+      </w:r>
+      <w:proofErr w:type="spellStart"/>
+      <w:r>
+        <w:rPr>
+          <w:rFonts w:ascii="Times New Roman" w:hAnsi="Times New Roman" w:cs="Times New Roman"/>
+          <w:sz w:val="20"/>
+          <w:szCs w:val="20"/>
+        </w:rPr>
+        <w:t>Config</w:t>
+      </w:r>
+      <w:proofErr w:type="spellEnd"/>
+      <w:r>
+        <w:rPr>
+          <w:rFonts w:ascii="Times New Roman" w:hAnsi="Times New Roman" w:cs="Times New Roman"/>
+          <w:sz w:val="20"/>
+          <w:szCs w:val="20"/>
+        </w:rPr>
+        <w:t xml:space="preserve"> 3 </w:t>
+      </w:r>
+      <w:r>
+        <w:rPr>
+          <w:rFonts w:ascii="Times New Roman" w:hAnsi="Times New Roman" w:cs="Times New Roman"/>
+          <w:sz w:val="20"/>
+          <w:szCs w:val="20"/>
+        </w:rPr>
+        <w:t xml:space="preserve">performance </w:t>
+      </w:r>
+      <w:r>
+        <w:rPr>
+          <w:rFonts w:ascii="Times New Roman" w:hAnsi="Times New Roman" w:cs="Times New Roman"/>
+          <w:sz w:val="20"/>
+          <w:szCs w:val="20"/>
+        </w:rPr>
+        <w:t>test using 500 concurrent users.</w:t>
+      </w:r>
+    </w:p>
+    <w:p>
+      <w:pPr>
+        <w:rPr>
+          <w:rFonts w:ascii="Times New Roman" w:hAnsi="Times New Roman" w:cs="Times New Roman"/>
+        </w:rPr>
+      </w:pPr>
+    </w:p>
+    <w:p>
+      <w:pPr>
+        <w:pStyle w:val="Heading4"/>
+      </w:pPr>
+      <w:r>
+        <w:t>Number of concurrent users: 2000</w:t>
+      </w:r>
+    </w:p>
+    <w:p/>
+    <w:p>
+      <w:pPr>
+        <w:rPr>
+          <w:rFonts w:ascii="Times New Roman" w:hAnsi="Times New Roman" w:cs="Times New Roman"/>
+        </w:rPr>
+      </w:pPr>
+      <w:r>
+        <w:rPr>
+          <w:rFonts w:ascii="Times New Roman" w:hAnsi="Times New Roman" w:cs="Times New Roman"/>
+        </w:rPr>
+        <w:t xml:space="preserve">During load test of application using 2000 concurrent users the median response time was </w:t>
+      </w:r>
+      <w:r>
+        <w:rPr>
+          <w:rFonts w:ascii="Times New Roman" w:hAnsi="Times New Roman" w:cs="Times New Roman"/>
+        </w:rPr>
+        <w:t>6</w:t>
+      </w:r>
       <w:bookmarkStart w:id="0" w:name="_GoBack"/>
       <w:bookmarkEnd w:id="0"/>
-    </w:p>
-    <w:p>
-      <w:pPr>
-        <w:ind w:left="360"/>
-        <w:rPr>
-          <w:rFonts w:ascii="Times New Roman" w:hAnsi="Times New Roman" w:cs="Times New Roman"/>
-        </w:rPr>
-      </w:pPr>
-    </w:p>
+      <w:r>
+        <w:rPr>
+          <w:rFonts w:ascii="Times New Roman" w:hAnsi="Times New Roman" w:cs="Times New Roman"/>
+        </w:rPr>
+        <w:t xml:space="preserve"> </w:t>
+      </w:r>
+      <w:proofErr w:type="spellStart"/>
+      <w:r>
+        <w:rPr>
+          <w:rFonts w:ascii="Times New Roman" w:hAnsi="Times New Roman" w:cs="Times New Roman"/>
+        </w:rPr>
+        <w:t>secs</w:t>
+      </w:r>
+      <w:proofErr w:type="spellEnd"/>
+      <w:r>
+        <w:rPr>
+          <w:rFonts w:ascii="Times New Roman" w:hAnsi="Times New Roman" w:cs="Times New Roman"/>
+        </w:rPr>
+        <w:t xml:space="preserve">. For peak simulation, response time increased to 7 </w:t>
+      </w:r>
+      <w:proofErr w:type="spellStart"/>
+      <w:r>
+        <w:rPr>
+          <w:rFonts w:ascii="Times New Roman" w:hAnsi="Times New Roman" w:cs="Times New Roman"/>
+        </w:rPr>
+        <w:t>secs</w:t>
+      </w:r>
+      <w:proofErr w:type="spellEnd"/>
+      <w:r>
+        <w:rPr>
+          <w:rFonts w:ascii="Times New Roman" w:hAnsi="Times New Roman" w:cs="Times New Roman"/>
+        </w:rPr>
+        <w:t xml:space="preserve">. </w:t>
+      </w:r>
+    </w:p>
+    <w:p>
+      <w:pPr>
+        <w:rPr>
+          <w:rFonts w:ascii="Times New Roman" w:hAnsi="Times New Roman" w:cs="Times New Roman"/>
+        </w:rPr>
+      </w:pPr>
+      <w:proofErr w:type="spellStart"/>
+      <w:r>
+        <w:rPr>
+          <w:rFonts w:ascii="Times New Roman" w:hAnsi="Times New Roman" w:cs="Times New Roman"/>
+        </w:rPr>
+        <w:t>Jboss</w:t>
+      </w:r>
+      <w:proofErr w:type="spellEnd"/>
+      <w:r>
+        <w:rPr>
+          <w:rFonts w:ascii="Times New Roman" w:hAnsi="Times New Roman" w:cs="Times New Roman"/>
+        </w:rPr>
+        <w:t xml:space="preserve"> CPU was running in 60% range spiking few times up to 100% for couple of seconds. OS CPU was running on 70% with around 20% being consumed by operating system itself. CPU levels are hitting warning levels. </w:t>
+      </w:r>
+    </w:p>
+    <w:p>
+      <w:pPr>
+        <w:rPr>
+          <w:rFonts w:ascii="Times New Roman" w:hAnsi="Times New Roman" w:cs="Times New Roman"/>
+        </w:rPr>
+      </w:pPr>
+      <w:proofErr w:type="spellStart"/>
+      <w:r>
+        <w:rPr>
+          <w:rFonts w:ascii="Times New Roman" w:hAnsi="Times New Roman" w:cs="Times New Roman"/>
+        </w:rPr>
+        <w:t>Jboss</w:t>
+      </w:r>
+      <w:proofErr w:type="spellEnd"/>
+      <w:r>
+        <w:rPr>
+          <w:rFonts w:ascii="Times New Roman" w:hAnsi="Times New Roman" w:cs="Times New Roman"/>
+        </w:rPr>
+        <w:t xml:space="preserve"> heap memory usage stayed between 120-260 MB. Operating system memory had only 220 MB free.  </w:t>
+      </w:r>
+    </w:p>
+    <w:p>
+      <w:pPr>
+        <w:rPr>
+          <w:rFonts w:ascii="Times New Roman" w:hAnsi="Times New Roman" w:cs="Times New Roman"/>
+        </w:rPr>
+      </w:pPr>
+      <w:r>
+        <w:rPr>
+          <w:rFonts w:ascii="Times New Roman" w:hAnsi="Times New Roman" w:cs="Times New Roman"/>
+        </w:rPr>
+        <w:t>Average throughput for load and peak simulations was 140 and 94 transactions per second respectively.</w:t>
+      </w:r>
+    </w:p>
+    <w:p>
+      <w:pPr>
+        <w:rPr>
+          <w:rFonts w:ascii="Times New Roman" w:hAnsi="Times New Roman" w:cs="Times New Roman"/>
+        </w:rPr>
+      </w:pPr>
+      <w:r>
+        <w:rPr>
+          <w:rFonts w:ascii="Times New Roman" w:hAnsi="Times New Roman" w:cs="Times New Roman"/>
+        </w:rPr>
+        <w:t>Network traffic didn’t exceed 1.6 Mbit/s for inbound and 1 Mbit/s for outbound traffic.</w:t>
+      </w:r>
+    </w:p>
+    <w:p>
+      <w:pPr>
+        <w:rPr>
+          <w:rFonts w:ascii="Times New Roman" w:hAnsi="Times New Roman" w:cs="Times New Roman"/>
+        </w:rPr>
+      </w:pPr>
+      <w:r>
+        <w:rPr>
+          <w:rFonts w:ascii="Times New Roman" w:hAnsi="Times New Roman" w:cs="Times New Roman"/>
+        </w:rPr>
+        <w:t>0.17% erroneous responses logged for load simulation and 0.26% for peak simulation.</w:t>
+      </w:r>
+    </w:p>
+    <w:p>
+      <w:pPr>
+        <w:rPr>
+          <w:rFonts w:ascii="Times New Roman" w:hAnsi="Times New Roman" w:cs="Times New Roman"/>
+        </w:rPr>
+      </w:pPr>
+      <w:r>
+        <w:rPr>
+          <w:rFonts w:ascii="Times New Roman" w:hAnsi="Times New Roman" w:cs="Times New Roman"/>
+        </w:rPr>
+        <w:t>Erroneous responses started occurring when throughput exceeded around 60 transactions per second mark.</w:t>
+      </w:r>
+    </w:p>
+    <w:p>
+      <w:pPr>
+        <w:pStyle w:val="Heading4"/>
+      </w:pPr>
+    </w:p>
+    <w:p/>
+    <w:p/>
     <w:sectPr>
       <w:pgSz w:w="12240" w:h="15840"/>
       <w:pgMar w:top="1440" w:right="1800" w:bottom="1440" w:left="1800" w:header="720" w:footer="720" w:gutter="0"/>
@@ -14919,7 +17849,7 @@
 </file>
 
 <file path=customXml/itemProps1.xml><?xml version="1.0" encoding="utf-8"?>
-<ds:datastoreItem xmlns:ds="http://schemas.openxmlformats.org/officeDocument/2006/customXml" ds:itemID="{3564615D-618C-A64A-AFC0-793E393AA3B7}">
+<ds:datastoreItem xmlns:ds="http://schemas.openxmlformats.org/officeDocument/2006/customXml" ds:itemID="{13BA2E14-E695-1D4D-BD1B-217828E5DEA7}">
   <ds:schemaRefs>
     <ds:schemaRef ds:uri="http://schemas.openxmlformats.org/officeDocument/2006/bibliography"/>
   </ds:schemaRefs>

</xml_diff>